<commit_message>
Docu rdy4review & client-launcher
Draft of documentation is ready for review. Also added a batch & python
file to only start the search engine (as if it would be a proper
client/server app)
</commit_message>
<xml_diff>
--- a/Project Documentation.docx
+++ b/Project Documentation.docx
@@ -117,21 +117,7 @@
         <w:rPr>
           <w:lang w:val="en-GB"/>
         </w:rPr>
-        <w:t xml:space="preserve">Group #8: Marco </w:t>
-      </w:r>
-      <w:proofErr w:type="spellStart"/>
-      <w:r>
-        <w:rPr>
-          <w:lang w:val="en-GB"/>
-        </w:rPr>
-        <w:t>Ambrosini</w:t>
-      </w:r>
-      <w:proofErr w:type="spellEnd"/>
-      <w:r>
-        <w:rPr>
-          <w:lang w:val="en-GB"/>
-        </w:rPr>
-        <w:t>, Robert Herman, Jonathan Rempel</w:t>
+        <w:t>Group #8: Marco Ambrosini, Robert Herman, Jonathan Rempel</w:t>
       </w:r>
     </w:p>
     <w:p>
@@ -218,21 +204,7 @@
           <w:lang w:val="en-GB"/>
         </w:rPr>
         <w:tab/>
-        <w:t xml:space="preserve">Marco </w:t>
-      </w:r>
-      <w:proofErr w:type="spellStart"/>
-      <w:r>
-        <w:rPr>
-          <w:lang w:val="en-GB"/>
-        </w:rPr>
-        <w:t>Ambrosini</w:t>
-      </w:r>
-      <w:proofErr w:type="spellEnd"/>
-      <w:r>
-        <w:rPr>
-          <w:lang w:val="en-GB"/>
-        </w:rPr>
-        <w:t xml:space="preserve">, </w:t>
+        <w:t xml:space="preserve">Marco Ambrosini, </w:t>
       </w:r>
       <w:r>
         <w:rPr>
@@ -300,14 +272,12 @@
         </w:rPr>
         <w:tab/>
       </w:r>
-      <w:proofErr w:type="spellStart"/>
       <w:r>
         <w:rPr>
           <w:lang w:val="en-GB"/>
         </w:rPr>
         <w:t>Prof.</w:t>
       </w:r>
-      <w:proofErr w:type="spellEnd"/>
       <w:r>
         <w:rPr>
           <w:lang w:val="en-GB"/>
@@ -451,7 +421,7 @@
       <w:sdtContent>
         <w:p>
           <w:pPr>
-            <w:pStyle w:val="TOCHeading"/>
+            <w:pStyle w:val="Inhaltsverzeichnisberschrift"/>
             <w:rPr>
               <w:lang w:val="en-GB"/>
             </w:rPr>
@@ -465,7 +435,7 @@
         </w:p>
         <w:p>
           <w:pPr>
-            <w:pStyle w:val="TOC1"/>
+            <w:pStyle w:val="Verzeichnis1"/>
             <w:tabs>
               <w:tab w:val="left" w:pos="480"/>
               <w:tab w:val="right" w:leader="dot" w:pos="9054"/>
@@ -474,7 +444,7 @@
               <w:rFonts w:asciiTheme="minorHAnsi" w:hAnsiTheme="minorHAnsi"/>
               <w:noProof/>
               <w:szCs w:val="22"/>
-              <w:lang w:val="en-CA" w:eastAsia="en-CA"/>
+              <w:lang w:val="en-US" w:eastAsia="en-US"/>
             </w:rPr>
           </w:pPr>
           <w:r>
@@ -500,7 +470,7 @@
             </w:rPr>
             <w:fldChar w:fldCharType="separate"/>
           </w:r>
-          <w:hyperlink w:anchor="_Toc465525537" w:history="1">
+          <w:hyperlink w:anchor="_Toc465615792" w:history="1">
             <w:r>
               <w:rPr>
                 <w:rStyle w:val="Hyperlink"/>
@@ -514,7 +484,7 @@
                 <w:rFonts w:asciiTheme="minorHAnsi" w:hAnsiTheme="minorHAnsi"/>
                 <w:noProof/>
                 <w:szCs w:val="22"/>
-                <w:lang w:val="en-CA" w:eastAsia="en-CA"/>
+                <w:lang w:val="en-US" w:eastAsia="en-US"/>
               </w:rPr>
               <w:tab/>
             </w:r>
@@ -545,7 +515,7 @@
                 <w:noProof/>
                 <w:webHidden/>
               </w:rPr>
-              <w:instrText xml:space="preserve"> PAGEREF _Toc465525537 \h </w:instrText>
+              <w:instrText xml:space="preserve"> PAGEREF _Toc465615792 \h </w:instrText>
             </w:r>
             <w:r>
               <w:rPr>
@@ -578,7 +548,7 @@
         </w:p>
         <w:p>
           <w:pPr>
-            <w:pStyle w:val="TOC1"/>
+            <w:pStyle w:val="Verzeichnis1"/>
             <w:tabs>
               <w:tab w:val="left" w:pos="480"/>
               <w:tab w:val="right" w:leader="dot" w:pos="9054"/>
@@ -587,10 +557,10 @@
               <w:rFonts w:asciiTheme="minorHAnsi" w:hAnsiTheme="minorHAnsi"/>
               <w:noProof/>
               <w:szCs w:val="22"/>
-              <w:lang w:val="en-CA" w:eastAsia="en-CA"/>
+              <w:lang w:val="en-US" w:eastAsia="en-US"/>
             </w:rPr>
           </w:pPr>
-          <w:hyperlink w:anchor="_Toc465525538" w:history="1">
+          <w:hyperlink w:anchor="_Toc465615793" w:history="1">
             <w:r>
               <w:rPr>
                 <w:rStyle w:val="Hyperlink"/>
@@ -604,7 +574,7 @@
                 <w:rFonts w:asciiTheme="minorHAnsi" w:hAnsiTheme="minorHAnsi"/>
                 <w:noProof/>
                 <w:szCs w:val="22"/>
-                <w:lang w:val="en-CA" w:eastAsia="en-CA"/>
+                <w:lang w:val="en-US" w:eastAsia="en-US"/>
               </w:rPr>
               <w:tab/>
             </w:r>
@@ -635,7 +605,7 @@
                 <w:noProof/>
                 <w:webHidden/>
               </w:rPr>
-              <w:instrText xml:space="preserve"> PAGEREF _Toc465525538 \h </w:instrText>
+              <w:instrText xml:space="preserve"> PAGEREF _Toc465615793 \h </w:instrText>
             </w:r>
             <w:r>
               <w:rPr>
@@ -668,7 +638,7 @@
         </w:p>
         <w:p>
           <w:pPr>
-            <w:pStyle w:val="TOC2"/>
+            <w:pStyle w:val="Verzeichnis2"/>
             <w:tabs>
               <w:tab w:val="left" w:pos="720"/>
               <w:tab w:val="right" w:leader="dot" w:pos="9054"/>
@@ -677,10 +647,10 @@
               <w:rFonts w:asciiTheme="minorHAnsi" w:hAnsiTheme="minorHAnsi"/>
               <w:noProof/>
               <w:sz w:val="22"/>
-              <w:lang w:val="en-CA" w:eastAsia="en-CA"/>
+              <w:lang w:val="en-US" w:eastAsia="en-US"/>
             </w:rPr>
           </w:pPr>
-          <w:hyperlink w:anchor="_Toc465525539" w:history="1">
+          <w:hyperlink w:anchor="_Toc465615794" w:history="1">
             <w:r>
               <w:rPr>
                 <w:rStyle w:val="Hyperlink"/>
@@ -694,7 +664,7 @@
                 <w:rFonts w:asciiTheme="minorHAnsi" w:hAnsiTheme="minorHAnsi"/>
                 <w:noProof/>
                 <w:sz w:val="22"/>
-                <w:lang w:val="en-CA" w:eastAsia="en-CA"/>
+                <w:lang w:val="en-US" w:eastAsia="en-US"/>
               </w:rPr>
               <w:tab/>
             </w:r>
@@ -725,7 +695,7 @@
                 <w:noProof/>
                 <w:webHidden/>
               </w:rPr>
-              <w:instrText xml:space="preserve"> PAGEREF _Toc465525539 \h </w:instrText>
+              <w:instrText xml:space="preserve"> PAGEREF _Toc465615794 \h </w:instrText>
             </w:r>
             <w:r>
               <w:rPr>
@@ -758,7 +728,7 @@
         </w:p>
         <w:p>
           <w:pPr>
-            <w:pStyle w:val="TOC2"/>
+            <w:pStyle w:val="Verzeichnis2"/>
             <w:tabs>
               <w:tab w:val="left" w:pos="720"/>
               <w:tab w:val="right" w:leader="dot" w:pos="9054"/>
@@ -767,10 +737,10 @@
               <w:rFonts w:asciiTheme="minorHAnsi" w:hAnsiTheme="minorHAnsi"/>
               <w:noProof/>
               <w:sz w:val="22"/>
-              <w:lang w:val="en-CA" w:eastAsia="en-CA"/>
+              <w:lang w:val="en-US" w:eastAsia="en-US"/>
             </w:rPr>
           </w:pPr>
-          <w:hyperlink w:anchor="_Toc465525540" w:history="1">
+          <w:hyperlink w:anchor="_Toc465615795" w:history="1">
             <w:r>
               <w:rPr>
                 <w:rStyle w:val="Hyperlink"/>
@@ -784,7 +754,7 @@
                 <w:rFonts w:asciiTheme="minorHAnsi" w:hAnsiTheme="minorHAnsi"/>
                 <w:noProof/>
                 <w:sz w:val="22"/>
-                <w:lang w:val="en-CA" w:eastAsia="en-CA"/>
+                <w:lang w:val="en-US" w:eastAsia="en-US"/>
               </w:rPr>
               <w:tab/>
             </w:r>
@@ -815,7 +785,7 @@
                 <w:noProof/>
                 <w:webHidden/>
               </w:rPr>
-              <w:instrText xml:space="preserve"> PAGEREF _Toc465525540 \h </w:instrText>
+              <w:instrText xml:space="preserve"> PAGEREF _Toc465615795 \h </w:instrText>
             </w:r>
             <w:r>
               <w:rPr>
@@ -848,7 +818,7 @@
         </w:p>
         <w:p>
           <w:pPr>
-            <w:pStyle w:val="TOC2"/>
+            <w:pStyle w:val="Verzeichnis2"/>
             <w:tabs>
               <w:tab w:val="left" w:pos="720"/>
               <w:tab w:val="right" w:leader="dot" w:pos="9054"/>
@@ -857,10 +827,10 @@
               <w:rFonts w:asciiTheme="minorHAnsi" w:hAnsiTheme="minorHAnsi"/>
               <w:noProof/>
               <w:sz w:val="22"/>
-              <w:lang w:val="en-CA" w:eastAsia="en-CA"/>
+              <w:lang w:val="en-US" w:eastAsia="en-US"/>
             </w:rPr>
           </w:pPr>
-          <w:hyperlink w:anchor="_Toc465525541" w:history="1">
+          <w:hyperlink w:anchor="_Toc465615796" w:history="1">
             <w:r>
               <w:rPr>
                 <w:rStyle w:val="Hyperlink"/>
@@ -874,7 +844,7 @@
                 <w:rFonts w:asciiTheme="minorHAnsi" w:hAnsiTheme="minorHAnsi"/>
                 <w:noProof/>
                 <w:sz w:val="22"/>
-                <w:lang w:val="en-CA" w:eastAsia="en-CA"/>
+                <w:lang w:val="en-US" w:eastAsia="en-US"/>
               </w:rPr>
               <w:tab/>
             </w:r>
@@ -905,7 +875,7 @@
                 <w:noProof/>
                 <w:webHidden/>
               </w:rPr>
-              <w:instrText xml:space="preserve"> PAGEREF _Toc465525541 \h </w:instrText>
+              <w:instrText xml:space="preserve"> PAGEREF _Toc465615796 \h </w:instrText>
             </w:r>
             <w:r>
               <w:rPr>
@@ -938,7 +908,7 @@
         </w:p>
         <w:p>
           <w:pPr>
-            <w:pStyle w:val="TOC2"/>
+            <w:pStyle w:val="Verzeichnis2"/>
             <w:tabs>
               <w:tab w:val="left" w:pos="720"/>
               <w:tab w:val="right" w:leader="dot" w:pos="9054"/>
@@ -947,10 +917,10 @@
               <w:rFonts w:asciiTheme="minorHAnsi" w:hAnsiTheme="minorHAnsi"/>
               <w:noProof/>
               <w:sz w:val="22"/>
-              <w:lang w:val="en-CA" w:eastAsia="en-CA"/>
+              <w:lang w:val="en-US" w:eastAsia="en-US"/>
             </w:rPr>
           </w:pPr>
-          <w:hyperlink w:anchor="_Toc465525542" w:history="1">
+          <w:hyperlink w:anchor="_Toc465615797" w:history="1">
             <w:r>
               <w:rPr>
                 <w:rStyle w:val="Hyperlink"/>
@@ -964,7 +934,7 @@
                 <w:rFonts w:asciiTheme="minorHAnsi" w:hAnsiTheme="minorHAnsi"/>
                 <w:noProof/>
                 <w:sz w:val="22"/>
-                <w:lang w:val="en-CA" w:eastAsia="en-CA"/>
+                <w:lang w:val="en-US" w:eastAsia="en-US"/>
               </w:rPr>
               <w:tab/>
             </w:r>
@@ -995,7 +965,7 @@
                 <w:noProof/>
                 <w:webHidden/>
               </w:rPr>
-              <w:instrText xml:space="preserve"> PAGEREF _Toc465525542 \h </w:instrText>
+              <w:instrText xml:space="preserve"> PAGEREF _Toc465615797 \h </w:instrText>
             </w:r>
             <w:r>
               <w:rPr>
@@ -1015,7 +985,7 @@
                 <w:noProof/>
                 <w:webHidden/>
               </w:rPr>
-              <w:t>7</w:t>
+              <w:t>8</w:t>
             </w:r>
             <w:r>
               <w:rPr>
@@ -1028,7 +998,7 @@
         </w:p>
         <w:p>
           <w:pPr>
-            <w:pStyle w:val="TOC1"/>
+            <w:pStyle w:val="Verzeichnis1"/>
             <w:tabs>
               <w:tab w:val="left" w:pos="480"/>
               <w:tab w:val="right" w:leader="dot" w:pos="9054"/>
@@ -1037,10 +1007,10 @@
               <w:rFonts w:asciiTheme="minorHAnsi" w:hAnsiTheme="minorHAnsi"/>
               <w:noProof/>
               <w:szCs w:val="22"/>
-              <w:lang w:val="en-CA" w:eastAsia="en-CA"/>
+              <w:lang w:val="en-US" w:eastAsia="en-US"/>
             </w:rPr>
           </w:pPr>
-          <w:hyperlink w:anchor="_Toc465525543" w:history="1">
+          <w:hyperlink w:anchor="_Toc465615798" w:history="1">
             <w:r>
               <w:rPr>
                 <w:rStyle w:val="Hyperlink"/>
@@ -1054,7 +1024,7 @@
                 <w:rFonts w:asciiTheme="minorHAnsi" w:hAnsiTheme="minorHAnsi"/>
                 <w:noProof/>
                 <w:szCs w:val="22"/>
-                <w:lang w:val="en-CA" w:eastAsia="en-CA"/>
+                <w:lang w:val="en-US" w:eastAsia="en-US"/>
               </w:rPr>
               <w:tab/>
             </w:r>
@@ -1085,7 +1055,7 @@
                 <w:noProof/>
                 <w:webHidden/>
               </w:rPr>
-              <w:instrText xml:space="preserve"> PAGEREF _Toc465525543 \h </w:instrText>
+              <w:instrText xml:space="preserve"> PAGEREF _Toc465615798 \h </w:instrText>
             </w:r>
             <w:r>
               <w:rPr>
@@ -1105,7 +1075,7 @@
                 <w:noProof/>
                 <w:webHidden/>
               </w:rPr>
-              <w:t>8</w:t>
+              <w:t>10</w:t>
             </w:r>
             <w:r>
               <w:rPr>
@@ -1118,7 +1088,7 @@
         </w:p>
         <w:p>
           <w:pPr>
-            <w:pStyle w:val="TOC2"/>
+            <w:pStyle w:val="Verzeichnis2"/>
             <w:tabs>
               <w:tab w:val="left" w:pos="720"/>
               <w:tab w:val="right" w:leader="dot" w:pos="9054"/>
@@ -1127,10 +1097,10 @@
               <w:rFonts w:asciiTheme="minorHAnsi" w:hAnsiTheme="minorHAnsi"/>
               <w:noProof/>
               <w:sz w:val="22"/>
-              <w:lang w:val="en-CA" w:eastAsia="en-CA"/>
+              <w:lang w:val="en-US" w:eastAsia="en-US"/>
             </w:rPr>
           </w:pPr>
-          <w:hyperlink w:anchor="_Toc465525544" w:history="1">
+          <w:hyperlink w:anchor="_Toc465615799" w:history="1">
             <w:r>
               <w:rPr>
                 <w:rStyle w:val="Hyperlink"/>
@@ -1144,7 +1114,7 @@
                 <w:rFonts w:asciiTheme="minorHAnsi" w:hAnsiTheme="minorHAnsi"/>
                 <w:noProof/>
                 <w:sz w:val="22"/>
-                <w:lang w:val="en-CA" w:eastAsia="en-CA"/>
+                <w:lang w:val="en-US" w:eastAsia="en-US"/>
               </w:rPr>
               <w:tab/>
             </w:r>
@@ -1175,7 +1145,7 @@
                 <w:noProof/>
                 <w:webHidden/>
               </w:rPr>
-              <w:instrText xml:space="preserve"> PAGEREF _Toc465525544 \h </w:instrText>
+              <w:instrText xml:space="preserve"> PAGEREF _Toc465615799 \h </w:instrText>
             </w:r>
             <w:r>
               <w:rPr>
@@ -1195,7 +1165,7 @@
                 <w:noProof/>
                 <w:webHidden/>
               </w:rPr>
-              <w:t>8</w:t>
+              <w:t>10</w:t>
             </w:r>
             <w:r>
               <w:rPr>
@@ -1208,7 +1178,7 @@
         </w:p>
         <w:p>
           <w:pPr>
-            <w:pStyle w:val="TOC2"/>
+            <w:pStyle w:val="Verzeichnis2"/>
             <w:tabs>
               <w:tab w:val="left" w:pos="720"/>
               <w:tab w:val="right" w:leader="dot" w:pos="9054"/>
@@ -1217,10 +1187,10 @@
               <w:rFonts w:asciiTheme="minorHAnsi" w:hAnsiTheme="minorHAnsi"/>
               <w:noProof/>
               <w:sz w:val="22"/>
-              <w:lang w:val="en-CA" w:eastAsia="en-CA"/>
+              <w:lang w:val="en-US" w:eastAsia="en-US"/>
             </w:rPr>
           </w:pPr>
-          <w:hyperlink w:anchor="_Toc465525545" w:history="1">
+          <w:hyperlink w:anchor="_Toc465615800" w:history="1">
             <w:r>
               <w:rPr>
                 <w:rStyle w:val="Hyperlink"/>
@@ -1234,7 +1204,7 @@
                 <w:rFonts w:asciiTheme="minorHAnsi" w:hAnsiTheme="minorHAnsi"/>
                 <w:noProof/>
                 <w:sz w:val="22"/>
-                <w:lang w:val="en-CA" w:eastAsia="en-CA"/>
+                <w:lang w:val="en-US" w:eastAsia="en-US"/>
               </w:rPr>
               <w:tab/>
             </w:r>
@@ -1265,7 +1235,7 @@
                 <w:noProof/>
                 <w:webHidden/>
               </w:rPr>
-              <w:instrText xml:space="preserve"> PAGEREF _Toc465525545 \h </w:instrText>
+              <w:instrText xml:space="preserve"> PAGEREF _Toc465615800 \h </w:instrText>
             </w:r>
             <w:r>
               <w:rPr>
@@ -1285,7 +1255,7 @@
                 <w:noProof/>
                 <w:webHidden/>
               </w:rPr>
-              <w:t>8</w:t>
+              <w:t>10</w:t>
             </w:r>
             <w:r>
               <w:rPr>
@@ -1298,7 +1268,7 @@
         </w:p>
         <w:p>
           <w:pPr>
-            <w:pStyle w:val="TOC1"/>
+            <w:pStyle w:val="Verzeichnis1"/>
             <w:tabs>
               <w:tab w:val="left" w:pos="480"/>
               <w:tab w:val="right" w:leader="dot" w:pos="9054"/>
@@ -1307,10 +1277,10 @@
               <w:rFonts w:asciiTheme="minorHAnsi" w:hAnsiTheme="minorHAnsi"/>
               <w:noProof/>
               <w:szCs w:val="22"/>
-              <w:lang w:val="en-CA" w:eastAsia="en-CA"/>
+              <w:lang w:val="en-US" w:eastAsia="en-US"/>
             </w:rPr>
           </w:pPr>
-          <w:hyperlink w:anchor="_Toc465525546" w:history="1">
+          <w:hyperlink w:anchor="_Toc465615801" w:history="1">
             <w:r>
               <w:rPr>
                 <w:rStyle w:val="Hyperlink"/>
@@ -1324,7 +1294,7 @@
                 <w:rFonts w:asciiTheme="minorHAnsi" w:hAnsiTheme="minorHAnsi"/>
                 <w:noProof/>
                 <w:szCs w:val="22"/>
-                <w:lang w:val="en-CA" w:eastAsia="en-CA"/>
+                <w:lang w:val="en-US" w:eastAsia="en-US"/>
               </w:rPr>
               <w:tab/>
             </w:r>
@@ -1355,7 +1325,7 @@
                 <w:noProof/>
                 <w:webHidden/>
               </w:rPr>
-              <w:instrText xml:space="preserve"> PAGEREF _Toc465525546 \h </w:instrText>
+              <w:instrText xml:space="preserve"> PAGEREF _Toc465615801 \h </w:instrText>
             </w:r>
             <w:r>
               <w:rPr>
@@ -1375,7 +1345,7 @@
                 <w:noProof/>
                 <w:webHidden/>
               </w:rPr>
-              <w:t>9</w:t>
+              <w:t>11</w:t>
             </w:r>
             <w:r>
               <w:rPr>
@@ -1388,7 +1358,7 @@
         </w:p>
         <w:p>
           <w:pPr>
-            <w:pStyle w:val="TOC2"/>
+            <w:pStyle w:val="Verzeichnis2"/>
             <w:tabs>
               <w:tab w:val="left" w:pos="720"/>
               <w:tab w:val="right" w:leader="dot" w:pos="9054"/>
@@ -1397,10 +1367,10 @@
               <w:rFonts w:asciiTheme="minorHAnsi" w:hAnsiTheme="minorHAnsi"/>
               <w:noProof/>
               <w:sz w:val="22"/>
-              <w:lang w:val="en-CA" w:eastAsia="en-CA"/>
+              <w:lang w:val="en-US" w:eastAsia="en-US"/>
             </w:rPr>
           </w:pPr>
-          <w:hyperlink w:anchor="_Toc465525547" w:history="1">
+          <w:hyperlink w:anchor="_Toc465615802" w:history="1">
             <w:r>
               <w:rPr>
                 <w:rStyle w:val="Hyperlink"/>
@@ -1414,7 +1384,7 @@
                 <w:rFonts w:asciiTheme="minorHAnsi" w:hAnsiTheme="minorHAnsi"/>
                 <w:noProof/>
                 <w:sz w:val="22"/>
-                <w:lang w:val="en-CA" w:eastAsia="en-CA"/>
+                <w:lang w:val="en-US" w:eastAsia="en-US"/>
               </w:rPr>
               <w:tab/>
             </w:r>
@@ -1445,7 +1415,7 @@
                 <w:noProof/>
                 <w:webHidden/>
               </w:rPr>
-              <w:instrText xml:space="preserve"> PAGEREF _Toc465525547 \h </w:instrText>
+              <w:instrText xml:space="preserve"> PAGEREF _Toc465615802 \h </w:instrText>
             </w:r>
             <w:r>
               <w:rPr>
@@ -1465,7 +1435,7 @@
                 <w:noProof/>
                 <w:webHidden/>
               </w:rPr>
-              <w:t>9</w:t>
+              <w:t>11</w:t>
             </w:r>
             <w:r>
               <w:rPr>
@@ -1478,7 +1448,7 @@
         </w:p>
         <w:p>
           <w:pPr>
-            <w:pStyle w:val="TOC2"/>
+            <w:pStyle w:val="Verzeichnis2"/>
             <w:tabs>
               <w:tab w:val="left" w:pos="720"/>
               <w:tab w:val="right" w:leader="dot" w:pos="9054"/>
@@ -1487,10 +1457,10 @@
               <w:rFonts w:asciiTheme="minorHAnsi" w:hAnsiTheme="minorHAnsi"/>
               <w:noProof/>
               <w:sz w:val="22"/>
-              <w:lang w:val="en-CA" w:eastAsia="en-CA"/>
+              <w:lang w:val="en-US" w:eastAsia="en-US"/>
             </w:rPr>
           </w:pPr>
-          <w:hyperlink w:anchor="_Toc465525548" w:history="1">
+          <w:hyperlink w:anchor="_Toc465615803" w:history="1">
             <w:r>
               <w:rPr>
                 <w:rStyle w:val="Hyperlink"/>
@@ -1504,7 +1474,7 @@
                 <w:rFonts w:asciiTheme="minorHAnsi" w:hAnsiTheme="minorHAnsi"/>
                 <w:noProof/>
                 <w:sz w:val="22"/>
-                <w:lang w:val="en-CA" w:eastAsia="en-CA"/>
+                <w:lang w:val="en-US" w:eastAsia="en-US"/>
               </w:rPr>
               <w:tab/>
             </w:r>
@@ -1535,7 +1505,7 @@
                 <w:noProof/>
                 <w:webHidden/>
               </w:rPr>
-              <w:instrText xml:space="preserve"> PAGEREF _Toc465525548 \h </w:instrText>
+              <w:instrText xml:space="preserve"> PAGEREF _Toc465615803 \h </w:instrText>
             </w:r>
             <w:r>
               <w:rPr>
@@ -1555,7 +1525,7 @@
                 <w:noProof/>
                 <w:webHidden/>
               </w:rPr>
-              <w:t>9</w:t>
+              <w:t>11</w:t>
             </w:r>
             <w:r>
               <w:rPr>
@@ -1568,7 +1538,7 @@
         </w:p>
         <w:p>
           <w:pPr>
-            <w:pStyle w:val="TOC2"/>
+            <w:pStyle w:val="Verzeichnis2"/>
             <w:tabs>
               <w:tab w:val="right" w:leader="dot" w:pos="9054"/>
             </w:tabs>
@@ -1576,10 +1546,10 @@
               <w:rFonts w:asciiTheme="minorHAnsi" w:hAnsiTheme="minorHAnsi"/>
               <w:noProof/>
               <w:sz w:val="22"/>
-              <w:lang w:val="en-CA" w:eastAsia="en-CA"/>
+              <w:lang w:val="en-US" w:eastAsia="en-US"/>
             </w:rPr>
           </w:pPr>
-          <w:hyperlink w:anchor="_Toc465525549" w:history="1">
+          <w:hyperlink w:anchor="_Toc465615804" w:history="1">
             <w:r>
               <w:rPr>
                 <w:rStyle w:val="Hyperlink"/>
@@ -1609,7 +1579,7 @@
                 <w:noProof/>
                 <w:webHidden/>
               </w:rPr>
-              <w:instrText xml:space="preserve"> PAGEREF _Toc465525549 \h </w:instrText>
+              <w:instrText xml:space="preserve"> PAGEREF _Toc465615804 \h </w:instrText>
             </w:r>
             <w:r>
               <w:rPr>
@@ -1629,7 +1599,7 @@
                 <w:noProof/>
                 <w:webHidden/>
               </w:rPr>
-              <w:t>10</w:t>
+              <w:t>12</w:t>
             </w:r>
             <w:r>
               <w:rPr>
@@ -1658,12 +1628,12 @@
     </w:sdt>
     <w:p>
       <w:pPr>
-        <w:pStyle w:val="Heading1"/>
-        <w:rPr>
-          <w:lang w:val="en-GB"/>
-        </w:rPr>
-      </w:pPr>
-      <w:bookmarkStart w:id="0" w:name="_Toc465525537"/>
+        <w:pStyle w:val="berschrift1"/>
+        <w:rPr>
+          <w:lang w:val="en-GB"/>
+        </w:rPr>
+      </w:pPr>
+      <w:bookmarkStart w:id="0" w:name="_Toc465615792"/>
       <w:r>
         <w:rPr>
           <w:lang w:val="en-GB"/>
@@ -1713,12 +1683,12 @@
     </w:p>
     <w:p>
       <w:pPr>
-        <w:pStyle w:val="Heading1"/>
-        <w:rPr>
-          <w:lang w:val="en-GB"/>
-        </w:rPr>
-      </w:pPr>
-      <w:bookmarkStart w:id="1" w:name="_Toc465525538"/>
+        <w:pStyle w:val="berschrift1"/>
+        <w:rPr>
+          <w:lang w:val="en-GB"/>
+        </w:rPr>
+      </w:pPr>
+      <w:bookmarkStart w:id="1" w:name="_Toc465615793"/>
       <w:r>
         <w:rPr>
           <w:lang w:val="en-GB"/>
@@ -1755,12 +1725,12 @@
     </w:p>
     <w:p>
       <w:pPr>
-        <w:pStyle w:val="Heading2"/>
-        <w:rPr>
-          <w:lang w:val="en-GB"/>
-        </w:rPr>
-      </w:pPr>
-      <w:bookmarkStart w:id="2" w:name="_Toc465525539"/>
+        <w:pStyle w:val="berschrift2"/>
+        <w:rPr>
+          <w:lang w:val="en-GB"/>
+        </w:rPr>
+      </w:pPr>
+      <w:bookmarkStart w:id="2" w:name="_Toc465615794"/>
       <w:r>
         <w:rPr>
           <w:lang w:val="en-GB"/>
@@ -1784,7 +1754,7 @@
     </w:p>
     <w:p>
       <w:pPr>
-        <w:pStyle w:val="ListParagraph"/>
+        <w:pStyle w:val="Listenabsatz"/>
         <w:numPr>
           <w:ilvl w:val="0"/>
           <w:numId w:val="43"/>
@@ -1843,13 +1813,13 @@
           <w:i/>
           <w:lang w:val="en-US"/>
         </w:rPr>
+        <w:instrText xml:space="preserve"> \* MERGEFORMAT </w:instrText>
       </w:r>
       <w:r>
         <w:rPr>
           <w:i/>
           <w:lang w:val="en-US"/>
         </w:rPr>
-        <w:instrText xml:space="preserve"> \* MERGEFORMAT </w:instrText>
       </w:r>
       <w:r>
         <w:rPr>
@@ -1898,13 +1868,13 @@
           <w:i/>
           <w:lang w:val="en-US"/>
         </w:rPr>
+        <w:instrText xml:space="preserve"> \* MERGEFORMAT </w:instrText>
       </w:r>
       <w:r>
         <w:rPr>
           <w:i/>
           <w:lang w:val="en-US"/>
         </w:rPr>
-        <w:instrText xml:space="preserve"> \* MERGEFORMAT </w:instrText>
       </w:r>
       <w:r>
         <w:rPr>
@@ -2021,21 +1991,21 @@
       <w:commentRangeStart w:id="3"/>
       <w:r>
         <w:rPr>
-          <w:rStyle w:val="CommentReference"/>
+          <w:rStyle w:val="Kommentarzeichen"/>
         </w:rPr>
         <w:commentReference w:id="4"/>
       </w:r>
       <w:commentRangeEnd w:id="3"/>
       <w:r>
         <w:rPr>
-          <w:rStyle w:val="CommentReference"/>
+          <w:rStyle w:val="Kommentarzeichen"/>
         </w:rPr>
         <w:commentReference w:id="3"/>
       </w:r>
     </w:p>
     <w:p>
       <w:pPr>
-        <w:pStyle w:val="ListParagraph"/>
+        <w:pStyle w:val="Listenabsatz"/>
         <w:numPr>
           <w:ilvl w:val="0"/>
           <w:numId w:val="43"/>
@@ -2066,7 +2036,7 @@
       <w:commentRangeEnd w:id="5"/>
       <w:r>
         <w:rPr>
-          <w:rStyle w:val="CommentReference"/>
+          <w:rStyle w:val="Kommentarzeichen"/>
         </w:rPr>
         <w:commentReference w:id="5"/>
       </w:r>
@@ -2075,20 +2045,7 @@
           <w:lang w:val="en-GB"/>
         </w:rPr>
         <w:br/>
-      </w:r>
-      <w:proofErr w:type="spellStart"/>
-      <w:r>
-        <w:rPr>
-          <w:lang w:val="en-GB"/>
-        </w:rPr>
-        <w:t>Maven</w:t>
-      </w:r>
-      <w:proofErr w:type="spellEnd"/>
-      <w:r>
-        <w:rPr>
-          <w:lang w:val="en-GB"/>
-        </w:rPr>
-        <w:t xml:space="preserve"> is a Java build automation and dependency management tool. In addition to providing automation, it also enforces a moderately strict directory structure, </w:t>
+        <w:t xml:space="preserve">Maven is a Java build automation and dependency management tool. In addition to providing automation, it also enforces a moderately strict directory structure, </w:t>
       </w:r>
       <w:r>
         <w:rPr>
@@ -2102,19 +2059,11 @@
         </w:rPr>
         <w:t xml:space="preserve">Additionally, while not implemented in this project, Maven allows for automated testing, where passing the testing is a pre-condition for the deployment phase. </w:t>
       </w:r>
-      <w:proofErr w:type="gramStart"/>
       <w:r>
         <w:rPr>
           <w:lang w:val="en-US"/>
         </w:rPr>
-        <w:t>The</w:t>
-      </w:r>
-      <w:proofErr w:type="gramEnd"/>
-      <w:r>
-        <w:rPr>
-          <w:lang w:val="en-US"/>
-        </w:rPr>
-        <w:t xml:space="preserve"> pom.xml file </w:t>
+        <w:t xml:space="preserve">The pom.xml file </w:t>
       </w:r>
       <w:r>
         <w:rPr>
@@ -2287,7 +2236,7 @@
     </w:p>
     <w:p>
       <w:pPr>
-        <w:pStyle w:val="ListParagraph"/>
+        <w:pStyle w:val="Listenabsatz"/>
         <w:numPr>
           <w:ilvl w:val="0"/>
           <w:numId w:val="43"/>
@@ -2296,16 +2245,12 @@
           <w:lang w:val="en-GB"/>
         </w:rPr>
       </w:pPr>
-      <w:proofErr w:type="spellStart"/>
-      <w:proofErr w:type="gramStart"/>
       <w:r>
         <w:rPr>
           <w:lang w:val="en-GB"/>
         </w:rPr>
         <w:t>config.properties</w:t>
       </w:r>
-      <w:proofErr w:type="spellEnd"/>
-      <w:proofErr w:type="gramEnd"/>
       <w:r>
         <w:rPr>
           <w:lang w:val="en-GB"/>
@@ -2334,7 +2279,7 @@
     </w:p>
     <w:p>
       <w:pPr>
-        <w:pStyle w:val="ListParagraph"/>
+        <w:pStyle w:val="Listenabsatz"/>
         <w:numPr>
           <w:ilvl w:val="0"/>
           <w:numId w:val="43"/>
@@ -2360,23 +2305,7 @@
         <w:rPr>
           <w:lang w:val="en-GB"/>
         </w:rPr>
-        <w:t xml:space="preserve">, and as with </w:t>
-      </w:r>
-      <w:proofErr w:type="spellStart"/>
-      <w:proofErr w:type="gramStart"/>
-      <w:r>
-        <w:rPr>
-          <w:lang w:val="en-GB"/>
-        </w:rPr>
-        <w:t>config.properties</w:t>
-      </w:r>
-      <w:proofErr w:type="spellEnd"/>
-      <w:proofErr w:type="gramEnd"/>
-      <w:r>
-        <w:rPr>
-          <w:lang w:val="en-GB"/>
-        </w:rPr>
-        <w:t xml:space="preserve"> to not require recompilation or redeployment</w:t>
+        <w:t>, and as with config.properties to not require recompilation or redeployment</w:t>
       </w:r>
       <w:r>
         <w:rPr>
@@ -2387,7 +2316,7 @@
     </w:p>
     <w:p>
       <w:pPr>
-        <w:pStyle w:val="ListParagraph"/>
+        <w:pStyle w:val="Listenabsatz"/>
         <w:numPr>
           <w:ilvl w:val="0"/>
           <w:numId w:val="43"/>
@@ -2396,14 +2325,12 @@
           <w:lang w:val="en-GB"/>
         </w:rPr>
       </w:pPr>
-      <w:proofErr w:type="spellStart"/>
       <w:r>
         <w:rPr>
           <w:lang w:val="en-GB"/>
         </w:rPr>
         <w:t>CrawlerStorage.mv.db</w:t>
       </w:r>
-      <w:proofErr w:type="spellEnd"/>
       <w:r>
         <w:rPr>
           <w:lang w:val="en-GB"/>
@@ -2439,7 +2366,7 @@
       <w:commentRangeEnd w:id="6"/>
       <w:r>
         <w:rPr>
-          <w:rStyle w:val="CommentReference"/>
+          <w:rStyle w:val="Kommentarzeichen"/>
         </w:rPr>
         <w:commentReference w:id="6"/>
       </w:r>
@@ -2506,7 +2433,7 @@
     </w:p>
     <w:p>
       <w:pPr>
-        <w:pStyle w:val="ListParagraph"/>
+        <w:pStyle w:val="Listenabsatz"/>
         <w:numPr>
           <w:ilvl w:val="1"/>
           <w:numId w:val="43"/>
@@ -2531,7 +2458,7 @@
     </w:p>
     <w:p>
       <w:pPr>
-        <w:pStyle w:val="ListParagraph"/>
+        <w:pStyle w:val="Listenabsatz"/>
         <w:numPr>
           <w:ilvl w:val="1"/>
           <w:numId w:val="43"/>
@@ -2555,7 +2482,7 @@
     </w:p>
     <w:p>
       <w:pPr>
-        <w:pStyle w:val="ListParagraph"/>
+        <w:pStyle w:val="Listenabsatz"/>
         <w:numPr>
           <w:ilvl w:val="1"/>
           <w:numId w:val="43"/>
@@ -2573,7 +2500,7 @@
     </w:p>
     <w:p>
       <w:pPr>
-        <w:pStyle w:val="ListParagraph"/>
+        <w:pStyle w:val="Listenabsatz"/>
         <w:numPr>
           <w:ilvl w:val="1"/>
           <w:numId w:val="43"/>
@@ -2591,7 +2518,7 @@
     </w:p>
     <w:p>
       <w:pPr>
-        <w:pStyle w:val="ListParagraph"/>
+        <w:pStyle w:val="Listenabsatz"/>
         <w:numPr>
           <w:ilvl w:val="1"/>
           <w:numId w:val="43"/>
@@ -2609,7 +2536,7 @@
     </w:p>
     <w:p>
       <w:pPr>
-        <w:pStyle w:val="ListParagraph"/>
+        <w:pStyle w:val="Listenabsatz"/>
         <w:rPr>
           <w:lang w:val="en-GB"/>
         </w:rPr>
@@ -2669,12 +2596,61 @@
           <w:i/>
           <w:lang w:val="en-GB"/>
         </w:rPr>
+        <w:instrText xml:space="preserve"> \* MERGEFORMAT </w:instrText>
       </w:r>
       <w:r>
         <w:rPr>
           <w:i/>
           <w:lang w:val="en-GB"/>
         </w:rPr>
+      </w:r>
+      <w:r>
+        <w:rPr>
+          <w:i/>
+          <w:lang w:val="en-GB"/>
+        </w:rPr>
+        <w:fldChar w:fldCharType="separate"/>
+      </w:r>
+      <w:r>
+        <w:rPr>
+          <w:i/>
+          <w:lang w:val="en-GB"/>
+        </w:rPr>
+        <w:t>2.4</w:t>
+      </w:r>
+      <w:r>
+        <w:rPr>
+          <w:i/>
+          <w:lang w:val="en-GB"/>
+        </w:rPr>
+        <w:fldChar w:fldCharType="end"/>
+      </w:r>
+      <w:r>
+        <w:rPr>
+          <w:i/>
+          <w:lang w:val="en-GB"/>
+        </w:rPr>
+        <w:t xml:space="preserve"> </w:t>
+      </w:r>
+      <w:r>
+        <w:rPr>
+          <w:i/>
+          <w:lang w:val="en-GB"/>
+        </w:rPr>
+        <w:fldChar w:fldCharType="begin"/>
+      </w:r>
+      <w:r>
+        <w:rPr>
+          <w:i/>
+          <w:lang w:val="en-GB"/>
+        </w:rPr>
+        <w:instrText xml:space="preserve"> REF _Ref465372971 \h </w:instrText>
+      </w:r>
+      <w:r>
+        <w:rPr>
+          <w:i/>
+          <w:lang w:val="en-GB"/>
+        </w:rPr>
         <w:instrText xml:space="preserve"> \* MERGEFORMAT </w:instrText>
       </w:r>
       <w:r>
@@ -2682,55 +2658,6 @@
           <w:i/>
           <w:lang w:val="en-GB"/>
         </w:rPr>
-        <w:fldChar w:fldCharType="separate"/>
-      </w:r>
-      <w:r>
-        <w:rPr>
-          <w:i/>
-          <w:lang w:val="en-GB"/>
-        </w:rPr>
-        <w:t>2.4</w:t>
-      </w:r>
-      <w:r>
-        <w:rPr>
-          <w:i/>
-          <w:lang w:val="en-GB"/>
-        </w:rPr>
-        <w:fldChar w:fldCharType="end"/>
-      </w:r>
-      <w:r>
-        <w:rPr>
-          <w:i/>
-          <w:lang w:val="en-GB"/>
-        </w:rPr>
-        <w:t xml:space="preserve"> </w:t>
-      </w:r>
-      <w:r>
-        <w:rPr>
-          <w:i/>
-          <w:lang w:val="en-GB"/>
-        </w:rPr>
-        <w:fldChar w:fldCharType="begin"/>
-      </w:r>
-      <w:r>
-        <w:rPr>
-          <w:i/>
-          <w:lang w:val="en-GB"/>
-        </w:rPr>
-        <w:instrText xml:space="preserve"> REF _Ref465372971 \h </w:instrText>
-      </w:r>
-      <w:r>
-        <w:rPr>
-          <w:i/>
-          <w:lang w:val="en-GB"/>
-        </w:rPr>
-      </w:r>
-      <w:r>
-        <w:rPr>
-          <w:i/>
-          <w:lang w:val="en-GB"/>
-        </w:rPr>
-        <w:instrText xml:space="preserve"> \* MERGEFORMAT </w:instrText>
       </w:r>
       <w:r>
         <w:rPr>
@@ -2762,7 +2689,7 @@
     </w:p>
     <w:p>
       <w:pPr>
-        <w:pStyle w:val="ListParagraph"/>
+        <w:pStyle w:val="Listenabsatz"/>
         <w:numPr>
           <w:ilvl w:val="0"/>
           <w:numId w:val="43"/>
@@ -2794,13 +2721,49 @@
         <w:rPr>
           <w:lang w:val="en-GB"/>
         </w:rPr>
-        <w:t xml:space="preserve"> is used to launch the application and has no other function then calling the python script ‘server.py’ described below</w:t>
-      </w:r>
-      <w:r>
-        <w:rPr>
-          <w:lang w:val="en-GB"/>
-        </w:rPr>
-        <w:t>, consequently, users on Unix-based systems may just run server.py to achieve the same result</w:t>
+        <w:t xml:space="preserve"> is used to launch the </w:t>
+      </w:r>
+      <w:r>
+        <w:rPr>
+          <w:lang w:val="en-GB"/>
+        </w:rPr>
+        <w:t xml:space="preserve">server </w:t>
+      </w:r>
+      <w:r>
+        <w:rPr>
+          <w:lang w:val="en-GB"/>
+        </w:rPr>
+        <w:t>application and has no other function then calling the python script ‘server.py’ described below</w:t>
+      </w:r>
+      <w:r>
+        <w:rPr>
+          <w:lang w:val="en-GB"/>
+        </w:rPr>
+        <w:t xml:space="preserve">, consequently, users on Unix-based systems may just run </w:t>
+      </w:r>
+      <w:r>
+        <w:rPr>
+          <w:lang w:val="en-GB"/>
+        </w:rPr>
+        <w:t>‘</w:t>
+      </w:r>
+      <w:r>
+        <w:rPr>
+          <w:lang w:val="en-GB"/>
+        </w:rPr>
+        <w:t>server.py</w:t>
+      </w:r>
+      <w:r>
+        <w:rPr>
+          <w:lang w:val="en-GB"/>
+        </w:rPr>
+        <w:t>’</w:t>
+      </w:r>
+      <w:r>
+        <w:rPr>
+          <w:lang w:val="en-GB"/>
+        </w:rPr>
+        <w:t xml:space="preserve"> to achieve the same result</w:t>
       </w:r>
       <w:r>
         <w:rPr>
@@ -2811,7 +2774,7 @@
     </w:p>
     <w:p>
       <w:pPr>
-        <w:pStyle w:val="ListParagraph"/>
+        <w:pStyle w:val="Listenabsatz"/>
         <w:numPr>
           <w:ilvl w:val="0"/>
           <w:numId w:val="43"/>
@@ -2866,7 +2829,7 @@
     </w:p>
     <w:p>
       <w:pPr>
-        <w:pStyle w:val="ListParagraph"/>
+        <w:pStyle w:val="Listenabsatz"/>
         <w:numPr>
           <w:ilvl w:val="0"/>
           <w:numId w:val="43"/>
@@ -2908,7 +2871,7 @@
     </w:p>
     <w:p>
       <w:pPr>
-        <w:pStyle w:val="ListParagraph"/>
+        <w:pStyle w:val="Listenabsatz"/>
         <w:numPr>
           <w:ilvl w:val="0"/>
           <w:numId w:val="43"/>
@@ -2917,14 +2880,12 @@
           <w:lang w:val="en-GB"/>
         </w:rPr>
       </w:pPr>
-      <w:proofErr w:type="spellStart"/>
       <w:r>
         <w:rPr>
           <w:lang w:val="en-GB"/>
         </w:rPr>
         <w:t>Results.ftl</w:t>
       </w:r>
-      <w:proofErr w:type="spellEnd"/>
       <w:r>
         <w:rPr>
           <w:lang w:val="en-GB"/>
@@ -2936,47 +2897,19 @@
         <w:rPr>
           <w:lang w:val="en-US"/>
         </w:rPr>
-        <w:t>‘</w:t>
-      </w:r>
-      <w:proofErr w:type="spellStart"/>
+        <w:t>‘Results.ftl’</w:t>
+      </w:r>
       <w:r>
         <w:rPr>
           <w:lang w:val="en-US"/>
         </w:rPr>
-        <w:t>Results.ftl</w:t>
-      </w:r>
-      <w:proofErr w:type="spellEnd"/>
+        <w:t xml:space="preserve"> which is </w:t>
+      </w:r>
       <w:r>
         <w:rPr>
           <w:lang w:val="en-US"/>
         </w:rPr>
-        <w:t>’</w:t>
-      </w:r>
-      <w:r>
-        <w:rPr>
-          <w:lang w:val="en-US"/>
-        </w:rPr>
-        <w:t xml:space="preserve"> which is </w:t>
-      </w:r>
-      <w:r>
-        <w:rPr>
-          <w:lang w:val="en-US"/>
-        </w:rPr>
-        <w:t xml:space="preserve">an Apache </w:t>
-      </w:r>
-      <w:proofErr w:type="spellStart"/>
-      <w:r>
-        <w:rPr>
-          <w:lang w:val="en-US"/>
-        </w:rPr>
-        <w:t>FreeMarker</w:t>
-      </w:r>
-      <w:proofErr w:type="spellEnd"/>
-      <w:r>
-        <w:rPr>
-          <w:lang w:val="en-US"/>
-        </w:rPr>
-        <w:t xml:space="preserve"> template. This means that it </w:t>
+        <w:t xml:space="preserve">an Apache FreeMarker template. This means that it </w:t>
       </w:r>
       <w:r>
         <w:rPr>
@@ -3011,223 +2944,207 @@
     </w:p>
     <w:p>
       <w:pPr>
-        <w:pStyle w:val="Heading2"/>
-        <w:rPr>
-          <w:lang w:val="en-GB"/>
-        </w:rPr>
-      </w:pPr>
-      <w:bookmarkStart w:id="7" w:name="_Toc449120996"/>
-      <w:bookmarkStart w:id="8" w:name="_Toc465525540"/>
-      <w:bookmarkEnd w:id="7"/>
-      <w:r>
-        <w:rPr>
-          <w:lang w:val="en-GB"/>
-        </w:rPr>
-        <w:t>Communication</w:t>
-      </w:r>
-      <w:bookmarkEnd w:id="8"/>
+        <w:pStyle w:val="Listenabsatz"/>
+        <w:numPr>
+          <w:ilvl w:val="0"/>
+          <w:numId w:val="43"/>
+        </w:numPr>
+        <w:rPr>
+          <w:lang w:val="en-GB"/>
+        </w:rPr>
+      </w:pPr>
+      <w:r>
+        <w:rPr>
+          <w:lang w:val="en-GB"/>
+        </w:rPr>
+        <w:t>index.html</w:t>
+      </w:r>
+      <w:r>
+        <w:rPr>
+          <w:lang w:val="en-GB"/>
+        </w:rPr>
+        <w:br/>
+        <w:t>This is the webpage called by ‘server.py’ after crawling has finished and servers as the Graphical User Interface (GUI) for users to set up search requests.</w:t>
+      </w:r>
     </w:p>
     <w:p>
       <w:pPr>
-        <w:rPr>
-          <w:lang w:val="en-GB"/>
-        </w:rPr>
-      </w:pPr>
-      <w:r>
-        <w:rPr>
-          <w:lang w:val="en-GB"/>
-        </w:rPr>
-        <w:t xml:space="preserve">The below flow chart / Event driven Process </w:t>
-      </w:r>
-      <w:r>
-        <w:rPr>
-          <w:lang w:val="en-GB"/>
-        </w:rPr>
-        <w:t>Diagram</w:t>
-      </w:r>
-      <w:r>
-        <w:rPr>
-          <w:lang w:val="en-GB"/>
-        </w:rPr>
-        <w:t xml:space="preserve"> (EPC) written in Business Process Model Notation (BPMN 2.0) illustrates the comprehensive process flow of this software.</w:t>
+        <w:pStyle w:val="Listenabsatz"/>
+        <w:numPr>
+          <w:ilvl w:val="0"/>
+          <w:numId w:val="43"/>
+        </w:numPr>
+        <w:rPr>
+          <w:lang w:val="en-GB"/>
+        </w:rPr>
+      </w:pPr>
+      <w:r>
+        <w:rPr>
+          <w:lang w:val="en-GB"/>
+        </w:rPr>
+        <w:t>client-start.cmd</w:t>
+      </w:r>
+      <w:r>
+        <w:rPr>
+          <w:lang w:val="en-GB"/>
+        </w:rPr>
+        <w:br/>
+        <w:t xml:space="preserve">This Windows batch-file is used to launch the client application and has no other function then calling the python script ‘client.py’ described below, consequently, users on Unix-based systems may just run </w:t>
+      </w:r>
+      <w:r>
+        <w:rPr>
+          <w:lang w:val="en-GB"/>
+        </w:rPr>
+        <w:t>‘client</w:t>
+      </w:r>
+      <w:r>
+        <w:rPr>
+          <w:lang w:val="en-GB"/>
+        </w:rPr>
+        <w:t>.py</w:t>
+      </w:r>
+      <w:r>
+        <w:rPr>
+          <w:lang w:val="en-GB"/>
+        </w:rPr>
+        <w:t>’</w:t>
+      </w:r>
+      <w:r>
+        <w:rPr>
+          <w:lang w:val="en-GB"/>
+        </w:rPr>
+        <w:t xml:space="preserve"> to achieve the same result.</w:t>
       </w:r>
     </w:p>
     <w:p>
       <w:pPr>
-        <w:rPr>
-          <w:lang w:val="en-GB"/>
-        </w:rPr>
-      </w:pPr>
-      <w:r>
-        <w:rPr>
-          <w:lang w:val="en-GB"/>
-        </w:rPr>
-        <w:t>(use Adonis to illustrate the communication process – data flow or BPMN?)</w:t>
-      </w:r>
+        <w:pStyle w:val="Listenabsatz"/>
+        <w:numPr>
+          <w:ilvl w:val="0"/>
+          <w:numId w:val="43"/>
+        </w:numPr>
+        <w:rPr>
+          <w:lang w:val="en-GB"/>
+        </w:rPr>
+      </w:pPr>
+      <w:r>
+        <w:rPr>
+          <w:lang w:val="en-GB"/>
+        </w:rPr>
+        <w:t>client.py</w:t>
+      </w:r>
+      <w:r>
+        <w:rPr>
+          <w:lang w:val="en-GB"/>
+        </w:rPr>
+        <w:br/>
+        <w:t>In contrast to ‘server.py’ t</w:t>
+      </w:r>
+      <w:r>
+        <w:rPr>
+          <w:lang w:val="en-GB"/>
+        </w:rPr>
+        <w:t xml:space="preserve">his python script </w:t>
+      </w:r>
+      <w:r>
+        <w:rPr>
+          <w:lang w:val="en-GB"/>
+        </w:rPr>
+        <w:t>does not</w:t>
+      </w:r>
+      <w:r>
+        <w:rPr>
+          <w:lang w:val="en-GB"/>
+        </w:rPr>
+        <w:t xml:space="preserve"> instruct the java application to crawl </w:t>
+      </w:r>
+      <w:r>
+        <w:rPr>
+          <w:lang w:val="en-GB"/>
+        </w:rPr>
+        <w:lastRenderedPageBreak/>
+        <w:t xml:space="preserve">the web </w:t>
+      </w:r>
+      <w:r>
+        <w:rPr>
+          <w:lang w:val="en-GB"/>
+        </w:rPr>
+        <w:t xml:space="preserve">but only </w:t>
+      </w:r>
+      <w:r>
+        <w:rPr>
+          <w:lang w:val="en-GB"/>
+        </w:rPr>
+        <w:t xml:space="preserve">opens </w:t>
+      </w:r>
+      <w:r>
+        <w:rPr>
+          <w:lang w:val="en-GB"/>
+        </w:rPr>
+        <w:t>‘index.html’ in the default browser, allowing an end-user to quickly perform a web search.</w:t>
+      </w:r>
+      <w:bookmarkStart w:id="7" w:name="_GoBack"/>
+      <w:bookmarkEnd w:id="7"/>
     </w:p>
     <w:p>
       <w:pPr>
-        <w:rPr>
-          <w:lang w:val="en-US"/>
-        </w:rPr>
-      </w:pPr>
-      <w:r>
-        <w:rPr>
-          <w:lang w:val="en-US"/>
-        </w:rPr>
-        <w:t>The starting point is the command ‘start-server.cmd’ which is launch</w:t>
-      </w:r>
-      <w:r>
-        <w:rPr>
-          <w:lang w:val="en-US"/>
-        </w:rPr>
-        <w:t>es</w:t>
-      </w:r>
-      <w:r>
-        <w:rPr>
-          <w:lang w:val="en-US"/>
-        </w:rPr>
-        <w:t xml:space="preserve"> </w:t>
-      </w:r>
-      <w:r>
-        <w:rPr>
-          <w:lang w:val="en-US"/>
-        </w:rPr>
-        <w:t>‘</w:t>
-      </w:r>
-      <w:r>
-        <w:rPr>
-          <w:lang w:val="en-US"/>
-        </w:rPr>
-        <w:t>server</w:t>
-      </w:r>
-      <w:r>
-        <w:rPr>
-          <w:lang w:val="en-US"/>
-        </w:rPr>
-        <w:t>.py’</w:t>
-      </w:r>
-      <w:proofErr w:type="gramStart"/>
-      <w:r>
-        <w:rPr>
-          <w:lang w:val="en-US"/>
-        </w:rPr>
-        <w:t>…..</w:t>
-      </w:r>
-      <w:proofErr w:type="gramEnd"/>
+        <w:pStyle w:val="berschrift2"/>
+        <w:rPr>
+          <w:lang w:val="en-GB"/>
+        </w:rPr>
+      </w:pPr>
+      <w:bookmarkStart w:id="8" w:name="_Toc449120996"/>
+      <w:bookmarkStart w:id="9" w:name="_Toc465615795"/>
+      <w:bookmarkEnd w:id="8"/>
+      <w:r>
+        <w:rPr>
+          <w:lang w:val="en-GB"/>
+        </w:rPr>
+        <w:t>Communication</w:t>
+      </w:r>
+      <w:bookmarkEnd w:id="9"/>
     </w:p>
     <w:p>
       <w:pPr>
         <w:rPr>
+          <w:lang w:val="en-GB"/>
+        </w:rPr>
+      </w:pPr>
+      <w:r>
+        <w:rPr>
+          <w:lang w:val="en-GB"/>
+        </w:rPr>
+        <w:t xml:space="preserve">The various components interact with each other using python scripts or an API. There are two entry points for a user to start an interaction with the application: One is by </w:t>
+      </w:r>
+      <w:r>
+        <w:rPr>
+          <w:lang w:val="en-GB"/>
+        </w:rPr>
+        <w:t xml:space="preserve">running </w:t>
+      </w:r>
+      <w:r>
+        <w:rPr>
           <w:lang w:val="en-US"/>
         </w:rPr>
-      </w:pPr>
-      <w:r>
-        <w:rPr>
-          <w:lang w:val="en-US"/>
-        </w:rPr>
-        <w:t>The below data flow UML diagram shows flow of information managed by the java application.</w:t>
+        <w:t>‘start-server.cmd’ which launches ‘server.py’ and thus instructs the application to start crawling and display the GUI thereafter. The other one is by entering a keyword or term in the form of the GUI and hitting the search button. Via the script ‘search.py’ this action will launch the application which ultimately returns a new webpage displaying the search results. The below flow chart provides a comprehensive high-level overview of the communication process of the application.</w:t>
       </w:r>
     </w:p>
     <w:p>
       <w:pPr>
         <w:rPr>
-          <w:lang w:val="en-US"/>
-        </w:rPr>
-      </w:pPr>
-      <w:r>
-        <w:rPr>
-          <w:lang w:val="en-US"/>
-        </w:rPr>
-        <w:lastRenderedPageBreak/>
-        <w:t>(data flow)</w:t>
-      </w:r>
-    </w:p>
-    <w:p>
-      <w:pPr>
-        <w:pStyle w:val="Heading2"/>
-        <w:rPr>
-          <w:lang w:val="en-GB"/>
-        </w:rPr>
-      </w:pPr>
-      <w:bookmarkStart w:id="9" w:name="_Ref465370601"/>
-      <w:bookmarkStart w:id="10" w:name="_Toc465525541"/>
-      <w:r>
-        <w:rPr>
-          <w:lang w:val="en-GB"/>
-        </w:rPr>
-        <w:t>Classes</w:t>
-      </w:r>
-      <w:bookmarkEnd w:id="9"/>
-      <w:bookmarkEnd w:id="10"/>
-    </w:p>
-    <w:p>
-      <w:pPr>
-        <w:rPr>
-          <w:lang w:val="en-GB"/>
-        </w:rPr>
-      </w:pPr>
-      <w:r>
-        <w:rPr>
-          <w:lang w:val="en-GB"/>
-        </w:rPr>
-        <w:t>The java application ‘</w:t>
-      </w:r>
-      <w:r>
-        <w:rPr>
-          <w:lang w:val="en-GB"/>
-        </w:rPr>
-        <w:t>web-crawler.jar</w:t>
-      </w:r>
-      <w:r>
-        <w:rPr>
-          <w:lang w:val="en-GB"/>
-        </w:rPr>
-        <w:t>’ consists of various classes which are shown in the following class</w:t>
-      </w:r>
-      <w:r>
-        <w:rPr>
-          <w:lang w:val="en-GB"/>
-        </w:rPr>
-        <w:t xml:space="preserve"> </w:t>
-      </w:r>
-      <w:r>
-        <w:rPr>
-          <w:lang w:val="en-GB"/>
-        </w:rPr>
-        <w:t>diagram</w:t>
-      </w:r>
-      <w:r>
-        <w:rPr>
-          <w:lang w:val="en-GB"/>
-        </w:rPr>
-        <w:t xml:space="preserve"> and explained in more detail below</w:t>
-      </w:r>
-      <w:r>
-        <w:rPr>
-          <w:lang w:val="en-GB"/>
-        </w:rPr>
-        <w:t>.</w:t>
-      </w:r>
-    </w:p>
-    <w:p>
-      <w:pPr>
-        <w:pStyle w:val="Caption"/>
-        <w:jc w:val="left"/>
-        <w:rPr>
           <w:lang w:val="en-GB"/>
         </w:rPr>
       </w:pPr>
       <w:r>
         <w:rPr>
           <w:noProof/>
-          <w:lang w:val="en-CA" w:eastAsia="en-CA"/>
+          <w:lang w:val="en-US" w:eastAsia="en-US"/>
         </w:rPr>
         <w:drawing>
-          <wp:inline distT="0" distB="0" distL="0" distR="0" wp14:anchorId="07DD5D2F" wp14:editId="247301B3">
-            <wp:extent cx="5794865" cy="5478780"/>
-            <wp:effectExtent l="0" t="0" r="0" b="7620"/>
-            <wp:docPr id="15" name="Grafik 15"/>
+          <wp:inline distT="0" distB="0" distL="0" distR="0" wp14:anchorId="7AF7BC28" wp14:editId="204759E3">
+            <wp:extent cx="5234940" cy="4474751"/>
+            <wp:effectExtent l="0" t="0" r="3810" b="2540"/>
+            <wp:docPr id="3" name="Grafik 3"/>
             <wp:cNvGraphicFramePr>
               <a:graphicFrameLocks xmlns:a="http://schemas.openxmlformats.org/drawingml/2006/main" noChangeAspect="1"/>
             </wp:cNvGraphicFramePr>
@@ -3235,7 +3152,7 @@
               <a:graphicData uri="http://schemas.openxmlformats.org/drawingml/2006/picture">
                 <pic:pic xmlns:pic="http://schemas.openxmlformats.org/drawingml/2006/picture">
                   <pic:nvPicPr>
-                    <pic:cNvPr id="0" name="Picture 6"/>
+                    <pic:cNvPr id="0" name="Picture 2"/>
                     <pic:cNvPicPr>
                       <a:picLocks noChangeAspect="1" noChangeArrowheads="1"/>
                     </pic:cNvPicPr>
@@ -3248,13 +3165,13 @@
                         </a:ext>
                       </a:extLst>
                     </a:blip>
-                    <a:srcRect r="19899" b="19672"/>
+                    <a:srcRect r="19765" b="19586"/>
                     <a:stretch/>
                   </pic:blipFill>
                   <pic:spPr bwMode="auto">
                     <a:xfrm>
                       <a:off x="0" y="0"/>
-                      <a:ext cx="5798010" cy="5481754"/>
+                      <a:ext cx="5242378" cy="4481109"/>
                     </a:xfrm>
                     <a:prstGeom prst="rect">
                       <a:avLst/>
@@ -3278,24 +3195,18 @@
     </w:p>
     <w:p>
       <w:pPr>
-        <w:pStyle w:val="Caption"/>
+        <w:pStyle w:val="Beschriftung"/>
         <w:jc w:val="left"/>
         <w:rPr>
           <w:lang w:val="en-US"/>
         </w:rPr>
       </w:pPr>
-      <w:bookmarkStart w:id="11" w:name="_Toc465438586"/>
+      <w:bookmarkStart w:id="10" w:name="_Toc465615779"/>
       <w:r>
         <w:rPr>
           <w:lang w:val="en-US"/>
         </w:rPr>
-        <w:t>Figure</w:t>
-      </w:r>
-      <w:r>
-        <w:rPr>
-          <w:lang w:val="en-US"/>
-        </w:rPr>
-        <w:t xml:space="preserve"> </w:t>
+        <w:t xml:space="preserve">Figure </w:t>
       </w:r>
       <w:r>
         <w:fldChar w:fldCharType="begin"/>
@@ -3326,26 +3237,226 @@
         <w:rPr>
           <w:lang w:val="en-US"/>
         </w:rPr>
-        <w:t>: Class Diagra</w:t>
+        <w:t>: Process Model</w:t>
       </w:r>
       <w:r>
         <w:rPr>
           <w:lang w:val="en-US"/>
         </w:rPr>
-        <w:t>m – Crawler Model</w:t>
-      </w:r>
-      <w:bookmarkEnd w:id="11"/>
+        <w:t xml:space="preserve"> –</w:t>
+      </w:r>
+      <w:r>
+        <w:rPr>
+          <w:lang w:val="en-US"/>
+        </w:rPr>
+        <w:t xml:space="preserve"> Application Procedure</w:t>
+      </w:r>
+      <w:bookmarkEnd w:id="10"/>
     </w:p>
     <w:p>
       <w:pPr>
-        <w:rPr>
-          <w:lang w:val="en-GB"/>
-        </w:rPr>
-      </w:pPr>
+        <w:pStyle w:val="berschrift2"/>
+        <w:rPr>
+          <w:lang w:val="en-GB"/>
+        </w:rPr>
+      </w:pPr>
+      <w:bookmarkStart w:id="11" w:name="_Ref465370601"/>
+      <w:bookmarkStart w:id="12" w:name="_Toc465615796"/>
+      <w:r>
+        <w:rPr>
+          <w:lang w:val="en-GB"/>
+        </w:rPr>
+        <w:t>Classes</w:t>
+      </w:r>
+      <w:bookmarkEnd w:id="11"/>
+      <w:bookmarkEnd w:id="12"/>
     </w:p>
     <w:p>
       <w:pPr>
-        <w:pStyle w:val="ListParagraph"/>
+        <w:rPr>
+          <w:lang w:val="en-GB"/>
+        </w:rPr>
+      </w:pPr>
+      <w:r>
+        <w:rPr>
+          <w:lang w:val="en-GB"/>
+        </w:rPr>
+        <w:t>The java application ‘</w:t>
+      </w:r>
+      <w:r>
+        <w:rPr>
+          <w:lang w:val="en-GB"/>
+        </w:rPr>
+        <w:t>web-crawler.jar</w:t>
+      </w:r>
+      <w:r>
+        <w:rPr>
+          <w:lang w:val="en-GB"/>
+        </w:rPr>
+        <w:t>’ consists of various classes which are shown in the following class</w:t>
+      </w:r>
+      <w:r>
+        <w:rPr>
+          <w:lang w:val="en-GB"/>
+        </w:rPr>
+        <w:t xml:space="preserve"> </w:t>
+      </w:r>
+      <w:r>
+        <w:rPr>
+          <w:lang w:val="en-GB"/>
+        </w:rPr>
+        <w:t>diagram</w:t>
+      </w:r>
+      <w:r>
+        <w:rPr>
+          <w:lang w:val="en-GB"/>
+        </w:rPr>
+        <w:t xml:space="preserve"> and explained in more detail below</w:t>
+      </w:r>
+      <w:r>
+        <w:rPr>
+          <w:lang w:val="en-GB"/>
+        </w:rPr>
+        <w:t>.</w:t>
+      </w:r>
+    </w:p>
+    <w:p>
+      <w:pPr>
+        <w:pStyle w:val="Beschriftung"/>
+        <w:jc w:val="left"/>
+        <w:rPr>
+          <w:lang w:val="en-GB"/>
+        </w:rPr>
+      </w:pPr>
+      <w:r>
+        <w:rPr>
+          <w:noProof/>
+          <w:lang w:val="en-US" w:eastAsia="en-US"/>
+        </w:rPr>
+        <w:lastRenderedPageBreak/>
+        <w:drawing>
+          <wp:inline distT="0" distB="0" distL="0" distR="0" wp14:anchorId="5D9ED998" wp14:editId="3C77AF63">
+            <wp:extent cx="6042660" cy="5714687"/>
+            <wp:effectExtent l="0" t="0" r="0" b="0"/>
+            <wp:docPr id="2" name="Grafik 2"/>
+            <wp:cNvGraphicFramePr>
+              <a:graphicFrameLocks xmlns:a="http://schemas.openxmlformats.org/drawingml/2006/main" noChangeAspect="1"/>
+            </wp:cNvGraphicFramePr>
+            <a:graphic xmlns:a="http://schemas.openxmlformats.org/drawingml/2006/main">
+              <a:graphicData uri="http://schemas.openxmlformats.org/drawingml/2006/picture">
+                <pic:pic xmlns:pic="http://schemas.openxmlformats.org/drawingml/2006/picture">
+                  <pic:nvPicPr>
+                    <pic:cNvPr id="0" name="Picture 1"/>
+                    <pic:cNvPicPr>
+                      <a:picLocks noChangeAspect="1" noChangeArrowheads="1"/>
+                    </pic:cNvPicPr>
+                  </pic:nvPicPr>
+                  <pic:blipFill rotWithShape="1">
+                    <a:blip r:embed="rId11">
+                      <a:extLst>
+                        <a:ext uri="{28A0092B-C50C-407E-A947-70E740481C1C}">
+                          <a14:useLocalDpi xmlns:a14="http://schemas.microsoft.com/office/drawing/2010/main" val="0"/>
+                        </a:ext>
+                      </a:extLst>
+                    </a:blip>
+                    <a:srcRect r="19502" b="19251"/>
+                    <a:stretch/>
+                  </pic:blipFill>
+                  <pic:spPr bwMode="auto">
+                    <a:xfrm>
+                      <a:off x="0" y="0"/>
+                      <a:ext cx="6050063" cy="5721688"/>
+                    </a:xfrm>
+                    <a:prstGeom prst="rect">
+                      <a:avLst/>
+                    </a:prstGeom>
+                    <a:noFill/>
+                    <a:ln>
+                      <a:noFill/>
+                    </a:ln>
+                    <a:extLst>
+                      <a:ext uri="{53640926-AAD7-44D8-BBD7-CCE9431645EC}">
+                        <a14:shadowObscured xmlns:a14="http://schemas.microsoft.com/office/drawing/2010/main"/>
+                      </a:ext>
+                    </a:extLst>
+                  </pic:spPr>
+                </pic:pic>
+              </a:graphicData>
+            </a:graphic>
+          </wp:inline>
+        </w:drawing>
+      </w:r>
+    </w:p>
+    <w:p>
+      <w:pPr>
+        <w:pStyle w:val="Beschriftung"/>
+        <w:jc w:val="left"/>
+        <w:rPr>
+          <w:lang w:val="en-US"/>
+        </w:rPr>
+      </w:pPr>
+      <w:bookmarkStart w:id="13" w:name="_Toc465615780"/>
+      <w:r>
+        <w:rPr>
+          <w:lang w:val="en-US"/>
+        </w:rPr>
+        <w:t>Figure</w:t>
+      </w:r>
+      <w:r>
+        <w:rPr>
+          <w:lang w:val="en-US"/>
+        </w:rPr>
+        <w:t xml:space="preserve"> </w:t>
+      </w:r>
+      <w:r>
+        <w:fldChar w:fldCharType="begin"/>
+      </w:r>
+      <w:r>
+        <w:rPr>
+          <w:lang w:val="en-US"/>
+        </w:rPr>
+        <w:instrText xml:space="preserve"> SEQ Abbildung \* ARABIC </w:instrText>
+      </w:r>
+      <w:r>
+        <w:fldChar w:fldCharType="separate"/>
+      </w:r>
+      <w:r>
+        <w:rPr>
+          <w:noProof/>
+          <w:lang w:val="en-US"/>
+        </w:rPr>
+        <w:t>2</w:t>
+      </w:r>
+      <w:r>
+        <w:rPr>
+          <w:noProof/>
+        </w:rPr>
+        <w:fldChar w:fldCharType="end"/>
+      </w:r>
+      <w:r>
+        <w:rPr>
+          <w:lang w:val="en-US"/>
+        </w:rPr>
+        <w:t>: Class Diagra</w:t>
+      </w:r>
+      <w:r>
+        <w:rPr>
+          <w:lang w:val="en-US"/>
+        </w:rPr>
+        <w:t>m – Crawler Model</w:t>
+      </w:r>
+      <w:bookmarkEnd w:id="13"/>
+    </w:p>
+    <w:p>
+      <w:pPr>
+        <w:rPr>
+          <w:lang w:val="en-GB"/>
+        </w:rPr>
+      </w:pPr>
+    </w:p>
+    <w:p>
+      <w:pPr>
+        <w:pStyle w:val="Listenabsatz"/>
         <w:numPr>
           <w:ilvl w:val="0"/>
           <w:numId w:val="47"/>
@@ -3364,53 +3475,18 @@
         <w:rPr>
           <w:lang w:val="en-GB"/>
         </w:rPr>
-        <w:t xml:space="preserve">is what crawls and retrieves data according to its specified inputs and stores it. It takes in the URL to start crawling from, the maximum number of URLs to search, the maximum size the URL pool can be at any given time, a </w:t>
-      </w:r>
-      <w:proofErr w:type="spellStart"/>
-      <w:r>
-        <w:rPr>
-          <w:lang w:val="en-GB"/>
-        </w:rPr>
-        <w:t>HashSet</w:t>
-      </w:r>
-      <w:proofErr w:type="spellEnd"/>
-      <w:r>
-        <w:rPr>
-          <w:lang w:val="en-GB"/>
-        </w:rPr>
-        <w:t xml:space="preserve"> of words to ignore when storing the words found on each page it crawls, and the maximum number of days a page may go without being updated and re-crawled. </w:t>
-      </w:r>
-      <w:r>
-        <w:rPr>
-          <w:lang w:val="en-GB"/>
-        </w:rPr>
-        <w:t xml:space="preserve">The process of the </w:t>
-      </w:r>
-      <w:proofErr w:type="gramStart"/>
-      <w:r>
-        <w:rPr>
-          <w:lang w:val="en-GB"/>
-        </w:rPr>
-        <w:t>start(</w:t>
-      </w:r>
-      <w:proofErr w:type="gramEnd"/>
-      <w:r>
-        <w:rPr>
-          <w:lang w:val="en-GB"/>
-        </w:rPr>
-        <w:t xml:space="preserve">) method </w:t>
-      </w:r>
-      <w:r>
-        <w:rPr>
-          <w:lang w:val="en-GB"/>
-        </w:rPr>
-        <w:lastRenderedPageBreak/>
-        <w:t>is simply to start with the initial URL, retrieve all links on the page as well as words, store all of those, and add the links into the pool of URLs to be crawled. This process will stop either once the pool is empty, or the maximum number of URLs to crawl parameter is met.</w:t>
+        <w:t xml:space="preserve">is what crawls and retrieves data according to its specified inputs and stores it. It takes in the URL to start crawling from, the maximum number of URLs to search, the maximum size the URL pool can be at any given time, a HashSet of words to ignore when storing the words found on each page it crawls, and the maximum number of days a page may go without being updated and re-crawled. </w:t>
+      </w:r>
+      <w:r>
+        <w:rPr>
+          <w:lang w:val="en-GB"/>
+        </w:rPr>
+        <w:t>The process of the start() method is simply to start with the initial URL, retrieve all links on the page as well as words, store all of those, and add the links into the pool of URLs to be crawled. This process will stop either once the pool is empty, or the maximum number of URLs to crawl parameter is met.</w:t>
       </w:r>
     </w:p>
     <w:p>
       <w:pPr>
-        <w:pStyle w:val="ListParagraph"/>
+        <w:pStyle w:val="Listenabsatz"/>
         <w:numPr>
           <w:ilvl w:val="0"/>
           <w:numId w:val="46"/>
@@ -3429,68 +3505,19 @@
         <w:rPr>
           <w:lang w:val="en-GB"/>
         </w:rPr>
-        <w:t xml:space="preserve">java contains methods that are associated with HTTP operations. The </w:t>
-      </w:r>
-      <w:proofErr w:type="gramStart"/>
-      <w:r>
-        <w:rPr>
-          <w:lang w:val="en-GB"/>
-        </w:rPr>
-        <w:t>get(</w:t>
-      </w:r>
-      <w:proofErr w:type="gramEnd"/>
-      <w:r>
-        <w:rPr>
-          <w:lang w:val="en-GB"/>
-        </w:rPr>
-        <w:t xml:space="preserve">) method uses the </w:t>
-      </w:r>
-      <w:proofErr w:type="spellStart"/>
-      <w:r>
-        <w:rPr>
-          <w:lang w:val="en-GB"/>
-        </w:rPr>
-        <w:t>Jsoup</w:t>
-      </w:r>
-      <w:proofErr w:type="spellEnd"/>
-      <w:r>
-        <w:rPr>
-          <w:lang w:val="en-GB"/>
-        </w:rPr>
-        <w:t xml:space="preserve"> library to retrieve a page and then scan through the elements contained within. It will return a </w:t>
-      </w:r>
-      <w:proofErr w:type="spellStart"/>
-      <w:r>
-        <w:rPr>
-          <w:lang w:val="en-GB"/>
-        </w:rPr>
-        <w:t>PageResult</w:t>
-      </w:r>
-      <w:proofErr w:type="spellEnd"/>
-      <w:r>
-        <w:rPr>
-          <w:lang w:val="en-GB"/>
-        </w:rPr>
-        <w:t xml:space="preserve"> object which contains a list of all </w:t>
-      </w:r>
-      <w:proofErr w:type="spellStart"/>
-      <w:r>
-        <w:rPr>
-          <w:lang w:val="en-GB"/>
-        </w:rPr>
-        <w:t>href</w:t>
-      </w:r>
-      <w:proofErr w:type="spellEnd"/>
-      <w:r>
-        <w:rPr>
-          <w:lang w:val="en-GB"/>
-        </w:rPr>
-        <w:t xml:space="preserve"> tags (with any text after a # inclusive to be removed so as to only get the base URL), as well as all of the words on the page, with the condition that they are alphabetic only (no punctuation, or non-Latin characters), and are not on the list of words to ignore.</w:t>
+        <w:t xml:space="preserve">java contains methods that are associated with HTTP operations. The get() method uses the Jsoup library to retrieve a page and then scan through the elements contained </w:t>
+      </w:r>
+      <w:r>
+        <w:rPr>
+          <w:lang w:val="en-GB"/>
+        </w:rPr>
+        <w:lastRenderedPageBreak/>
+        <w:t>within. It will return a PageResult object which contains a list of all href tags (with any text after a # inclusive to be removed so as to only get the base URL), as well as all of the words on the page, with the condition that they are alphabetic only (no punctuation, or non-Latin characters), and are not on the list of words to ignore.</w:t>
       </w:r>
     </w:p>
     <w:p>
       <w:pPr>
-        <w:pStyle w:val="ListParagraph"/>
+        <w:pStyle w:val="Listenabsatz"/>
         <w:numPr>
           <w:ilvl w:val="0"/>
           <w:numId w:val="46"/>
@@ -3514,7 +3541,7 @@
     </w:p>
     <w:p>
       <w:pPr>
-        <w:pStyle w:val="ListParagraph"/>
+        <w:pStyle w:val="Listenabsatz"/>
         <w:numPr>
           <w:ilvl w:val="0"/>
           <w:numId w:val="46"/>
@@ -3532,7 +3559,7 @@
     </w:p>
     <w:p>
       <w:pPr>
-        <w:pStyle w:val="ListParagraph"/>
+        <w:pStyle w:val="Listenabsatz"/>
         <w:numPr>
           <w:ilvl w:val="0"/>
           <w:numId w:val="46"/>
@@ -3562,7 +3589,7 @@
     </w:p>
     <w:p>
       <w:pPr>
-        <w:pStyle w:val="ListParagraph"/>
+        <w:pStyle w:val="Listenabsatz"/>
         <w:numPr>
           <w:ilvl w:val="0"/>
           <w:numId w:val="46"/>
@@ -3592,7 +3619,7 @@
     </w:p>
     <w:p>
       <w:pPr>
-        <w:pStyle w:val="ListParagraph"/>
+        <w:pStyle w:val="Listenabsatz"/>
         <w:numPr>
           <w:ilvl w:val="0"/>
           <w:numId w:val="46"/>
@@ -3605,56 +3632,12 @@
         <w:rPr>
           <w:lang w:val="en-GB"/>
         </w:rPr>
-        <w:t xml:space="preserve">TemplateResponse.java uses the </w:t>
-      </w:r>
-      <w:proofErr w:type="spellStart"/>
-      <w:r>
-        <w:rPr>
-          <w:lang w:val="en-GB"/>
-        </w:rPr>
-        <w:t>createHTML</w:t>
-      </w:r>
-      <w:proofErr w:type="spellEnd"/>
-      <w:r>
-        <w:rPr>
-          <w:lang w:val="en-GB"/>
-        </w:rPr>
-        <w:t xml:space="preserve">() method to create an HTML string dynamically by merging the results it’s passed from SearchServer.java and the Apache </w:t>
-      </w:r>
-      <w:proofErr w:type="spellStart"/>
-      <w:r>
-        <w:rPr>
-          <w:lang w:val="en-GB"/>
-        </w:rPr>
-        <w:t>FreeMarker</w:t>
-      </w:r>
-      <w:proofErr w:type="spellEnd"/>
-      <w:r>
-        <w:rPr>
-          <w:lang w:val="en-GB"/>
-        </w:rPr>
-        <w:t xml:space="preserve"> </w:t>
-      </w:r>
-      <w:proofErr w:type="spellStart"/>
-      <w:r>
-        <w:rPr>
-          <w:lang w:val="en-GB"/>
-        </w:rPr>
-        <w:t>Results.ftl</w:t>
-      </w:r>
-      <w:proofErr w:type="spellEnd"/>
-      <w:r>
-        <w:rPr>
-          <w:lang w:val="en-GB"/>
-        </w:rPr>
-        <w:t>.</w:t>
-      </w:r>
-      <w:bookmarkStart w:id="12" w:name="_GoBack"/>
-      <w:bookmarkEnd w:id="12"/>
+        <w:t>TemplateResponse.java uses the createHTML() method to create an HTML string dynamically by merging the results it’s passed from SearchServer.java and the Apache FreeMarker Results.ftl.</w:t>
+      </w:r>
     </w:p>
     <w:p>
       <w:pPr>
-        <w:pStyle w:val="ListParagraph"/>
+        <w:pStyle w:val="Listenabsatz"/>
         <w:numPr>
           <w:ilvl w:val="0"/>
           <w:numId w:val="46"/>
@@ -3672,65 +3655,247 @@
     </w:p>
     <w:p>
       <w:pPr>
-        <w:pStyle w:val="Heading2"/>
-        <w:rPr>
-          <w:lang w:val="en-GB"/>
-        </w:rPr>
-      </w:pPr>
-      <w:bookmarkStart w:id="13" w:name="_Ref465372971"/>
-      <w:bookmarkStart w:id="14" w:name="_Toc465525542"/>
+        <w:pStyle w:val="berschrift2"/>
+        <w:rPr>
+          <w:lang w:val="en-GB"/>
+        </w:rPr>
+      </w:pPr>
+      <w:bookmarkStart w:id="14" w:name="_Ref465372971"/>
+      <w:bookmarkStart w:id="15" w:name="_Toc465615797"/>
       <w:r>
         <w:rPr>
           <w:lang w:val="en-GB"/>
         </w:rPr>
         <w:t>Data structures</w:t>
       </w:r>
-      <w:bookmarkEnd w:id="13"/>
       <w:bookmarkEnd w:id="14"/>
-    </w:p>
-    <w:p>
-      <w:pPr>
-        <w:rPr>
-          <w:lang w:val="en-GB"/>
-        </w:rPr>
-      </w:pPr>
-      <w:r>
-        <w:rPr>
-          <w:lang w:val="en-GB"/>
-        </w:rPr>
-        <w:t>tbc</w:t>
-      </w:r>
-    </w:p>
-    <w:p>
-      <w:pPr>
-        <w:pStyle w:val="Heading1"/>
-        <w:rPr>
-          <w:lang w:val="en-GB"/>
-        </w:rPr>
-      </w:pPr>
-      <w:bookmarkStart w:id="15" w:name="_Toc465525543"/>
-      <w:r>
-        <w:rPr>
-          <w:lang w:val="en-GB"/>
-        </w:rPr>
-        <w:lastRenderedPageBreak/>
-        <w:t>Implementation</w:t>
-      </w:r>
       <w:bookmarkEnd w:id="15"/>
     </w:p>
     <w:p>
       <w:pPr>
-        <w:pStyle w:val="Heading2"/>
-        <w:rPr>
-          <w:lang w:val="en-GB"/>
-        </w:rPr>
-      </w:pPr>
-      <w:bookmarkStart w:id="16" w:name="_Toc465525544"/>
-      <w:r>
-        <w:rPr>
-          <w:lang w:val="en-GB"/>
-        </w:rPr>
-        <w:t>Configuration</w:t>
+        <w:rPr>
+          <w:lang w:val="en-GB"/>
+        </w:rPr>
+      </w:pPr>
+      <w:r>
+        <w:rPr>
+          <w:lang w:val="en-GB"/>
+        </w:rPr>
+        <w:t xml:space="preserve">Most of the data processed through the application is only used temporarily and is managed by the java application using common data structures like HashSets, Maps, and ArrayLists. </w:t>
+      </w:r>
+      <w:r>
+        <w:rPr>
+          <w:lang w:val="en-GB"/>
+        </w:rPr>
+        <w:t xml:space="preserve">More complex data is represented by individual </w:t>
+      </w:r>
+      <w:r>
+        <w:rPr>
+          <w:lang w:val="en-GB"/>
+        </w:rPr>
+        <w:t>java classes such as</w:t>
+      </w:r>
+      <w:r>
+        <w:rPr>
+          <w:lang w:val="en-GB"/>
+        </w:rPr>
+        <w:t xml:space="preserve"> PageResult, WordResult, etc. The only data which is required on a permanent basis and shall remain available for future sessions is the information regarding keywords and their URL. During crawling the java app</w:t>
+      </w:r>
+      <w:r>
+        <w:rPr>
+          <w:lang w:val="en-GB"/>
+        </w:rPr>
+        <w:t>lication</w:t>
+      </w:r>
+      <w:r>
+        <w:rPr>
+          <w:lang w:val="en-GB"/>
+        </w:rPr>
+        <w:t xml:space="preserve"> processes this information </w:t>
+      </w:r>
+      <w:r>
+        <w:rPr>
+          <w:lang w:val="en-GB"/>
+        </w:rPr>
+        <w:t>and finally stores it in an H2 database.</w:t>
+      </w:r>
+      <w:r>
+        <w:rPr>
+          <w:lang w:val="en-GB"/>
+        </w:rPr>
+        <w:t xml:space="preserve"> </w:t>
+      </w:r>
+      <w:r>
+        <w:rPr>
+          <w:lang w:val="en-GB"/>
+        </w:rPr>
+        <w:t xml:space="preserve">Since </w:t>
+      </w:r>
+      <w:r>
+        <w:rPr>
+          <w:lang w:val="en-GB"/>
+        </w:rPr>
+        <w:t>an</w:t>
+      </w:r>
+      <w:r>
+        <w:rPr>
+          <w:lang w:val="en-GB"/>
+        </w:rPr>
+        <w:t xml:space="preserve"> URL can contain multiple keywords and a keyword can appear on multiple URLs, a third reference table is required to resolve this many-to-many relation</w:t>
+      </w:r>
+      <w:r>
+        <w:rPr>
+          <w:lang w:val="en-GB"/>
+        </w:rPr>
+        <w:t>ship</w:t>
+      </w:r>
+      <w:r>
+        <w:rPr>
+          <w:lang w:val="en-GB"/>
+        </w:rPr>
+        <w:t>. Some information required for ranking of the search results is unique to any combination of keyword and URL and is, therefore, stored on the</w:t>
+      </w:r>
+      <w:r>
+        <w:rPr>
+          <w:lang w:val="en-GB"/>
+        </w:rPr>
+        <w:t>ir</w:t>
+      </w:r>
+      <w:r>
+        <w:rPr>
+          <w:lang w:val="en-GB"/>
+        </w:rPr>
+        <w:t xml:space="preserve"> reference table. The following entity relationship diagram is illustrating </w:t>
+      </w:r>
+      <w:r>
+        <w:rPr>
+          <w:lang w:val="en-GB"/>
+        </w:rPr>
+        <w:t>the used tables and their relation.</w:t>
+      </w:r>
+    </w:p>
+    <w:p>
+      <w:pPr>
+        <w:rPr>
+          <w:lang w:val="en-GB"/>
+        </w:rPr>
+      </w:pPr>
+      <w:r>
+        <w:rPr>
+          <w:noProof/>
+          <w:lang w:val="en-US" w:eastAsia="en-US"/>
+        </w:rPr>
+        <w:lastRenderedPageBreak/>
+        <w:drawing>
+          <wp:inline distT="0" distB="0" distL="0" distR="0" wp14:anchorId="655037E4" wp14:editId="0444D103">
+            <wp:extent cx="5244030" cy="3764280"/>
+            <wp:effectExtent l="0" t="0" r="0" b="7620"/>
+            <wp:docPr id="1" name="Grafik 1"/>
+            <wp:cNvGraphicFramePr>
+              <a:graphicFrameLocks xmlns:a="http://schemas.openxmlformats.org/drawingml/2006/main" noChangeAspect="1"/>
+            </wp:cNvGraphicFramePr>
+            <a:graphic xmlns:a="http://schemas.openxmlformats.org/drawingml/2006/main">
+              <a:graphicData uri="http://schemas.openxmlformats.org/drawingml/2006/picture">
+                <pic:pic xmlns:pic="http://schemas.openxmlformats.org/drawingml/2006/picture">
+                  <pic:nvPicPr>
+                    <pic:cNvPr id="0" name="Picture 1"/>
+                    <pic:cNvPicPr>
+                      <a:picLocks noChangeAspect="1" noChangeArrowheads="1"/>
+                    </pic:cNvPicPr>
+                  </pic:nvPicPr>
+                  <pic:blipFill rotWithShape="1">
+                    <a:blip r:embed="rId12">
+                      <a:extLst>
+                        <a:ext uri="{28A0092B-C50C-407E-A947-70E740481C1C}">
+                          <a14:useLocalDpi xmlns:a14="http://schemas.microsoft.com/office/drawing/2010/main" val="0"/>
+                        </a:ext>
+                      </a:extLst>
+                    </a:blip>
+                    <a:srcRect r="19768" b="19902"/>
+                    <a:stretch/>
+                  </pic:blipFill>
+                  <pic:spPr bwMode="auto">
+                    <a:xfrm>
+                      <a:off x="0" y="0"/>
+                      <a:ext cx="5248485" cy="3767478"/>
+                    </a:xfrm>
+                    <a:prstGeom prst="rect">
+                      <a:avLst/>
+                    </a:prstGeom>
+                    <a:noFill/>
+                    <a:ln>
+                      <a:noFill/>
+                    </a:ln>
+                    <a:extLst>
+                      <a:ext uri="{53640926-AAD7-44D8-BBD7-CCE9431645EC}">
+                        <a14:shadowObscured xmlns:a14="http://schemas.microsoft.com/office/drawing/2010/main"/>
+                      </a:ext>
+                    </a:extLst>
+                  </pic:spPr>
+                </pic:pic>
+              </a:graphicData>
+            </a:graphic>
+          </wp:inline>
+        </w:drawing>
+      </w:r>
+    </w:p>
+    <w:p>
+      <w:pPr>
+        <w:pStyle w:val="Beschriftung"/>
+        <w:jc w:val="left"/>
+        <w:rPr>
+          <w:lang w:val="en-US"/>
+        </w:rPr>
+      </w:pPr>
+      <w:bookmarkStart w:id="16" w:name="_Toc465615781"/>
+      <w:r>
+        <w:rPr>
+          <w:lang w:val="en-US"/>
+        </w:rPr>
+        <w:t xml:space="preserve">Figure </w:t>
+      </w:r>
+      <w:r>
+        <w:fldChar w:fldCharType="begin"/>
+      </w:r>
+      <w:r>
+        <w:rPr>
+          <w:lang w:val="en-US"/>
+        </w:rPr>
+        <w:instrText xml:space="preserve"> SEQ Abbildung \* ARABIC </w:instrText>
+      </w:r>
+      <w:r>
+        <w:fldChar w:fldCharType="separate"/>
+      </w:r>
+      <w:r>
+        <w:rPr>
+          <w:noProof/>
+          <w:lang w:val="en-US"/>
+        </w:rPr>
+        <w:t>3</w:t>
+      </w:r>
+      <w:r>
+        <w:rPr>
+          <w:noProof/>
+        </w:rPr>
+        <w:fldChar w:fldCharType="end"/>
+      </w:r>
+      <w:r>
+        <w:rPr>
+          <w:lang w:val="en-US"/>
+        </w:rPr>
+        <w:t>: Entity Relationship Diagra</w:t>
+      </w:r>
+      <w:r>
+        <w:rPr>
+          <w:lang w:val="en-US"/>
+        </w:rPr>
+        <w:t xml:space="preserve">m – Crawler </w:t>
+      </w:r>
+      <w:r>
+        <w:rPr>
+          <w:lang w:val="en-US"/>
+        </w:rPr>
+        <w:t>Storage (H2 Database)</w:t>
       </w:r>
       <w:bookmarkEnd w:id="16"/>
     </w:p>
@@ -3740,38 +3905,68 @@
           <w:lang w:val="en-GB"/>
         </w:rPr>
       </w:pPr>
-      <w:r>
-        <w:rPr>
-          <w:lang w:val="en-GB"/>
-        </w:rPr>
-        <w:t>Prior to installation, various parameters of the crawler can be changed inside the configuration file ‘</w:t>
-      </w:r>
-      <w:proofErr w:type="spellStart"/>
-      <w:proofErr w:type="gramStart"/>
-      <w:r>
-        <w:rPr>
-          <w:lang w:val="en-GB"/>
-        </w:rPr>
-        <w:t>config.properties</w:t>
-      </w:r>
-      <w:proofErr w:type="spellEnd"/>
-      <w:proofErr w:type="gramEnd"/>
-      <w:r>
-        <w:rPr>
-          <w:lang w:val="en-GB"/>
-        </w:rPr>
-        <w:t>’.</w:t>
-      </w:r>
-      <w:r>
-        <w:rPr>
-          <w:lang w:val="en-GB"/>
-        </w:rPr>
-        <w:t xml:space="preserve"> This allows any users to easily customize this software to match their preferences. They can change the…</w:t>
-      </w:r>
     </w:p>
     <w:p>
       <w:pPr>
-        <w:pStyle w:val="ListParagraph"/>
+        <w:pStyle w:val="berschrift1"/>
+        <w:rPr>
+          <w:lang w:val="en-GB"/>
+        </w:rPr>
+      </w:pPr>
+      <w:bookmarkStart w:id="17" w:name="_Toc465615798"/>
+      <w:r>
+        <w:rPr>
+          <w:lang w:val="en-GB"/>
+        </w:rPr>
+        <w:lastRenderedPageBreak/>
+        <w:t>Implementation</w:t>
+      </w:r>
+      <w:bookmarkEnd w:id="17"/>
+    </w:p>
+    <w:p>
+      <w:pPr>
+        <w:pStyle w:val="berschrift2"/>
+        <w:rPr>
+          <w:lang w:val="en-GB"/>
+        </w:rPr>
+      </w:pPr>
+      <w:bookmarkStart w:id="18" w:name="_Toc465615799"/>
+      <w:r>
+        <w:rPr>
+          <w:lang w:val="en-GB"/>
+        </w:rPr>
+        <w:t>Configuration</w:t>
+      </w:r>
+      <w:bookmarkEnd w:id="18"/>
+    </w:p>
+    <w:p>
+      <w:pPr>
+        <w:rPr>
+          <w:lang w:val="en-GB"/>
+        </w:rPr>
+      </w:pPr>
+      <w:r>
+        <w:rPr>
+          <w:lang w:val="en-GB"/>
+        </w:rPr>
+        <w:t>V</w:t>
+      </w:r>
+      <w:r>
+        <w:rPr>
+          <w:lang w:val="en-GB"/>
+        </w:rPr>
+        <w:t>arious parameters of the crawler can be changed inside the configuration file ‘config.properties’.</w:t>
+      </w:r>
+      <w:r>
+        <w:rPr>
+          <w:lang w:val="en-GB"/>
+        </w:rPr>
+        <w:t xml:space="preserve"> This allows any users to easily customize this software to match their preferences. They can change the…</w:t>
+      </w:r>
+    </w:p>
+    <w:p>
+      <w:pPr>
+        <w:pStyle w:val="Listenabsatz"/>
         <w:numPr>
           <w:ilvl w:val="0"/>
           <w:numId w:val="44"/>
@@ -3789,7 +3984,7 @@
     </w:p>
     <w:p>
       <w:pPr>
-        <w:pStyle w:val="ListParagraph"/>
+        <w:pStyle w:val="Listenabsatz"/>
         <w:numPr>
           <w:ilvl w:val="0"/>
           <w:numId w:val="44"/>
@@ -3807,7 +4002,7 @@
     </w:p>
     <w:p>
       <w:pPr>
-        <w:pStyle w:val="ListParagraph"/>
+        <w:pStyle w:val="Listenabsatz"/>
         <w:numPr>
           <w:ilvl w:val="0"/>
           <w:numId w:val="44"/>
@@ -3822,21 +4017,19 @@
         </w:rPr>
         <w:t xml:space="preserve">max </w:t>
       </w:r>
-      <w:commentRangeStart w:id="17"/>
-      <w:proofErr w:type="spellStart"/>
+      <w:commentRangeStart w:id="19"/>
       <w:r>
         <w:rPr>
           <w:lang w:val="en-GB"/>
         </w:rPr>
         <w:t>poolsize</w:t>
       </w:r>
-      <w:commentRangeEnd w:id="17"/>
-      <w:proofErr w:type="spellEnd"/>
-      <w:r>
-        <w:rPr>
-          <w:rStyle w:val="CommentReference"/>
-        </w:rPr>
-        <w:commentReference w:id="17"/>
+      <w:commentRangeEnd w:id="19"/>
+      <w:r>
+        <w:rPr>
+          <w:rStyle w:val="Kommentarzeichen"/>
+        </w:rPr>
+        <w:commentReference w:id="19"/>
       </w:r>
       <w:r>
         <w:rPr>
@@ -3847,7 +4040,7 @@
     </w:p>
     <w:p>
       <w:pPr>
-        <w:pStyle w:val="ListParagraph"/>
+        <w:pStyle w:val="Listenabsatz"/>
         <w:numPr>
           <w:ilvl w:val="0"/>
           <w:numId w:val="44"/>
@@ -3865,7 +4058,7 @@
     </w:p>
     <w:p>
       <w:pPr>
-        <w:pStyle w:val="ListParagraph"/>
+        <w:pStyle w:val="Listenabsatz"/>
         <w:numPr>
           <w:ilvl w:val="0"/>
           <w:numId w:val="44"/>
@@ -3880,24 +4073,24 @@
         </w:rPr>
         <w:t xml:space="preserve">amount of days after which the crawler regards a stored URL as outdated and will </w:t>
       </w:r>
-      <w:commentRangeStart w:id="18"/>
+      <w:commentRangeStart w:id="20"/>
       <w:r>
         <w:rPr>
           <w:lang w:val="en-GB"/>
         </w:rPr>
         <w:t>remove it from the database</w:t>
       </w:r>
-      <w:commentRangeEnd w:id="18"/>
-      <w:r>
-        <w:rPr>
-          <w:rStyle w:val="CommentReference"/>
-        </w:rPr>
-        <w:commentReference w:id="18"/>
+      <w:commentRangeEnd w:id="20"/>
+      <w:r>
+        <w:rPr>
+          <w:rStyle w:val="Kommentarzeichen"/>
+        </w:rPr>
+        <w:commentReference w:id="20"/>
       </w:r>
     </w:p>
     <w:p>
       <w:pPr>
-        <w:pStyle w:val="ListParagraph"/>
+        <w:pStyle w:val="Listenabsatz"/>
         <w:numPr>
           <w:ilvl w:val="0"/>
           <w:numId w:val="44"/>
@@ -3927,23 +4120,49 @@
     </w:p>
     <w:p>
       <w:pPr>
-        <w:pStyle w:val="Heading2"/>
-        <w:rPr>
-          <w:lang w:val="en-GB"/>
-        </w:rPr>
-      </w:pPr>
-      <w:bookmarkStart w:id="19" w:name="_Toc465525545"/>
-      <w:r>
-        <w:rPr>
-          <w:lang w:val="en-GB"/>
-        </w:rPr>
-        <w:t>Installation</w:t>
-      </w:r>
-      <w:bookmarkEnd w:id="19"/>
+        <w:rPr>
+          <w:lang w:val="en-GB"/>
+        </w:rPr>
+      </w:pPr>
+      <w:r>
+        <w:rPr>
+          <w:lang w:val="en-GB"/>
+        </w:rPr>
+        <w:t>Changes made to the configuration file will be effective upon restarting the java application.</w:t>
+      </w:r>
     </w:p>
     <w:p>
       <w:pPr>
-        <w:pStyle w:val="ListParagraph"/>
+        <w:pStyle w:val="berschrift2"/>
+        <w:rPr>
+          <w:lang w:val="en-GB"/>
+        </w:rPr>
+      </w:pPr>
+      <w:bookmarkStart w:id="21" w:name="_Toc465615800"/>
+      <w:r>
+        <w:rPr>
+          <w:lang w:val="en-GB"/>
+        </w:rPr>
+        <w:t>Installation</w:t>
+      </w:r>
+      <w:bookmarkEnd w:id="21"/>
+    </w:p>
+    <w:p>
+      <w:pPr>
+        <w:rPr>
+          <w:lang w:val="en-GB"/>
+        </w:rPr>
+      </w:pPr>
+      <w:r>
+        <w:rPr>
+          <w:lang w:val="en-GB"/>
+        </w:rPr>
+        <w:t>The installation is simple and can be achieved by following these five steps:</w:t>
+      </w:r>
+    </w:p>
+    <w:p>
+      <w:pPr>
+        <w:pStyle w:val="Listenabsatz"/>
         <w:numPr>
           <w:ilvl w:val="0"/>
           <w:numId w:val="45"/>
@@ -3961,7 +4180,7 @@
     </w:p>
     <w:p>
       <w:pPr>
-        <w:pStyle w:val="ListParagraph"/>
+        <w:pStyle w:val="Listenabsatz"/>
         <w:numPr>
           <w:ilvl w:val="0"/>
           <w:numId w:val="45"/>
@@ -3988,16 +4207,12 @@
         </w:rPr>
         <w:t>‘</w:t>
       </w:r>
-      <w:proofErr w:type="spellStart"/>
-      <w:proofErr w:type="gramStart"/>
       <w:r>
         <w:rPr>
           <w:lang w:val="en-GB"/>
         </w:rPr>
         <w:t>config.properties</w:t>
       </w:r>
-      <w:proofErr w:type="spellEnd"/>
-      <w:proofErr w:type="gramEnd"/>
       <w:r>
         <w:rPr>
           <w:lang w:val="en-GB"/>
@@ -4020,21 +4235,7 @@
         <w:rPr>
           <w:lang w:val="en-GB"/>
         </w:rPr>
-        <w:t>web-crawler/</w:t>
-      </w:r>
-      <w:proofErr w:type="spellStart"/>
-      <w:r>
-        <w:rPr>
-          <w:lang w:val="en-GB"/>
-        </w:rPr>
-        <w:t>src</w:t>
-      </w:r>
-      <w:proofErr w:type="spellEnd"/>
-      <w:r>
-        <w:rPr>
-          <w:lang w:val="en-GB"/>
-        </w:rPr>
-        <w:t>/main/resources</w:t>
+        <w:t>web-crawler/src/main/resources</w:t>
       </w:r>
       <w:r>
         <w:rPr>
@@ -4045,7 +4246,7 @@
     </w:p>
     <w:p>
       <w:pPr>
-        <w:pStyle w:val="ListParagraph"/>
+        <w:pStyle w:val="Listenabsatz"/>
         <w:numPr>
           <w:ilvl w:val="0"/>
           <w:numId w:val="45"/>
@@ -4063,7 +4264,7 @@
     </w:p>
     <w:p>
       <w:pPr>
-        <w:pStyle w:val="ListParagraph"/>
+        <w:pStyle w:val="Listenabsatz"/>
         <w:numPr>
           <w:ilvl w:val="0"/>
           <w:numId w:val="45"/>
@@ -4076,26 +4277,12 @@
         <w:rPr>
           <w:lang w:val="en-GB"/>
         </w:rPr>
-        <w:t xml:space="preserve">Open a new </w:t>
-      </w:r>
-      <w:proofErr w:type="spellStart"/>
-      <w:r>
-        <w:rPr>
-          <w:lang w:val="en-GB"/>
-        </w:rPr>
-        <w:t>cmd</w:t>
-      </w:r>
-      <w:proofErr w:type="spellEnd"/>
-      <w:r>
-        <w:rPr>
-          <w:lang w:val="en-GB"/>
-        </w:rPr>
-        <w:t xml:space="preserve"> window and set the directory to be ‘/web-crawler’</w:t>
+        <w:t>Open a new cmd window and set the directory to be ‘/web-crawler’</w:t>
       </w:r>
     </w:p>
     <w:p>
       <w:pPr>
-        <w:pStyle w:val="ListParagraph"/>
+        <w:pStyle w:val="Listenabsatz"/>
         <w:numPr>
           <w:ilvl w:val="0"/>
           <w:numId w:val="45"/>
@@ -4108,45 +4295,85 @@
         <w:rPr>
           <w:lang w:val="en-GB"/>
         </w:rPr>
-        <w:t xml:space="preserve">Type and call the </w:t>
-      </w:r>
-      <w:proofErr w:type="spellStart"/>
-      <w:r>
-        <w:rPr>
-          <w:lang w:val="en-GB"/>
-        </w:rPr>
-        <w:t>cmd</w:t>
-      </w:r>
-      <w:proofErr w:type="spellEnd"/>
-      <w:r>
-        <w:rPr>
-          <w:lang w:val="en-GB"/>
-        </w:rPr>
-        <w:t xml:space="preserve"> ‘</w:t>
-      </w:r>
-      <w:proofErr w:type="spellStart"/>
-      <w:r>
-        <w:rPr>
-          <w:lang w:val="en-GB"/>
-        </w:rPr>
-        <w:t>mvn</w:t>
-      </w:r>
-      <w:proofErr w:type="spellEnd"/>
-      <w:r>
-        <w:rPr>
-          <w:lang w:val="en-GB"/>
-        </w:rPr>
-        <w:t xml:space="preserve"> clean install’</w:t>
+        <w:t>Type and call the cmd ‘mvn clean install’</w:t>
       </w:r>
     </w:p>
     <w:p>
       <w:pPr>
-        <w:pStyle w:val="Heading1"/>
-        <w:rPr>
-          <w:lang w:val="en-GB"/>
-        </w:rPr>
-      </w:pPr>
-      <w:bookmarkStart w:id="20" w:name="_Toc465525546"/>
+        <w:rPr>
+          <w:lang w:val="en-GB"/>
+        </w:rPr>
+      </w:pPr>
+      <w:r>
+        <w:rPr>
+          <w:lang w:val="en-GB"/>
+        </w:rPr>
+        <w:t>The application can now be started by executing ‘</w:t>
+      </w:r>
+      <w:r>
+        <w:rPr>
+          <w:lang w:val="en-GB"/>
+        </w:rPr>
+        <w:t>start-server.cmd</w:t>
+      </w:r>
+      <w:r>
+        <w:rPr>
+          <w:lang w:val="en-GB"/>
+        </w:rPr>
+        <w:t>’</w:t>
+      </w:r>
+      <w:r>
+        <w:rPr>
+          <w:lang w:val="en-GB"/>
+        </w:rPr>
+        <w:t xml:space="preserve"> in </w:t>
+      </w:r>
+      <w:r>
+        <w:rPr>
+          <w:lang w:val="en-GB"/>
+        </w:rPr>
+        <w:t>‘</w:t>
+      </w:r>
+      <w:r>
+        <w:rPr>
+          <w:lang w:val="en-GB"/>
+        </w:rPr>
+        <w:t>/htdocs</w:t>
+      </w:r>
+      <w:r>
+        <w:rPr>
+          <w:lang w:val="en-GB"/>
+        </w:rPr>
+        <w:t>’</w:t>
+      </w:r>
+    </w:p>
+    <w:p>
+      <w:pPr>
+        <w:rPr>
+          <w:lang w:val="en-GB"/>
+        </w:rPr>
+      </w:pPr>
+      <w:r>
+        <w:rPr>
+          <w:lang w:val="en-GB"/>
+        </w:rPr>
+        <w:t>By using Maven for the installation, all</w:t>
+      </w:r>
+      <w:r>
+        <w:rPr>
+          <w:lang w:val="en-GB"/>
+        </w:rPr>
+        <w:t xml:space="preserve"> dependencies and paths are resolved correctly allowing the ability to install and run the application to and from any arbitrary directory.</w:t>
+      </w:r>
+    </w:p>
+    <w:p>
+      <w:pPr>
+        <w:pStyle w:val="berschrift1"/>
+        <w:rPr>
+          <w:lang w:val="en-GB"/>
+        </w:rPr>
+      </w:pPr>
+      <w:bookmarkStart w:id="22" w:name="_Toc465615801"/>
       <w:r>
         <w:rPr>
           <w:lang w:val="en-GB"/>
@@ -4154,11 +4381,11 @@
         <w:lastRenderedPageBreak/>
         <w:t>Appendix</w:t>
       </w:r>
-      <w:bookmarkEnd w:id="20"/>
+      <w:bookmarkEnd w:id="22"/>
     </w:p>
     <w:p>
       <w:pPr>
-        <w:pStyle w:val="Heading2"/>
+        <w:pStyle w:val="berschrift2"/>
         <w:rPr>
           <w:rFonts w:eastAsiaTheme="minorEastAsia" w:cstheme="minorBidi"/>
           <w:color w:val="auto"/>
@@ -4167,18 +4394,18 @@
           <w:lang w:val="en-GB"/>
         </w:rPr>
       </w:pPr>
-      <w:bookmarkStart w:id="21" w:name="_Toc465525547"/>
+      <w:bookmarkStart w:id="23" w:name="_Toc465615802"/>
       <w:r>
         <w:rPr>
           <w:lang w:val="en-GB"/>
         </w:rPr>
         <w:t>List of Figures</w:t>
       </w:r>
-      <w:bookmarkEnd w:id="21"/>
+      <w:bookmarkEnd w:id="23"/>
     </w:p>
     <w:p>
       <w:pPr>
-        <w:pStyle w:val="TableofFigures"/>
+        <w:pStyle w:val="Abbildungsverzeichnis"/>
         <w:tabs>
           <w:tab w:val="right" w:leader="dot" w:pos="9054"/>
         </w:tabs>
@@ -4211,12 +4438,14 @@
       <w:r>
         <w:rPr>
           <w:noProof/>
-        </w:rPr>
-        <w:t>Abbildung 1: Class Diagramm – Crawler Model</w:t>
+          <w:lang w:val="en-US"/>
+        </w:rPr>
+        <w:t>Figure 1: Process Model – Application Procedure</w:t>
       </w:r>
       <w:r>
         <w:rPr>
           <w:noProof/>
+          <w:lang w:val="en-US"/>
         </w:rPr>
         <w:tab/>
       </w:r>
@@ -4229,8 +4458,9 @@
       <w:r>
         <w:rPr>
           <w:noProof/>
-        </w:rPr>
-        <w:instrText xml:space="preserve"> PAGEREF _Toc465438586 \h </w:instrText>
+          <w:lang w:val="en-US"/>
+        </w:rPr>
+        <w:instrText xml:space="preserve"> PAGEREF _Toc465615779 \h </w:instrText>
       </w:r>
       <w:r>
         <w:rPr>
@@ -4246,8 +4476,9 @@
       <w:r>
         <w:rPr>
           <w:noProof/>
-        </w:rPr>
-        <w:t>2</w:t>
+          <w:lang w:val="en-US"/>
+        </w:rPr>
+        <w:t>6</w:t>
       </w:r>
       <w:r>
         <w:rPr>
@@ -4258,32 +4489,164 @@
     </w:p>
     <w:p>
       <w:pPr>
-        <w:rPr>
-          <w:lang w:val="en-GB"/>
-        </w:rPr>
-      </w:pPr>
-      <w:r>
-        <w:rPr>
-          <w:lang w:val="en-GB"/>
+        <w:pStyle w:val="Abbildungsverzeichnis"/>
+        <w:tabs>
+          <w:tab w:val="right" w:leader="dot" w:pos="9054"/>
+        </w:tabs>
+        <w:rPr>
+          <w:rFonts w:asciiTheme="minorHAnsi" w:hAnsiTheme="minorHAnsi"/>
+          <w:noProof/>
+          <w:sz w:val="22"/>
+          <w:szCs w:val="22"/>
+          <w:lang w:val="en-US" w:eastAsia="en-US"/>
+        </w:rPr>
+      </w:pPr>
+      <w:r>
+        <w:rPr>
+          <w:noProof/>
+          <w:lang w:val="en-US"/>
+        </w:rPr>
+        <w:t>Figure 2: Class Diagram – Crawler Model</w:t>
+      </w:r>
+      <w:r>
+        <w:rPr>
+          <w:noProof/>
+          <w:lang w:val="en-US"/>
+        </w:rPr>
+        <w:tab/>
+      </w:r>
+      <w:r>
+        <w:rPr>
+          <w:noProof/>
+        </w:rPr>
+        <w:fldChar w:fldCharType="begin"/>
+      </w:r>
+      <w:r>
+        <w:rPr>
+          <w:noProof/>
+          <w:lang w:val="en-US"/>
+        </w:rPr>
+        <w:instrText xml:space="preserve"> PAGEREF _Toc465615780 \h </w:instrText>
+      </w:r>
+      <w:r>
+        <w:rPr>
+          <w:noProof/>
+        </w:rPr>
+      </w:r>
+      <w:r>
+        <w:rPr>
+          <w:noProof/>
+        </w:rPr>
+        <w:fldChar w:fldCharType="separate"/>
+      </w:r>
+      <w:r>
+        <w:rPr>
+          <w:noProof/>
+          <w:lang w:val="en-US"/>
+        </w:rPr>
+        <w:t>7</w:t>
+      </w:r>
+      <w:r>
+        <w:rPr>
+          <w:noProof/>
         </w:rPr>
         <w:fldChar w:fldCharType="end"/>
       </w:r>
     </w:p>
     <w:p>
       <w:pPr>
-        <w:pStyle w:val="Heading2"/>
-        <w:rPr>
-          <w:lang w:val="en-GB"/>
-        </w:rPr>
-      </w:pPr>
-      <w:bookmarkStart w:id="22" w:name="_Toc465525548"/>
+        <w:pStyle w:val="Abbildungsverzeichnis"/>
+        <w:tabs>
+          <w:tab w:val="right" w:leader="dot" w:pos="9054"/>
+        </w:tabs>
+        <w:rPr>
+          <w:rFonts w:asciiTheme="minorHAnsi" w:hAnsiTheme="minorHAnsi"/>
+          <w:noProof/>
+          <w:sz w:val="22"/>
+          <w:szCs w:val="22"/>
+          <w:lang w:val="en-US" w:eastAsia="en-US"/>
+        </w:rPr>
+      </w:pPr>
+      <w:r>
+        <w:rPr>
+          <w:noProof/>
+          <w:lang w:val="en-US"/>
+        </w:rPr>
+        <w:t>Figure 3: Entity Relationship Diagram – Crawler Storage (H2 Database)</w:t>
+      </w:r>
+      <w:r>
+        <w:rPr>
+          <w:noProof/>
+          <w:lang w:val="en-US"/>
+        </w:rPr>
+        <w:tab/>
+      </w:r>
+      <w:r>
+        <w:rPr>
+          <w:noProof/>
+        </w:rPr>
+        <w:fldChar w:fldCharType="begin"/>
+      </w:r>
+      <w:r>
+        <w:rPr>
+          <w:noProof/>
+          <w:lang w:val="en-US"/>
+        </w:rPr>
+        <w:instrText xml:space="preserve"> PAGEREF _Toc465615781 \h </w:instrText>
+      </w:r>
+      <w:r>
+        <w:rPr>
+          <w:noProof/>
+        </w:rPr>
+      </w:r>
+      <w:r>
+        <w:rPr>
+          <w:noProof/>
+        </w:rPr>
+        <w:fldChar w:fldCharType="separate"/>
+      </w:r>
+      <w:r>
+        <w:rPr>
+          <w:noProof/>
+          <w:lang w:val="en-US"/>
+        </w:rPr>
+        <w:t>9</w:t>
+      </w:r>
+      <w:r>
+        <w:rPr>
+          <w:noProof/>
+        </w:rPr>
+        <w:fldChar w:fldCharType="end"/>
+      </w:r>
+    </w:p>
+    <w:p>
+      <w:pPr>
+        <w:rPr>
+          <w:lang w:val="en-GB"/>
+        </w:rPr>
+      </w:pPr>
+      <w:r>
+        <w:rPr>
+          <w:lang w:val="en-GB"/>
+        </w:rPr>
+        <w:fldChar w:fldCharType="end"/>
+      </w:r>
+    </w:p>
+    <w:p>
+      <w:pPr>
+        <w:pStyle w:val="berschrift2"/>
+        <w:rPr>
+          <w:lang w:val="en-GB"/>
+        </w:rPr>
+      </w:pPr>
+      <w:bookmarkStart w:id="24" w:name="_Toc465615803"/>
       <w:r>
         <w:rPr>
           <w:lang w:val="en-GB"/>
         </w:rPr>
         <w:t>List of Tables</w:t>
       </w:r>
-      <w:bookmarkEnd w:id="22"/>
+      <w:bookmarkEnd w:id="24"/>
     </w:p>
     <w:p>
       <w:r>
@@ -4319,7 +4682,7 @@
     </w:p>
     <w:p>
       <w:pPr>
-        <w:pStyle w:val="Title"/>
+        <w:pStyle w:val="Titel"/>
         <w:jc w:val="center"/>
         <w:outlineLvl w:val="1"/>
         <w:rPr>
@@ -4330,9 +4693,12 @@
         </w:rPr>
       </w:pPr>
       <w:r>
+        <w:rPr>
+          <w:lang w:val="en-US"/>
+        </w:rPr>
         <w:br w:type="page"/>
       </w:r>
-      <w:bookmarkStart w:id="23" w:name="_Toc465525549"/>
+      <w:bookmarkStart w:id="25" w:name="_Toc465615804"/>
       <w:r>
         <w:rPr>
           <w:rFonts w:ascii="Times New Roman" w:eastAsia="PMingLiU" w:hAnsi="Times New Roman" w:cs="Times New Roman"/>
@@ -4344,7 +4710,7 @@
         <w:lastRenderedPageBreak/>
         <w:t>Participation Form</w:t>
       </w:r>
-      <w:bookmarkEnd w:id="23"/>
+      <w:bookmarkEnd w:id="25"/>
     </w:p>
     <w:p>
       <w:pPr>
@@ -4745,19 +5111,8 @@
                 <w:sz w:val="24"/>
                 <w:lang w:val="en-GB" w:eastAsia="zh-TW"/>
               </w:rPr>
-              <w:t xml:space="preserve">Marco </w:t>
-            </w:r>
-            <w:proofErr w:type="spellStart"/>
-            <w:r>
-              <w:rPr>
-                <w:rFonts w:ascii="Times New Roman" w:eastAsia="PMingLiU" w:hAnsi="Times New Roman" w:cs="Times New Roman"/>
-                <w:kern w:val="2"/>
-                <w:sz w:val="24"/>
-                <w:lang w:val="en-GB" w:eastAsia="zh-TW"/>
-              </w:rPr>
-              <w:t>Ambrosini</w:t>
-            </w:r>
-            <w:proofErr w:type="spellEnd"/>
+              <w:t>Marco Ambrosini</w:t>
+            </w:r>
           </w:p>
         </w:tc>
         <w:tc>
@@ -6209,8 +6564,8 @@
       </w:pPr>
     </w:p>
     <w:sectPr>
-      <w:footerReference w:type="even" r:id="rId11"/>
-      <w:footerReference w:type="default" r:id="rId12"/>
+      <w:footerReference w:type="even" r:id="rId13"/>
+      <w:footerReference w:type="default" r:id="rId14"/>
       <w:pgSz w:w="11900" w:h="16840"/>
       <w:pgMar w:top="1418" w:right="1418" w:bottom="1134" w:left="1418" w:header="454" w:footer="709" w:gutter="0"/>
       <w:cols w:space="708"/>
@@ -6226,14 +6581,14 @@
   <w:comment w:id="4" w:author="Marco Ambrosini" w:date="2016-10-27T22:40:00Z" w:initials="MA">
     <w:p>
       <w:pPr>
-        <w:pStyle w:val="CommentText"/>
+        <w:pStyle w:val="Kommentartext"/>
         <w:rPr>
           <w:lang w:val="en-US"/>
         </w:rPr>
       </w:pPr>
       <w:r>
         <w:rPr>
-          <w:rStyle w:val="CommentReference"/>
+          <w:rStyle w:val="Kommentarzeichen"/>
         </w:rPr>
         <w:annotationRef/>
       </w:r>
@@ -6254,15 +6609,21 @@
   <w:comment w:id="3" w:author="Asmodean" w:date="2016-10-29T17:15:00Z" w:initials="A">
     <w:p>
       <w:pPr>
-        <w:pStyle w:val="CommentText"/>
-      </w:pPr>
-      <w:r>
-        <w:rPr>
-          <w:rStyle w:val="CommentReference"/>
+        <w:pStyle w:val="Kommentartext"/>
+        <w:rPr>
+          <w:lang w:val="en-US"/>
+        </w:rPr>
+      </w:pPr>
+      <w:r>
+        <w:rPr>
+          <w:rStyle w:val="Kommentarzeichen"/>
         </w:rPr>
         <w:annotationRef/>
       </w:r>
       <w:r>
+        <w:rPr>
+          <w:lang w:val="en-US"/>
+        </w:rPr>
         <w:t>The other jar would not necessarily work as it does not contain the dependencies. Unfortunately a .jar cannot resolve external dependencies.</w:t>
       </w:r>
     </w:p>
@@ -6270,15 +6631,21 @@
   <w:comment w:id="5" w:author="Asmodean" w:date="2016-10-29T17:03:00Z" w:initials="A">
     <w:p>
       <w:pPr>
-        <w:pStyle w:val="CommentText"/>
-      </w:pPr>
-      <w:r>
-        <w:rPr>
-          <w:rStyle w:val="CommentReference"/>
+        <w:pStyle w:val="Kommentartext"/>
+        <w:rPr>
+          <w:lang w:val="en-US"/>
+        </w:rPr>
+      </w:pPr>
+      <w:r>
+        <w:rPr>
+          <w:rStyle w:val="Kommentarzeichen"/>
         </w:rPr>
         <w:annotationRef/>
       </w:r>
       <w:r>
+        <w:rPr>
+          <w:lang w:val="en-US"/>
+        </w:rPr>
         <w:t>Removed references to web-crawler.iml as it’s not included in the git repository. ‘.iml’ files are actually used by IntelliJ and not by maven. Since they are IDE dependent, the are not included in the project-source or documentation.</w:t>
       </w:r>
     </w:p>
@@ -6286,14 +6653,14 @@
   <w:comment w:id="6" w:author="Marco Ambrosini" w:date="2016-10-27T23:02:00Z" w:initials="MA">
     <w:p>
       <w:pPr>
-        <w:pStyle w:val="CommentText"/>
+        <w:pStyle w:val="Kommentartext"/>
         <w:rPr>
           <w:lang w:val="en-US"/>
         </w:rPr>
       </w:pPr>
       <w:r>
         <w:rPr>
-          <w:rStyle w:val="CommentReference"/>
+          <w:rStyle w:val="Kommentarzeichen"/>
         </w:rPr>
         <w:annotationRef/>
       </w:r>
@@ -6317,17 +6684,17 @@
       </w:r>
     </w:p>
   </w:comment>
-  <w:comment w:id="17" w:author="Marco Ambrosini" w:date="2016-10-27T23:59:00Z" w:initials="MA">
+  <w:comment w:id="19" w:author="Marco Ambrosini" w:date="2016-10-27T23:59:00Z" w:initials="MA">
     <w:p>
       <w:pPr>
-        <w:pStyle w:val="CommentText"/>
+        <w:pStyle w:val="Kommentartext"/>
         <w:rPr>
           <w:lang w:val="en-US"/>
         </w:rPr>
       </w:pPr>
       <w:r>
         <w:rPr>
-          <w:rStyle w:val="CommentReference"/>
+          <w:rStyle w:val="Kommentarzeichen"/>
         </w:rPr>
         <w:annotationRef/>
       </w:r>
@@ -6339,14 +6706,14 @@
       </w:r>
     </w:p>
   </w:comment>
-  <w:comment w:id="18" w:author="Marco Ambrosini" w:date="2016-10-28T00:03:00Z" w:initials="MA">
+  <w:comment w:id="20" w:author="Marco Ambrosini" w:date="2016-10-28T00:03:00Z" w:initials="MA">
     <w:p>
       <w:pPr>
-        <w:pStyle w:val="CommentText"/>
-      </w:pPr>
-      <w:r>
-        <w:rPr>
-          <w:rStyle w:val="CommentReference"/>
+        <w:pStyle w:val="Kommentartext"/>
+      </w:pPr>
+      <w:r>
+        <w:rPr>
+          <w:rStyle w:val="Kommentarzeichen"/>
         </w:rPr>
         <w:annotationRef/>
       </w:r>
@@ -6399,34 +6766,34 @@
 <w:ftr xmlns:wpc="http://schemas.microsoft.com/office/word/2010/wordprocessingCanvas" xmlns:cx="http://schemas.microsoft.com/office/drawing/2014/chartex" xmlns:cx1="http://schemas.microsoft.com/office/drawing/2015/9/8/chartex" xmlns:cx2="http://schemas.microsoft.com/office/drawing/2015/10/21/chartex" xmlns:mc="http://schemas.openxmlformats.org/markup-compatibility/2006" xmlns:o="urn:schemas-microsoft-com:office:office" xmlns:r="http://schemas.openxmlformats.org/officeDocument/2006/relationships" xmlns:m="http://schemas.openxmlformats.org/officeDocument/2006/math" xmlns:v="urn:schemas-microsoft-com:vml" xmlns:wp14="http://schemas.microsoft.com/office/word/2010/wordprocessingDrawing" xmlns:wp="http://schemas.openxmlformats.org/drawingml/2006/wordprocessingDrawing" xmlns:w10="urn:schemas-microsoft-com:office:word" xmlns:w="http://schemas.openxmlformats.org/wordprocessingml/2006/main" xmlns:w14="http://schemas.microsoft.com/office/word/2010/wordml" xmlns:w15="http://schemas.microsoft.com/office/word/2012/wordml" xmlns:w16se="http://schemas.microsoft.com/office/word/2015/wordml/symex" xmlns:wpg="http://schemas.microsoft.com/office/word/2010/wordprocessingGroup" xmlns:wpi="http://schemas.microsoft.com/office/word/2010/wordprocessingInk" xmlns:wne="http://schemas.microsoft.com/office/word/2006/wordml" xmlns:wps="http://schemas.microsoft.com/office/word/2010/wordprocessingShape" mc:Ignorable="w14 w15 w16se wp14">
   <w:p>
     <w:pPr>
-      <w:pStyle w:val="Footer"/>
+      <w:pStyle w:val="Fuzeile"/>
       <w:framePr w:wrap="none" w:vAnchor="text" w:hAnchor="margin" w:xAlign="right" w:y="1"/>
       <w:rPr>
-        <w:rStyle w:val="PageNumber"/>
+        <w:rStyle w:val="Seitenzahl"/>
       </w:rPr>
     </w:pPr>
     <w:r>
       <w:rPr>
-        <w:rStyle w:val="PageNumber"/>
+        <w:rStyle w:val="Seitenzahl"/>
       </w:rPr>
       <w:fldChar w:fldCharType="begin"/>
     </w:r>
     <w:r>
       <w:rPr>
-        <w:rStyle w:val="PageNumber"/>
+        <w:rStyle w:val="Seitenzahl"/>
       </w:rPr>
       <w:instrText xml:space="preserve">PAGE  </w:instrText>
     </w:r>
     <w:r>
       <w:rPr>
-        <w:rStyle w:val="PageNumber"/>
+        <w:rStyle w:val="Seitenzahl"/>
       </w:rPr>
       <w:fldChar w:fldCharType="end"/>
     </w:r>
   </w:p>
   <w:p>
     <w:pPr>
-      <w:pStyle w:val="Footer"/>
+      <w:pStyle w:val="Fuzeile"/>
       <w:ind w:right="360"/>
     </w:pPr>
   </w:p>
@@ -6437,7 +6804,7 @@
 <w:ftr xmlns:wpc="http://schemas.microsoft.com/office/word/2010/wordprocessingCanvas" xmlns:cx="http://schemas.microsoft.com/office/drawing/2014/chartex" xmlns:cx1="http://schemas.microsoft.com/office/drawing/2015/9/8/chartex" xmlns:cx2="http://schemas.microsoft.com/office/drawing/2015/10/21/chartex" xmlns:mc="http://schemas.openxmlformats.org/markup-compatibility/2006" xmlns:o="urn:schemas-microsoft-com:office:office" xmlns:r="http://schemas.openxmlformats.org/officeDocument/2006/relationships" xmlns:m="http://schemas.openxmlformats.org/officeDocument/2006/math" xmlns:v="urn:schemas-microsoft-com:vml" xmlns:wp14="http://schemas.microsoft.com/office/word/2010/wordprocessingDrawing" xmlns:wp="http://schemas.openxmlformats.org/drawingml/2006/wordprocessingDrawing" xmlns:w10="urn:schemas-microsoft-com:office:word" xmlns:w="http://schemas.openxmlformats.org/wordprocessingml/2006/main" xmlns:w14="http://schemas.microsoft.com/office/word/2010/wordml" xmlns:w15="http://schemas.microsoft.com/office/word/2012/wordml" xmlns:w16se="http://schemas.microsoft.com/office/word/2015/wordml/symex" xmlns:wpg="http://schemas.microsoft.com/office/word/2010/wordprocessingGroup" xmlns:wpi="http://schemas.microsoft.com/office/word/2010/wordprocessingInk" xmlns:wne="http://schemas.microsoft.com/office/word/2006/wordml" xmlns:wps="http://schemas.microsoft.com/office/word/2010/wordprocessingShape" mc:Ignorable="w14 w15 w16se wp14">
   <w:p>
     <w:pPr>
-      <w:pStyle w:val="Footer"/>
+      <w:pStyle w:val="Fuzeile"/>
       <w:tabs>
         <w:tab w:val="clear" w:pos="4536"/>
       </w:tabs>
@@ -6454,25 +6821,7 @@
         <w:szCs w:val="20"/>
         <w:lang w:val="en-US"/>
       </w:rPr>
-      <w:t xml:space="preserve">Group #8: Marco </w:t>
-    </w:r>
-    <w:proofErr w:type="spellStart"/>
-    <w:r>
-      <w:rPr>
-        <w:sz w:val="20"/>
-        <w:szCs w:val="20"/>
-        <w:lang w:val="en-US"/>
-      </w:rPr>
-      <w:t>Ambrosini</w:t>
-    </w:r>
-    <w:proofErr w:type="spellEnd"/>
-    <w:r>
-      <w:rPr>
-        <w:sz w:val="20"/>
-        <w:szCs w:val="20"/>
-        <w:lang w:val="en-US"/>
-      </w:rPr>
-      <w:t>, Robert Herman, Jonathan Rempel</w:t>
+      <w:t>Group #8: Marco Ambrosini, Robert Herman, Jonathan Rempel</w:t>
     </w:r>
     <w:r>
       <w:rPr>
@@ -6531,7 +6880,7 @@
         <w:szCs w:val="18"/>
         <w:lang w:val="en-US"/>
       </w:rPr>
-      <w:t>8</w:t>
+      <w:t>5</w:t>
     </w:r>
     <w:r>
       <w:rPr>
@@ -6598,7 +6947,7 @@
         <w:szCs w:val="18"/>
         <w:lang w:val="en-US"/>
       </w:rPr>
-      <w:t>10</w:t>
+      <w:t>12</w:t>
     </w:r>
     <w:r>
       <w:rPr>
@@ -7635,7 +7984,7 @@
     <w:lvl w:ilvl="0">
       <w:start w:val="1"/>
       <w:numFmt w:val="decimal"/>
-      <w:pStyle w:val="Heading1"/>
+      <w:pStyle w:val="berschrift1"/>
       <w:lvlText w:val="%1"/>
       <w:lvlJc w:val="left"/>
       <w:pPr>
@@ -7645,7 +7994,7 @@
     <w:lvl w:ilvl="1">
       <w:start w:val="1"/>
       <w:numFmt w:val="decimal"/>
-      <w:pStyle w:val="Heading2"/>
+      <w:pStyle w:val="berschrift2"/>
       <w:lvlText w:val="%1.%2"/>
       <w:lvlJc w:val="left"/>
       <w:pPr>
@@ -7659,7 +8008,7 @@
     <w:lvl w:ilvl="2">
       <w:start w:val="1"/>
       <w:numFmt w:val="decimal"/>
-      <w:pStyle w:val="Heading3"/>
+      <w:pStyle w:val="berschrift3"/>
       <w:lvlText w:val="%1.%2.%3"/>
       <w:lvlJc w:val="left"/>
       <w:pPr>
@@ -7669,7 +8018,7 @@
     <w:lvl w:ilvl="3">
       <w:start w:val="1"/>
       <w:numFmt w:val="decimal"/>
-      <w:pStyle w:val="Heading4"/>
+      <w:pStyle w:val="berschrift4"/>
       <w:lvlText w:val="%1.%2.%3.%4"/>
       <w:lvlJc w:val="left"/>
       <w:pPr>
@@ -7679,7 +8028,7 @@
     <w:lvl w:ilvl="4">
       <w:start w:val="1"/>
       <w:numFmt w:val="decimal"/>
-      <w:pStyle w:val="Heading5"/>
+      <w:pStyle w:val="berschrift5"/>
       <w:lvlText w:val="%1.%2.%3.%4.%5"/>
       <w:lvlJc w:val="left"/>
       <w:pPr>
@@ -7689,7 +8038,7 @@
     <w:lvl w:ilvl="5">
       <w:start w:val="1"/>
       <w:numFmt w:val="decimal"/>
-      <w:pStyle w:val="Heading6"/>
+      <w:pStyle w:val="berschrift6"/>
       <w:lvlText w:val="%1.%2.%3.%4.%5.%6"/>
       <w:lvlJc w:val="left"/>
       <w:pPr>
@@ -7699,7 +8048,7 @@
     <w:lvl w:ilvl="6">
       <w:start w:val="1"/>
       <w:numFmt w:val="decimal"/>
-      <w:pStyle w:val="Heading7"/>
+      <w:pStyle w:val="berschrift7"/>
       <w:lvlText w:val="%1.%2.%3.%4.%5.%6.%7"/>
       <w:lvlJc w:val="left"/>
       <w:pPr>
@@ -7709,7 +8058,7 @@
     <w:lvl w:ilvl="7">
       <w:start w:val="1"/>
       <w:numFmt w:val="decimal"/>
-      <w:pStyle w:val="Heading8"/>
+      <w:pStyle w:val="berschrift8"/>
       <w:lvlText w:val="%1.%2.%3.%4.%5.%6.%7.%8"/>
       <w:lvlJc w:val="left"/>
       <w:pPr>
@@ -7719,7 +8068,7 @@
     <w:lvl w:ilvl="8">
       <w:start w:val="1"/>
       <w:numFmt w:val="decimal"/>
-      <w:pStyle w:val="Heading9"/>
+      <w:pStyle w:val="berschrift9"/>
       <w:lvlText w:val="%1.%2.%3.%4.%5.%6.%7.%8.%9"/>
       <w:lvlJc w:val="left"/>
       <w:pPr>
@@ -11238,7 +11587,7 @@
     </w:rPrDefault>
     <w:pPrDefault/>
   </w:docDefaults>
-  <w:latentStyles w:defLockedState="0" w:defUIPriority="99" w:defSemiHidden="0" w:defUnhideWhenUsed="0" w:defQFormat="0" w:count="372">
+  <w:latentStyles w:defLockedState="0" w:defUIPriority="99" w:defSemiHidden="0" w:defUnhideWhenUsed="0" w:defQFormat="0" w:count="373">
     <w:lsdException w:name="Normal" w:uiPriority="0" w:qFormat="1"/>
     <w:lsdException w:name="heading 1" w:uiPriority="9" w:qFormat="1"/>
     <w:lsdException w:name="heading 2" w:semiHidden="1" w:uiPriority="9" w:unhideWhenUsed="1" w:qFormat="1"/>
@@ -11610,8 +11959,9 @@
     <w:lsdException w:name="List Table 5 Dark Accent 6" w:uiPriority="50"/>
     <w:lsdException w:name="List Table 6 Colorful Accent 6" w:uiPriority="51"/>
     <w:lsdException w:name="List Table 7 Colorful Accent 6" w:uiPriority="52"/>
+    <w:lsdException w:name="Smart Hyperlink" w:semiHidden="1" w:unhideWhenUsed="1"/>
   </w:latentStyles>
-  <w:style w:type="paragraph" w:default="1" w:styleId="Normal">
+  <w:style w:type="paragraph" w:default="1" w:styleId="Standard">
     <w:name w:val="Normal"/>
     <w:qFormat/>
     <w:rsid w:val="003057A4"/>
@@ -11624,11 +11974,11 @@
       <w:sz w:val="21"/>
     </w:rPr>
   </w:style>
-  <w:style w:type="paragraph" w:styleId="Heading1">
+  <w:style w:type="paragraph" w:styleId="berschrift1">
     <w:name w:val="heading 1"/>
-    <w:basedOn w:val="Normal"/>
-    <w:next w:val="Normal"/>
-    <w:link w:val="Heading1Char"/>
+    <w:basedOn w:val="Standard"/>
+    <w:next w:val="Standard"/>
+    <w:link w:val="berschrift1Zchn"/>
     <w:uiPriority w:val="9"/>
     <w:qFormat/>
     <w:rsid w:val="00536E43"/>
@@ -11649,11 +11999,11 @@
       <w:szCs w:val="32"/>
     </w:rPr>
   </w:style>
-  <w:style w:type="paragraph" w:styleId="Heading2">
+  <w:style w:type="paragraph" w:styleId="berschrift2">
     <w:name w:val="heading 2"/>
-    <w:basedOn w:val="Normal"/>
-    <w:next w:val="Normal"/>
-    <w:link w:val="Heading2Char"/>
+    <w:basedOn w:val="Standard"/>
+    <w:next w:val="Standard"/>
+    <w:link w:val="berschrift2Zchn"/>
     <w:autoRedefine/>
     <w:uiPriority w:val="9"/>
     <w:unhideWhenUsed/>
@@ -11676,11 +12026,11 @@
       <w:szCs w:val="26"/>
     </w:rPr>
   </w:style>
-  <w:style w:type="paragraph" w:styleId="Heading3">
+  <w:style w:type="paragraph" w:styleId="berschrift3">
     <w:name w:val="heading 3"/>
-    <w:basedOn w:val="Normal"/>
-    <w:next w:val="Normal"/>
-    <w:link w:val="Heading3Char"/>
+    <w:basedOn w:val="Standard"/>
+    <w:next w:val="Standard"/>
+    <w:link w:val="berschrift3Zchn"/>
     <w:uiPriority w:val="9"/>
     <w:unhideWhenUsed/>
     <w:qFormat/>
@@ -11700,11 +12050,11 @@
       <w:color w:val="000000" w:themeColor="text1"/>
     </w:rPr>
   </w:style>
-  <w:style w:type="paragraph" w:styleId="Heading4">
+  <w:style w:type="paragraph" w:styleId="berschrift4">
     <w:name w:val="heading 4"/>
-    <w:basedOn w:val="Normal"/>
-    <w:next w:val="Normal"/>
-    <w:link w:val="Heading4Char"/>
+    <w:basedOn w:val="Standard"/>
+    <w:next w:val="Standard"/>
+    <w:link w:val="berschrift4Zchn"/>
     <w:uiPriority w:val="9"/>
     <w:unhideWhenUsed/>
     <w:qFormat/>
@@ -11726,11 +12076,11 @@
       <w:color w:val="2E74B5" w:themeColor="accent1" w:themeShade="BF"/>
     </w:rPr>
   </w:style>
-  <w:style w:type="paragraph" w:styleId="Heading5">
+  <w:style w:type="paragraph" w:styleId="berschrift5">
     <w:name w:val="heading 5"/>
-    <w:basedOn w:val="Normal"/>
-    <w:next w:val="Normal"/>
-    <w:link w:val="Heading5Char"/>
+    <w:basedOn w:val="Standard"/>
+    <w:next w:val="Standard"/>
+    <w:link w:val="berschrift5Zchn"/>
     <w:uiPriority w:val="9"/>
     <w:unhideWhenUsed/>
     <w:qFormat/>
@@ -11750,11 +12100,11 @@
       <w:color w:val="2E74B5" w:themeColor="accent1" w:themeShade="BF"/>
     </w:rPr>
   </w:style>
-  <w:style w:type="paragraph" w:styleId="Heading6">
+  <w:style w:type="paragraph" w:styleId="berschrift6">
     <w:name w:val="heading 6"/>
-    <w:basedOn w:val="Normal"/>
-    <w:next w:val="Normal"/>
-    <w:link w:val="Heading6Char"/>
+    <w:basedOn w:val="Standard"/>
+    <w:next w:val="Standard"/>
+    <w:link w:val="berschrift6Zchn"/>
     <w:uiPriority w:val="9"/>
     <w:semiHidden/>
     <w:unhideWhenUsed/>
@@ -11775,11 +12125,11 @@
       <w:color w:val="1F4D78" w:themeColor="accent1" w:themeShade="7F"/>
     </w:rPr>
   </w:style>
-  <w:style w:type="paragraph" w:styleId="Heading7">
+  <w:style w:type="paragraph" w:styleId="berschrift7">
     <w:name w:val="heading 7"/>
-    <w:basedOn w:val="Normal"/>
-    <w:next w:val="Normal"/>
-    <w:link w:val="Heading7Char"/>
+    <w:basedOn w:val="Standard"/>
+    <w:next w:val="Standard"/>
+    <w:link w:val="berschrift7Zchn"/>
     <w:uiPriority w:val="9"/>
     <w:semiHidden/>
     <w:unhideWhenUsed/>
@@ -11802,11 +12152,11 @@
       <w:color w:val="1F4D78" w:themeColor="accent1" w:themeShade="7F"/>
     </w:rPr>
   </w:style>
-  <w:style w:type="paragraph" w:styleId="Heading8">
+  <w:style w:type="paragraph" w:styleId="berschrift8">
     <w:name w:val="heading 8"/>
-    <w:basedOn w:val="Normal"/>
-    <w:next w:val="Normal"/>
-    <w:link w:val="Heading8Char"/>
+    <w:basedOn w:val="Standard"/>
+    <w:next w:val="Standard"/>
+    <w:link w:val="berschrift8Zchn"/>
     <w:uiPriority w:val="9"/>
     <w:semiHidden/>
     <w:unhideWhenUsed/>
@@ -11828,11 +12178,11 @@
       <w:szCs w:val="21"/>
     </w:rPr>
   </w:style>
-  <w:style w:type="paragraph" w:styleId="Heading9">
+  <w:style w:type="paragraph" w:styleId="berschrift9">
     <w:name w:val="heading 9"/>
-    <w:basedOn w:val="Normal"/>
-    <w:next w:val="Normal"/>
-    <w:link w:val="Heading9Char"/>
+    <w:basedOn w:val="Standard"/>
+    <w:next w:val="Standard"/>
+    <w:link w:val="berschrift9Zchn"/>
     <w:uiPriority w:val="9"/>
     <w:semiHidden/>
     <w:unhideWhenUsed/>
@@ -11856,13 +12206,13 @@
       <w:szCs w:val="21"/>
     </w:rPr>
   </w:style>
-  <w:style w:type="character" w:default="1" w:styleId="DefaultParagraphFont">
+  <w:style w:type="character" w:default="1" w:styleId="Absatz-Standardschriftart">
     <w:name w:val="Default Paragraph Font"/>
     <w:uiPriority w:val="1"/>
     <w:semiHidden/>
     <w:unhideWhenUsed/>
   </w:style>
-  <w:style w:type="table" w:default="1" w:styleId="TableNormal">
+  <w:style w:type="table" w:default="1" w:styleId="NormaleTabelle">
     <w:name w:val="Normal Table"/>
     <w:uiPriority w:val="99"/>
     <w:semiHidden/>
@@ -11877,16 +12227,16 @@
       </w:tblCellMar>
     </w:tblPr>
   </w:style>
-  <w:style w:type="numbering" w:default="1" w:styleId="NoList">
+  <w:style w:type="numbering" w:default="1" w:styleId="KeineListe">
     <w:name w:val="No List"/>
     <w:uiPriority w:val="99"/>
     <w:semiHidden/>
     <w:unhideWhenUsed/>
   </w:style>
-  <w:style w:type="paragraph" w:styleId="Header">
+  <w:style w:type="paragraph" w:styleId="Kopfzeile">
     <w:name w:val="header"/>
-    <w:basedOn w:val="Normal"/>
-    <w:link w:val="HeaderChar"/>
+    <w:basedOn w:val="Standard"/>
+    <w:link w:val="KopfzeileZchn"/>
     <w:uiPriority w:val="99"/>
     <w:unhideWhenUsed/>
     <w:rsid w:val="004B5FF9"/>
@@ -11897,20 +12247,20 @@
       </w:tabs>
     </w:pPr>
   </w:style>
-  <w:style w:type="character" w:customStyle="1" w:styleId="HeaderChar">
-    <w:name w:val="Header Char"/>
-    <w:basedOn w:val="DefaultParagraphFont"/>
-    <w:link w:val="Header"/>
+  <w:style w:type="character" w:customStyle="1" w:styleId="KopfzeileZchn">
+    <w:name w:val="Kopfzeile Zchn"/>
+    <w:basedOn w:val="Absatz-Standardschriftart"/>
+    <w:link w:val="Kopfzeile"/>
     <w:uiPriority w:val="99"/>
     <w:rsid w:val="004B5FF9"/>
     <w:rPr>
       <w:lang w:val="de-DE"/>
     </w:rPr>
   </w:style>
-  <w:style w:type="paragraph" w:styleId="Footer">
+  <w:style w:type="paragraph" w:styleId="Fuzeile">
     <w:name w:val="footer"/>
-    <w:basedOn w:val="Normal"/>
-    <w:link w:val="FooterChar"/>
+    <w:basedOn w:val="Standard"/>
+    <w:link w:val="FuzeileZchn"/>
     <w:uiPriority w:val="99"/>
     <w:unhideWhenUsed/>
     <w:rsid w:val="004B5FF9"/>
@@ -11921,21 +12271,21 @@
       </w:tabs>
     </w:pPr>
   </w:style>
-  <w:style w:type="character" w:customStyle="1" w:styleId="FooterChar">
-    <w:name w:val="Footer Char"/>
-    <w:basedOn w:val="DefaultParagraphFont"/>
-    <w:link w:val="Footer"/>
+  <w:style w:type="character" w:customStyle="1" w:styleId="FuzeileZchn">
+    <w:name w:val="Fußzeile Zchn"/>
+    <w:basedOn w:val="Absatz-Standardschriftart"/>
+    <w:link w:val="Fuzeile"/>
     <w:uiPriority w:val="99"/>
     <w:rsid w:val="004B5FF9"/>
     <w:rPr>
       <w:lang w:val="de-DE"/>
     </w:rPr>
   </w:style>
-  <w:style w:type="paragraph" w:styleId="Title">
+  <w:style w:type="paragraph" w:styleId="Titel">
     <w:name w:val="Title"/>
-    <w:basedOn w:val="Normal"/>
-    <w:next w:val="Normal"/>
-    <w:link w:val="TitleChar"/>
+    <w:basedOn w:val="Standard"/>
+    <w:next w:val="Standard"/>
+    <w:link w:val="TitelZchn"/>
     <w:qFormat/>
     <w:rsid w:val="004B5FF9"/>
     <w:pPr>
@@ -11949,10 +12299,10 @@
       <w:szCs w:val="56"/>
     </w:rPr>
   </w:style>
-  <w:style w:type="character" w:customStyle="1" w:styleId="TitleChar">
-    <w:name w:val="Title Char"/>
-    <w:basedOn w:val="DefaultParagraphFont"/>
-    <w:link w:val="Title"/>
+  <w:style w:type="character" w:customStyle="1" w:styleId="TitelZchn">
+    <w:name w:val="Titel Zchn"/>
+    <w:basedOn w:val="Absatz-Standardschriftart"/>
+    <w:link w:val="Titel"/>
     <w:uiPriority w:val="10"/>
     <w:rsid w:val="004B5FF9"/>
     <w:rPr>
@@ -11964,10 +12314,10 @@
       <w:lang w:val="de-DE"/>
     </w:rPr>
   </w:style>
-  <w:style w:type="character" w:customStyle="1" w:styleId="Heading1Char">
-    <w:name w:val="Heading 1 Char"/>
-    <w:basedOn w:val="DefaultParagraphFont"/>
-    <w:link w:val="Heading1"/>
+  <w:style w:type="character" w:customStyle="1" w:styleId="berschrift1Zchn">
+    <w:name w:val="Überschrift 1 Zchn"/>
+    <w:basedOn w:val="Absatz-Standardschriftart"/>
+    <w:link w:val="berschrift1"/>
     <w:uiPriority w:val="9"/>
     <w:rsid w:val="00536E43"/>
     <w:rPr>
@@ -11977,10 +12327,10 @@
       <w:szCs w:val="32"/>
     </w:rPr>
   </w:style>
-  <w:style w:type="character" w:customStyle="1" w:styleId="Heading2Char">
-    <w:name w:val="Heading 2 Char"/>
-    <w:basedOn w:val="DefaultParagraphFont"/>
-    <w:link w:val="Heading2"/>
+  <w:style w:type="character" w:customStyle="1" w:styleId="berschrift2Zchn">
+    <w:name w:val="Überschrift 2 Zchn"/>
+    <w:basedOn w:val="Absatz-Standardschriftart"/>
+    <w:link w:val="berschrift2"/>
     <w:uiPriority w:val="9"/>
     <w:rsid w:val="0078113E"/>
     <w:rPr>
@@ -11990,10 +12340,10 @@
       <w:szCs w:val="26"/>
     </w:rPr>
   </w:style>
-  <w:style w:type="character" w:customStyle="1" w:styleId="Heading3Char">
-    <w:name w:val="Heading 3 Char"/>
-    <w:basedOn w:val="DefaultParagraphFont"/>
-    <w:link w:val="Heading3"/>
+  <w:style w:type="character" w:customStyle="1" w:styleId="berschrift3Zchn">
+    <w:name w:val="Überschrift 3 Zchn"/>
+    <w:basedOn w:val="Absatz-Standardschriftart"/>
+    <w:link w:val="berschrift3"/>
     <w:uiPriority w:val="9"/>
     <w:rsid w:val="00E04546"/>
     <w:rPr>
@@ -12002,10 +12352,10 @@
       <w:sz w:val="21"/>
     </w:rPr>
   </w:style>
-  <w:style w:type="character" w:customStyle="1" w:styleId="Heading4Char">
-    <w:name w:val="Heading 4 Char"/>
-    <w:basedOn w:val="DefaultParagraphFont"/>
-    <w:link w:val="Heading4"/>
+  <w:style w:type="character" w:customStyle="1" w:styleId="berschrift4Zchn">
+    <w:name w:val="Überschrift 4 Zchn"/>
+    <w:basedOn w:val="Absatz-Standardschriftart"/>
+    <w:link w:val="berschrift4"/>
     <w:uiPriority w:val="9"/>
     <w:rsid w:val="004B5FF9"/>
     <w:rPr>
@@ -12016,10 +12366,10 @@
       <w:sz w:val="21"/>
     </w:rPr>
   </w:style>
-  <w:style w:type="character" w:customStyle="1" w:styleId="Heading5Char">
-    <w:name w:val="Heading 5 Char"/>
-    <w:basedOn w:val="DefaultParagraphFont"/>
-    <w:link w:val="Heading5"/>
+  <w:style w:type="character" w:customStyle="1" w:styleId="berschrift5Zchn">
+    <w:name w:val="Überschrift 5 Zchn"/>
+    <w:basedOn w:val="Absatz-Standardschriftart"/>
+    <w:link w:val="berschrift5"/>
     <w:uiPriority w:val="9"/>
     <w:semiHidden/>
     <w:rsid w:val="004B5FF9"/>
@@ -12029,10 +12379,10 @@
       <w:sz w:val="21"/>
     </w:rPr>
   </w:style>
-  <w:style w:type="character" w:customStyle="1" w:styleId="Heading6Char">
-    <w:name w:val="Heading 6 Char"/>
-    <w:basedOn w:val="DefaultParagraphFont"/>
-    <w:link w:val="Heading6"/>
+  <w:style w:type="character" w:customStyle="1" w:styleId="berschrift6Zchn">
+    <w:name w:val="Überschrift 6 Zchn"/>
+    <w:basedOn w:val="Absatz-Standardschriftart"/>
+    <w:link w:val="berschrift6"/>
     <w:uiPriority w:val="9"/>
     <w:semiHidden/>
     <w:rsid w:val="004B5FF9"/>
@@ -12042,10 +12392,10 @@
       <w:sz w:val="21"/>
     </w:rPr>
   </w:style>
-  <w:style w:type="character" w:customStyle="1" w:styleId="Heading7Char">
-    <w:name w:val="Heading 7 Char"/>
-    <w:basedOn w:val="DefaultParagraphFont"/>
-    <w:link w:val="Heading7"/>
+  <w:style w:type="character" w:customStyle="1" w:styleId="berschrift7Zchn">
+    <w:name w:val="Überschrift 7 Zchn"/>
+    <w:basedOn w:val="Absatz-Standardschriftart"/>
+    <w:link w:val="berschrift7"/>
     <w:uiPriority w:val="9"/>
     <w:semiHidden/>
     <w:rsid w:val="004B5FF9"/>
@@ -12057,10 +12407,10 @@
       <w:sz w:val="21"/>
     </w:rPr>
   </w:style>
-  <w:style w:type="character" w:customStyle="1" w:styleId="Heading8Char">
-    <w:name w:val="Heading 8 Char"/>
-    <w:basedOn w:val="DefaultParagraphFont"/>
-    <w:link w:val="Heading8"/>
+  <w:style w:type="character" w:customStyle="1" w:styleId="berschrift8Zchn">
+    <w:name w:val="Überschrift 8 Zchn"/>
+    <w:basedOn w:val="Absatz-Standardschriftart"/>
+    <w:link w:val="berschrift8"/>
     <w:uiPriority w:val="9"/>
     <w:semiHidden/>
     <w:rsid w:val="004B5FF9"/>
@@ -12071,10 +12421,10 @@
       <w:szCs w:val="21"/>
     </w:rPr>
   </w:style>
-  <w:style w:type="character" w:customStyle="1" w:styleId="Heading9Char">
-    <w:name w:val="Heading 9 Char"/>
-    <w:basedOn w:val="DefaultParagraphFont"/>
-    <w:link w:val="Heading9"/>
+  <w:style w:type="character" w:customStyle="1" w:styleId="berschrift9Zchn">
+    <w:name w:val="Überschrift 9 Zchn"/>
+    <w:basedOn w:val="Absatz-Standardschriftart"/>
+    <w:link w:val="berschrift9"/>
     <w:uiPriority w:val="9"/>
     <w:semiHidden/>
     <w:rsid w:val="004B5FF9"/>
@@ -12087,18 +12437,18 @@
       <w:szCs w:val="21"/>
     </w:rPr>
   </w:style>
-  <w:style w:type="character" w:styleId="PageNumber">
+  <w:style w:type="character" w:styleId="Seitenzahl">
     <w:name w:val="page number"/>
-    <w:basedOn w:val="DefaultParagraphFont"/>
+    <w:basedOn w:val="Absatz-Standardschriftart"/>
     <w:uiPriority w:val="99"/>
     <w:semiHidden/>
     <w:unhideWhenUsed/>
     <w:rsid w:val="000A3884"/>
   </w:style>
-  <w:style w:type="paragraph" w:styleId="TOCHeading">
+  <w:style w:type="paragraph" w:styleId="Inhaltsverzeichnisberschrift">
     <w:name w:val="TOC Heading"/>
-    <w:basedOn w:val="Heading1"/>
-    <w:next w:val="Normal"/>
+    <w:basedOn w:val="berschrift1"/>
+    <w:next w:val="Standard"/>
     <w:uiPriority w:val="39"/>
     <w:unhideWhenUsed/>
     <w:qFormat/>
@@ -12116,10 +12466,10 @@
       <w:szCs w:val="28"/>
     </w:rPr>
   </w:style>
-  <w:style w:type="paragraph" w:styleId="TOC1">
+  <w:style w:type="paragraph" w:styleId="Verzeichnis1">
     <w:name w:val="toc 1"/>
-    <w:basedOn w:val="Normal"/>
-    <w:next w:val="Normal"/>
+    <w:basedOn w:val="Standard"/>
+    <w:next w:val="Standard"/>
     <w:autoRedefine/>
     <w:uiPriority w:val="39"/>
     <w:unhideWhenUsed/>
@@ -12131,10 +12481,10 @@
       <w:sz w:val="22"/>
     </w:rPr>
   </w:style>
-  <w:style w:type="paragraph" w:styleId="TOC2">
+  <w:style w:type="paragraph" w:styleId="Verzeichnis2">
     <w:name w:val="toc 2"/>
-    <w:basedOn w:val="Normal"/>
-    <w:next w:val="Normal"/>
+    <w:basedOn w:val="Standard"/>
+    <w:next w:val="Standard"/>
     <w:autoRedefine/>
     <w:uiPriority w:val="39"/>
     <w:unhideWhenUsed/>
@@ -12143,10 +12493,10 @@
       <w:szCs w:val="22"/>
     </w:rPr>
   </w:style>
-  <w:style w:type="paragraph" w:styleId="TOC3">
+  <w:style w:type="paragraph" w:styleId="Verzeichnis3">
     <w:name w:val="toc 3"/>
-    <w:basedOn w:val="Normal"/>
-    <w:next w:val="Normal"/>
+    <w:basedOn w:val="Standard"/>
+    <w:next w:val="Standard"/>
     <w:autoRedefine/>
     <w:uiPriority w:val="39"/>
     <w:unhideWhenUsed/>
@@ -12163,10 +12513,10 @@
       <w:szCs w:val="22"/>
     </w:rPr>
   </w:style>
-  <w:style w:type="paragraph" w:styleId="TOC4">
+  <w:style w:type="paragraph" w:styleId="Verzeichnis4">
     <w:name w:val="toc 4"/>
-    <w:basedOn w:val="Normal"/>
-    <w:next w:val="Normal"/>
+    <w:basedOn w:val="Standard"/>
+    <w:next w:val="Standard"/>
     <w:autoRedefine/>
     <w:uiPriority w:val="39"/>
     <w:semiHidden/>
@@ -12184,10 +12534,10 @@
       <w:szCs w:val="20"/>
     </w:rPr>
   </w:style>
-  <w:style w:type="paragraph" w:styleId="TOC5">
+  <w:style w:type="paragraph" w:styleId="Verzeichnis5">
     <w:name w:val="toc 5"/>
-    <w:basedOn w:val="Normal"/>
-    <w:next w:val="Normal"/>
+    <w:basedOn w:val="Standard"/>
+    <w:next w:val="Standard"/>
     <w:autoRedefine/>
     <w:uiPriority w:val="39"/>
     <w:semiHidden/>
@@ -12205,10 +12555,10 @@
       <w:szCs w:val="20"/>
     </w:rPr>
   </w:style>
-  <w:style w:type="paragraph" w:styleId="TOC6">
+  <w:style w:type="paragraph" w:styleId="Verzeichnis6">
     <w:name w:val="toc 6"/>
-    <w:basedOn w:val="Normal"/>
-    <w:next w:val="Normal"/>
+    <w:basedOn w:val="Standard"/>
+    <w:next w:val="Standard"/>
     <w:autoRedefine/>
     <w:uiPriority w:val="39"/>
     <w:semiHidden/>
@@ -12226,10 +12576,10 @@
       <w:szCs w:val="20"/>
     </w:rPr>
   </w:style>
-  <w:style w:type="paragraph" w:styleId="TOC7">
+  <w:style w:type="paragraph" w:styleId="Verzeichnis7">
     <w:name w:val="toc 7"/>
-    <w:basedOn w:val="Normal"/>
-    <w:next w:val="Normal"/>
+    <w:basedOn w:val="Standard"/>
+    <w:next w:val="Standard"/>
     <w:autoRedefine/>
     <w:uiPriority w:val="39"/>
     <w:semiHidden/>
@@ -12247,10 +12597,10 @@
       <w:szCs w:val="20"/>
     </w:rPr>
   </w:style>
-  <w:style w:type="paragraph" w:styleId="TOC8">
+  <w:style w:type="paragraph" w:styleId="Verzeichnis8">
     <w:name w:val="toc 8"/>
-    <w:basedOn w:val="Normal"/>
-    <w:next w:val="Normal"/>
+    <w:basedOn w:val="Standard"/>
+    <w:next w:val="Standard"/>
     <w:autoRedefine/>
     <w:uiPriority w:val="39"/>
     <w:semiHidden/>
@@ -12268,10 +12618,10 @@
       <w:szCs w:val="20"/>
     </w:rPr>
   </w:style>
-  <w:style w:type="paragraph" w:styleId="TOC9">
+  <w:style w:type="paragraph" w:styleId="Verzeichnis9">
     <w:name w:val="toc 9"/>
-    <w:basedOn w:val="Normal"/>
-    <w:next w:val="Normal"/>
+    <w:basedOn w:val="Standard"/>
+    <w:next w:val="Standard"/>
     <w:autoRedefine/>
     <w:uiPriority w:val="39"/>
     <w:semiHidden/>
@@ -12289,9 +12639,9 @@
       <w:szCs w:val="20"/>
     </w:rPr>
   </w:style>
-  <w:style w:type="paragraph" w:styleId="ListParagraph">
+  <w:style w:type="paragraph" w:styleId="Listenabsatz">
     <w:name w:val="List Paragraph"/>
-    <w:basedOn w:val="Normal"/>
+    <w:basedOn w:val="Standard"/>
     <w:uiPriority w:val="34"/>
     <w:qFormat/>
     <w:rsid w:val="000B0C86"/>
@@ -12303,7 +12653,7 @@
   </w:style>
   <w:style w:type="character" w:styleId="Hyperlink">
     <w:name w:val="Hyperlink"/>
-    <w:basedOn w:val="DefaultParagraphFont"/>
+    <w:basedOn w:val="Absatz-Standardschriftart"/>
     <w:uiPriority w:val="99"/>
     <w:unhideWhenUsed/>
     <w:rsid w:val="00F55A23"/>
@@ -12314,9 +12664,9 @@
       <w:u w:val="single"/>
     </w:rPr>
   </w:style>
-  <w:style w:type="table" w:styleId="TableGrid">
+  <w:style w:type="table" w:styleId="Tabellenraster">
     <w:name w:val="Table Grid"/>
-    <w:basedOn w:val="TableNormal"/>
+    <w:basedOn w:val="NormaleTabelle"/>
     <w:uiPriority w:val="39"/>
     <w:rsid w:val="00513A5D"/>
     <w:tblPr>
@@ -12330,9 +12680,9 @@
       </w:tblBorders>
     </w:tblPr>
   </w:style>
-  <w:style w:type="character" w:styleId="CommentReference">
+  <w:style w:type="character" w:styleId="Kommentarzeichen">
     <w:name w:val="annotation reference"/>
-    <w:basedOn w:val="DefaultParagraphFont"/>
+    <w:basedOn w:val="Absatz-Standardschriftart"/>
     <w:uiPriority w:val="99"/>
     <w:semiHidden/>
     <w:unhideWhenUsed/>
@@ -12342,10 +12692,10 @@
       <w:szCs w:val="16"/>
     </w:rPr>
   </w:style>
-  <w:style w:type="paragraph" w:styleId="CommentText">
+  <w:style w:type="paragraph" w:styleId="Kommentartext">
     <w:name w:val="annotation text"/>
-    <w:basedOn w:val="Normal"/>
-    <w:link w:val="CommentTextChar"/>
+    <w:basedOn w:val="Standard"/>
+    <w:link w:val="KommentartextZchn"/>
     <w:uiPriority w:val="99"/>
     <w:semiHidden/>
     <w:unhideWhenUsed/>
@@ -12355,10 +12705,10 @@
       <w:szCs w:val="20"/>
     </w:rPr>
   </w:style>
-  <w:style w:type="character" w:customStyle="1" w:styleId="CommentTextChar">
-    <w:name w:val="Comment Text Char"/>
-    <w:basedOn w:val="DefaultParagraphFont"/>
-    <w:link w:val="CommentText"/>
+  <w:style w:type="character" w:customStyle="1" w:styleId="KommentartextZchn">
+    <w:name w:val="Kommentartext Zchn"/>
+    <w:basedOn w:val="Absatz-Standardschriftart"/>
+    <w:link w:val="Kommentartext"/>
     <w:uiPriority w:val="99"/>
     <w:semiHidden/>
     <w:rsid w:val="007504AC"/>
@@ -12369,11 +12719,11 @@
       <w:lang w:val="de-DE"/>
     </w:rPr>
   </w:style>
-  <w:style w:type="paragraph" w:styleId="CommentSubject">
+  <w:style w:type="paragraph" w:styleId="Kommentarthema">
     <w:name w:val="annotation subject"/>
-    <w:basedOn w:val="CommentText"/>
-    <w:next w:val="CommentText"/>
-    <w:link w:val="CommentSubjectChar"/>
+    <w:basedOn w:val="Kommentartext"/>
+    <w:next w:val="Kommentartext"/>
+    <w:link w:val="KommentarthemaZchn"/>
     <w:uiPriority w:val="99"/>
     <w:semiHidden/>
     <w:unhideWhenUsed/>
@@ -12383,10 +12733,10 @@
       <w:bCs/>
     </w:rPr>
   </w:style>
-  <w:style w:type="character" w:customStyle="1" w:styleId="CommentSubjectChar">
-    <w:name w:val="Comment Subject Char"/>
-    <w:basedOn w:val="CommentTextChar"/>
-    <w:link w:val="CommentSubject"/>
+  <w:style w:type="character" w:customStyle="1" w:styleId="KommentarthemaZchn">
+    <w:name w:val="Kommentarthema Zchn"/>
+    <w:basedOn w:val="KommentartextZchn"/>
+    <w:link w:val="Kommentarthema"/>
     <w:uiPriority w:val="99"/>
     <w:semiHidden/>
     <w:rsid w:val="007504AC"/>
@@ -12399,10 +12749,10 @@
       <w:lang w:val="de-DE"/>
     </w:rPr>
   </w:style>
-  <w:style w:type="paragraph" w:styleId="BalloonText">
+  <w:style w:type="paragraph" w:styleId="Sprechblasentext">
     <w:name w:val="Balloon Text"/>
-    <w:basedOn w:val="Normal"/>
-    <w:link w:val="BalloonTextChar"/>
+    <w:basedOn w:val="Standard"/>
+    <w:link w:val="SprechblasentextZchn"/>
     <w:uiPriority w:val="99"/>
     <w:semiHidden/>
     <w:unhideWhenUsed/>
@@ -12413,10 +12763,10 @@
       <w:szCs w:val="18"/>
     </w:rPr>
   </w:style>
-  <w:style w:type="character" w:customStyle="1" w:styleId="BalloonTextChar">
-    <w:name w:val="Balloon Text Char"/>
-    <w:basedOn w:val="DefaultParagraphFont"/>
-    <w:link w:val="BalloonText"/>
+  <w:style w:type="character" w:customStyle="1" w:styleId="SprechblasentextZchn">
+    <w:name w:val="Sprechblasentext Zchn"/>
+    <w:basedOn w:val="Absatz-Standardschriftart"/>
+    <w:link w:val="Sprechblasentext"/>
     <w:uiPriority w:val="99"/>
     <w:semiHidden/>
     <w:rsid w:val="007504AC"/>
@@ -12427,10 +12777,10 @@
       <w:lang w:val="de-DE"/>
     </w:rPr>
   </w:style>
-  <w:style w:type="paragraph" w:styleId="PlainText">
+  <w:style w:type="paragraph" w:styleId="NurText">
     <w:name w:val="Plain Text"/>
-    <w:basedOn w:val="Normal"/>
-    <w:link w:val="PlainTextChar"/>
+    <w:basedOn w:val="Standard"/>
+    <w:link w:val="NurTextZchn"/>
     <w:uiPriority w:val="99"/>
     <w:unhideWhenUsed/>
     <w:rsid w:val="00090FDC"/>
@@ -12440,10 +12790,10 @@
       <w:lang w:eastAsia="en-US"/>
     </w:rPr>
   </w:style>
-  <w:style w:type="character" w:customStyle="1" w:styleId="PlainTextChar">
-    <w:name w:val="Plain Text Char"/>
-    <w:basedOn w:val="DefaultParagraphFont"/>
-    <w:link w:val="PlainText"/>
+  <w:style w:type="character" w:customStyle="1" w:styleId="NurTextZchn">
+    <w:name w:val="Nur Text Zchn"/>
+    <w:basedOn w:val="Absatz-Standardschriftart"/>
+    <w:link w:val="NurText"/>
     <w:uiPriority w:val="99"/>
     <w:rsid w:val="00090FDC"/>
     <w:rPr>
@@ -12453,9 +12803,9 @@
       <w:lang w:eastAsia="en-US"/>
     </w:rPr>
   </w:style>
-  <w:style w:type="table" w:styleId="GridTable6Colorful">
+  <w:style w:type="table" w:styleId="Gitternetztabelle6farbig">
     <w:name w:val="Grid Table 6 Colorful"/>
-    <w:basedOn w:val="TableNormal"/>
+    <w:basedOn w:val="NormaleTabelle"/>
     <w:uiPriority w:val="51"/>
     <w:rsid w:val="00E93718"/>
     <w:rPr>
@@ -12524,17 +12874,17 @@
   </w:style>
   <w:style w:type="paragraph" w:customStyle="1" w:styleId="StandardmitEinzug">
     <w:name w:val="Standard mit Einzug"/>
-    <w:basedOn w:val="Normal"/>
+    <w:basedOn w:val="Standard"/>
     <w:qFormat/>
     <w:rsid w:val="000B0C86"/>
     <w:pPr>
       <w:ind w:left="709"/>
     </w:pPr>
   </w:style>
-  <w:style w:type="paragraph" w:styleId="Caption">
+  <w:style w:type="paragraph" w:styleId="Beschriftung">
     <w:name w:val="caption"/>
-    <w:basedOn w:val="Normal"/>
-    <w:next w:val="Normal"/>
+    <w:basedOn w:val="Standard"/>
+    <w:next w:val="Standard"/>
     <w:uiPriority w:val="35"/>
     <w:unhideWhenUsed/>
     <w:qFormat/>
@@ -12548,17 +12898,17 @@
       <w:szCs w:val="18"/>
     </w:rPr>
   </w:style>
-  <w:style w:type="paragraph" w:styleId="TableofFigures">
+  <w:style w:type="paragraph" w:styleId="Abbildungsverzeichnis">
     <w:name w:val="table of figures"/>
-    <w:basedOn w:val="Normal"/>
-    <w:next w:val="Normal"/>
+    <w:basedOn w:val="Standard"/>
+    <w:next w:val="Standard"/>
     <w:uiPriority w:val="99"/>
     <w:unhideWhenUsed/>
     <w:rsid w:val="00A84BA6"/>
   </w:style>
-  <w:style w:type="table" w:styleId="GridTable2">
+  <w:style w:type="table" w:styleId="Gitternetztabelle2">
     <w:name w:val="Grid Table 2"/>
-    <w:basedOn w:val="TableNormal"/>
+    <w:basedOn w:val="NormaleTabelle"/>
     <w:uiPriority w:val="47"/>
     <w:rsid w:val="00EA52CF"/>
     <w:tblPr>
@@ -12628,10 +12978,10 @@
       </w:tcPr>
     </w:tblStylePr>
   </w:style>
-  <w:style w:type="paragraph" w:styleId="FootnoteText">
+  <w:style w:type="paragraph" w:styleId="Funotentext">
     <w:name w:val="footnote text"/>
-    <w:basedOn w:val="Normal"/>
-    <w:link w:val="FootnoteTextChar"/>
+    <w:basedOn w:val="Standard"/>
+    <w:link w:val="FunotentextZchn"/>
     <w:uiPriority w:val="99"/>
     <w:unhideWhenUsed/>
     <w:rsid w:val="00961B25"/>
@@ -12639,10 +12989,10 @@
       <w:sz w:val="24"/>
     </w:rPr>
   </w:style>
-  <w:style w:type="character" w:customStyle="1" w:styleId="FootnoteTextChar">
-    <w:name w:val="Footnote Text Char"/>
-    <w:basedOn w:val="DefaultParagraphFont"/>
-    <w:link w:val="FootnoteText"/>
+  <w:style w:type="character" w:customStyle="1" w:styleId="FunotentextZchn">
+    <w:name w:val="Fußnotentext Zchn"/>
+    <w:basedOn w:val="Absatz-Standardschriftart"/>
+    <w:link w:val="Funotentext"/>
     <w:uiPriority w:val="99"/>
     <w:rsid w:val="00961B25"/>
     <w:rPr>
@@ -12650,9 +13000,9 @@
       <w:lang w:val="de-DE"/>
     </w:rPr>
   </w:style>
-  <w:style w:type="character" w:styleId="FootnoteReference">
+  <w:style w:type="character" w:styleId="Funotenzeichen">
     <w:name w:val="footnote reference"/>
-    <w:basedOn w:val="DefaultParagraphFont"/>
+    <w:basedOn w:val="Absatz-Standardschriftart"/>
     <w:uiPriority w:val="99"/>
     <w:unhideWhenUsed/>
     <w:rsid w:val="00961B25"/>
@@ -12662,14 +13012,14 @@
   </w:style>
   <w:style w:type="paragraph" w:customStyle="1" w:styleId="TextTabelle">
     <w:name w:val="Text Tabelle"/>
-    <w:basedOn w:val="Normal"/>
+    <w:basedOn w:val="Standard"/>
     <w:qFormat/>
     <w:pPr>
       <w:spacing w:line="240" w:lineRule="auto"/>
       <w:jc w:val="left"/>
     </w:pPr>
   </w:style>
-  <w:style w:type="paragraph" w:styleId="Revision">
+  <w:style w:type="paragraph" w:styleId="berarbeitung">
     <w:name w:val="Revision"/>
     <w:hidden/>
     <w:uiPriority w:val="99"/>
@@ -12682,7 +13032,7 @@
   </w:style>
   <w:style w:type="paragraph" w:customStyle="1" w:styleId="Tabelleberschrift">
     <w:name w:val="Tabelle Überschrift"/>
-    <w:basedOn w:val="Normal"/>
+    <w:basedOn w:val="Standard"/>
     <w:qFormat/>
     <w:rsid w:val="000564AA"/>
     <w:pPr>
@@ -12698,7 +13048,7 @@
   </w:style>
   <w:style w:type="table" w:customStyle="1" w:styleId="Formatvorlage1">
     <w:name w:val="Formatvorlage1"/>
-    <w:basedOn w:val="TableNormal"/>
+    <w:basedOn w:val="NormaleTabelle"/>
     <w:uiPriority w:val="99"/>
     <w:rsid w:val="00C67FAD"/>
     <w:tblPr>
@@ -12771,9 +13121,9 @@
       </w:tcPr>
     </w:tblStylePr>
   </w:style>
-  <w:style w:type="character" w:styleId="Strong">
+  <w:style w:type="character" w:styleId="Fett">
     <w:name w:val="Strong"/>
-    <w:basedOn w:val="DefaultParagraphFont"/>
+    <w:basedOn w:val="Absatz-Standardschriftart"/>
     <w:uiPriority w:val="22"/>
     <w:qFormat/>
     <w:rsid w:val="00C67FAD"/>
@@ -12782,11 +13132,11 @@
       <w:bCs/>
     </w:rPr>
   </w:style>
-  <w:style w:type="paragraph" w:styleId="Subtitle">
+  <w:style w:type="paragraph" w:styleId="Untertitel">
     <w:name w:val="Subtitle"/>
-    <w:basedOn w:val="Normal"/>
-    <w:next w:val="Normal"/>
-    <w:link w:val="SubtitleChar"/>
+    <w:basedOn w:val="Standard"/>
+    <w:next w:val="Standard"/>
+    <w:link w:val="UntertitelZchn"/>
     <w:uiPriority w:val="11"/>
     <w:qFormat/>
     <w:rsid w:val="00C67FAD"/>
@@ -12803,10 +13153,10 @@
       <w:szCs w:val="22"/>
     </w:rPr>
   </w:style>
-  <w:style w:type="character" w:customStyle="1" w:styleId="SubtitleChar">
-    <w:name w:val="Subtitle Char"/>
-    <w:basedOn w:val="DefaultParagraphFont"/>
-    <w:link w:val="Subtitle"/>
+  <w:style w:type="character" w:customStyle="1" w:styleId="UntertitelZchn">
+    <w:name w:val="Untertitel Zchn"/>
+    <w:basedOn w:val="Absatz-Standardschriftart"/>
+    <w:link w:val="Untertitel"/>
     <w:uiPriority w:val="11"/>
     <w:rsid w:val="00C67FAD"/>
     <w:rPr>
@@ -12816,11 +13166,11 @@
       <w:szCs w:val="22"/>
     </w:rPr>
   </w:style>
-  <w:style w:type="paragraph" w:styleId="IntenseQuote">
+  <w:style w:type="paragraph" w:styleId="IntensivesZitat">
     <w:name w:val="Intense Quote"/>
-    <w:basedOn w:val="Normal"/>
-    <w:next w:val="Normal"/>
-    <w:link w:val="IntenseQuoteChar"/>
+    <w:basedOn w:val="Standard"/>
+    <w:next w:val="Standard"/>
+    <w:link w:val="IntensivesZitatZchn"/>
     <w:uiPriority w:val="30"/>
     <w:qFormat/>
     <w:rsid w:val="00C67FAD"/>
@@ -12839,10 +13189,10 @@
       <w:color w:val="5B9BD5" w:themeColor="accent1"/>
     </w:rPr>
   </w:style>
-  <w:style w:type="character" w:customStyle="1" w:styleId="IntenseQuoteChar">
-    <w:name w:val="Intense Quote Char"/>
-    <w:basedOn w:val="DefaultParagraphFont"/>
-    <w:link w:val="IntenseQuote"/>
+  <w:style w:type="character" w:customStyle="1" w:styleId="IntensivesZitatZchn">
+    <w:name w:val="Intensives Zitat Zchn"/>
+    <w:basedOn w:val="Absatz-Standardschriftart"/>
+    <w:link w:val="IntensivesZitat"/>
     <w:uiPriority w:val="30"/>
     <w:rsid w:val="00C67FAD"/>
     <w:rPr>
@@ -12853,10 +13203,10 @@
       <w:sz w:val="21"/>
     </w:rPr>
   </w:style>
-  <w:style w:type="paragraph" w:styleId="DocumentMap">
+  <w:style w:type="paragraph" w:styleId="Dokumentstruktur">
     <w:name w:val="Document Map"/>
-    <w:basedOn w:val="Normal"/>
-    <w:link w:val="DocumentMapChar"/>
+    <w:basedOn w:val="Standard"/>
+    <w:link w:val="DokumentstrukturZchn"/>
     <w:uiPriority w:val="99"/>
     <w:semiHidden/>
     <w:unhideWhenUsed/>
@@ -12869,10 +13219,10 @@
       <w:sz w:val="24"/>
     </w:rPr>
   </w:style>
-  <w:style w:type="character" w:customStyle="1" w:styleId="DocumentMapChar">
-    <w:name w:val="Document Map Char"/>
-    <w:basedOn w:val="DefaultParagraphFont"/>
-    <w:link w:val="DocumentMap"/>
+  <w:style w:type="character" w:customStyle="1" w:styleId="DokumentstrukturZchn">
+    <w:name w:val="Dokumentstruktur Zchn"/>
+    <w:basedOn w:val="Absatz-Standardschriftart"/>
+    <w:link w:val="Dokumentstruktur"/>
     <w:uiPriority w:val="99"/>
     <w:semiHidden/>
     <w:rsid w:val="0074585A"/>
@@ -12894,9 +13244,9 @@
       <w:lang w:val="de-DE" w:eastAsia="en-US"/>
     </w:rPr>
   </w:style>
-  <w:style w:type="table" w:styleId="ListTable6Colorful-Accent1">
+  <w:style w:type="table" w:styleId="Listentabelle6farbigAkzent1">
     <w:name w:val="List Table 6 Colorful Accent 1"/>
-    <w:basedOn w:val="TableNormal"/>
+    <w:basedOn w:val="NormaleTabelle"/>
     <w:uiPriority w:val="51"/>
     <w:rsid w:val="00294F15"/>
     <w:rPr>
@@ -12963,10 +13313,10 @@
       </w:tcPr>
     </w:tblStylePr>
   </w:style>
-  <w:style w:type="paragraph" w:styleId="EndnoteText">
+  <w:style w:type="paragraph" w:styleId="Endnotentext">
     <w:name w:val="endnote text"/>
-    <w:basedOn w:val="Normal"/>
-    <w:link w:val="EndnoteTextChar"/>
+    <w:basedOn w:val="Standard"/>
+    <w:link w:val="EndnotentextZchn"/>
     <w:uiPriority w:val="99"/>
     <w:semiHidden/>
     <w:unhideWhenUsed/>
@@ -12979,10 +13329,10 @@
       <w:szCs w:val="20"/>
     </w:rPr>
   </w:style>
-  <w:style w:type="character" w:customStyle="1" w:styleId="EndnoteTextChar">
-    <w:name w:val="Endnote Text Char"/>
-    <w:basedOn w:val="DefaultParagraphFont"/>
-    <w:link w:val="EndnoteText"/>
+  <w:style w:type="character" w:customStyle="1" w:styleId="EndnotentextZchn">
+    <w:name w:val="Endnotentext Zchn"/>
+    <w:basedOn w:val="Absatz-Standardschriftart"/>
+    <w:link w:val="Endnotentext"/>
     <w:uiPriority w:val="99"/>
     <w:semiHidden/>
     <w:rsid w:val="0067198A"/>
@@ -12992,9 +13342,9 @@
       <w:szCs w:val="20"/>
     </w:rPr>
   </w:style>
-  <w:style w:type="character" w:styleId="EndnoteReference">
+  <w:style w:type="character" w:styleId="Endnotenzeichen">
     <w:name w:val="endnote reference"/>
-    <w:basedOn w:val="DefaultParagraphFont"/>
+    <w:basedOn w:val="Absatz-Standardschriftart"/>
     <w:uiPriority w:val="99"/>
     <w:semiHidden/>
     <w:unhideWhenUsed/>
@@ -13272,7 +13622,7 @@
 </file>
 
 <file path=customXml/itemProps1.xml><?xml version="1.0" encoding="utf-8"?>
-<ds:datastoreItem xmlns:ds="http://schemas.openxmlformats.org/officeDocument/2006/customXml" ds:itemID="{A5672EAB-1EFC-4B15-ABB8-FE5F3C857707}">
+<ds:datastoreItem xmlns:ds="http://schemas.openxmlformats.org/officeDocument/2006/customXml" ds:itemID="{8C535192-95A1-4751-8395-969288DA94E5}">
   <ds:schemaRefs>
     <ds:schemaRef ds:uri="http://schemas.openxmlformats.org/officeDocument/2006/bibliography"/>
   </ds:schemaRefs>

</xml_diff>

<commit_message>
Updated docs, finished separating client/server, removed Results.txt
</commit_message>
<xml_diff>
--- a/Project Documentation.docx
+++ b/Project Documentation.docx
@@ -113,12 +113,6 @@
           <w:lang w:val="en-GB"/>
         </w:rPr>
       </w:pPr>
-      <w:r>
-        <w:rPr>
-          <w:lang w:val="en-GB"/>
-        </w:rPr>
-        <w:t>Group #8: Marco Ambrosini, Robert Herman, Jonathan Rempel</w:t>
-      </w:r>
     </w:p>
     <w:p>
       <w:pPr>
@@ -204,7 +198,21 @@
           <w:lang w:val="en-GB"/>
         </w:rPr>
         <w:tab/>
-        <w:t xml:space="preserve">Marco Ambrosini, </w:t>
+        <w:t xml:space="preserve">Marco </w:t>
+      </w:r>
+      <w:proofErr w:type="spellStart"/>
+      <w:r>
+        <w:rPr>
+          <w:lang w:val="en-GB"/>
+        </w:rPr>
+        <w:t>Ambrosini</w:t>
+      </w:r>
+      <w:proofErr w:type="spellEnd"/>
+      <w:r>
+        <w:rPr>
+          <w:lang w:val="en-GB"/>
+        </w:rPr>
+        <w:t xml:space="preserve">, </w:t>
       </w:r>
       <w:r>
         <w:rPr>
@@ -272,12 +280,14 @@
         </w:rPr>
         <w:tab/>
       </w:r>
+      <w:proofErr w:type="spellStart"/>
       <w:r>
         <w:rPr>
           <w:lang w:val="en-GB"/>
         </w:rPr>
         <w:t>Prof.</w:t>
       </w:r>
+      <w:proofErr w:type="spellEnd"/>
       <w:r>
         <w:rPr>
           <w:lang w:val="en-GB"/>
@@ -421,7 +431,7 @@
       <w:sdtContent>
         <w:p>
           <w:pPr>
-            <w:pStyle w:val="Inhaltsverzeichnisberschrift"/>
+            <w:pStyle w:val="TOCHeading"/>
             <w:rPr>
               <w:lang w:val="en-GB"/>
             </w:rPr>
@@ -435,7 +445,7 @@
         </w:p>
         <w:p>
           <w:pPr>
-            <w:pStyle w:val="Verzeichnis1"/>
+            <w:pStyle w:val="TOC1"/>
             <w:tabs>
               <w:tab w:val="left" w:pos="480"/>
               <w:tab w:val="right" w:leader="dot" w:pos="9054"/>
@@ -548,7 +558,7 @@
         </w:p>
         <w:p>
           <w:pPr>
-            <w:pStyle w:val="Verzeichnis1"/>
+            <w:pStyle w:val="TOC1"/>
             <w:tabs>
               <w:tab w:val="left" w:pos="480"/>
               <w:tab w:val="right" w:leader="dot" w:pos="9054"/>
@@ -638,7 +648,7 @@
         </w:p>
         <w:p>
           <w:pPr>
-            <w:pStyle w:val="Verzeichnis2"/>
+            <w:pStyle w:val="TOC2"/>
             <w:tabs>
               <w:tab w:val="left" w:pos="720"/>
               <w:tab w:val="right" w:leader="dot" w:pos="9054"/>
@@ -728,7 +738,7 @@
         </w:p>
         <w:p>
           <w:pPr>
-            <w:pStyle w:val="Verzeichnis2"/>
+            <w:pStyle w:val="TOC2"/>
             <w:tabs>
               <w:tab w:val="left" w:pos="720"/>
               <w:tab w:val="right" w:leader="dot" w:pos="9054"/>
@@ -818,7 +828,7 @@
         </w:p>
         <w:p>
           <w:pPr>
-            <w:pStyle w:val="Verzeichnis2"/>
+            <w:pStyle w:val="TOC2"/>
             <w:tabs>
               <w:tab w:val="left" w:pos="720"/>
               <w:tab w:val="right" w:leader="dot" w:pos="9054"/>
@@ -908,7 +918,7 @@
         </w:p>
         <w:p>
           <w:pPr>
-            <w:pStyle w:val="Verzeichnis2"/>
+            <w:pStyle w:val="TOC2"/>
             <w:tabs>
               <w:tab w:val="left" w:pos="720"/>
               <w:tab w:val="right" w:leader="dot" w:pos="9054"/>
@@ -998,7 +1008,7 @@
         </w:p>
         <w:p>
           <w:pPr>
-            <w:pStyle w:val="Verzeichnis1"/>
+            <w:pStyle w:val="TOC1"/>
             <w:tabs>
               <w:tab w:val="left" w:pos="480"/>
               <w:tab w:val="right" w:leader="dot" w:pos="9054"/>
@@ -1088,7 +1098,7 @@
         </w:p>
         <w:p>
           <w:pPr>
-            <w:pStyle w:val="Verzeichnis2"/>
+            <w:pStyle w:val="TOC2"/>
             <w:tabs>
               <w:tab w:val="left" w:pos="720"/>
               <w:tab w:val="right" w:leader="dot" w:pos="9054"/>
@@ -1178,7 +1188,7 @@
         </w:p>
         <w:p>
           <w:pPr>
-            <w:pStyle w:val="Verzeichnis2"/>
+            <w:pStyle w:val="TOC2"/>
             <w:tabs>
               <w:tab w:val="left" w:pos="720"/>
               <w:tab w:val="right" w:leader="dot" w:pos="9054"/>
@@ -1268,7 +1278,7 @@
         </w:p>
         <w:p>
           <w:pPr>
-            <w:pStyle w:val="Verzeichnis1"/>
+            <w:pStyle w:val="TOC1"/>
             <w:tabs>
               <w:tab w:val="left" w:pos="480"/>
               <w:tab w:val="right" w:leader="dot" w:pos="9054"/>
@@ -1358,7 +1368,7 @@
         </w:p>
         <w:p>
           <w:pPr>
-            <w:pStyle w:val="Verzeichnis2"/>
+            <w:pStyle w:val="TOC2"/>
             <w:tabs>
               <w:tab w:val="left" w:pos="720"/>
               <w:tab w:val="right" w:leader="dot" w:pos="9054"/>
@@ -1448,7 +1458,7 @@
         </w:p>
         <w:p>
           <w:pPr>
-            <w:pStyle w:val="Verzeichnis2"/>
+            <w:pStyle w:val="TOC2"/>
             <w:tabs>
               <w:tab w:val="left" w:pos="720"/>
               <w:tab w:val="right" w:leader="dot" w:pos="9054"/>
@@ -1538,12 +1548,12 @@
         </w:p>
         <w:p>
           <w:pPr>
-            <w:pStyle w:val="Verzeichnis2"/>
+            <w:pStyle w:val="TOC2"/>
             <w:tabs>
               <w:tab w:val="right" w:leader="dot" w:pos="9054"/>
             </w:tabs>
             <w:rPr>
-              <w:rFonts w:asciiTheme="minorHAnsi" w:hAnsiTheme="minorHAnsi"/>
+              <w:rFonts w:cs="Arial"/>
               <w:noProof/>
               <w:sz w:val="22"/>
               <w:lang w:val="en-US" w:eastAsia="en-US"/>
@@ -1553,7 +1563,7 @@
             <w:r>
               <w:rPr>
                 <w:rStyle w:val="Hyperlink"/>
-                <w:rFonts w:ascii="Times New Roman" w:eastAsia="PMingLiU" w:hAnsi="Times New Roman" w:cs="Times New Roman"/>
+                <w:rFonts w:eastAsia="PMingLiU" w:cs="Arial"/>
                 <w:noProof/>
                 <w:kern w:val="2"/>
                 <w:lang w:val="en-GB" w:eastAsia="zh-TW"/>
@@ -1562,6 +1572,7 @@
             </w:r>
             <w:r>
               <w:rPr>
+                <w:rFonts w:cs="Arial"/>
                 <w:noProof/>
                 <w:webHidden/>
               </w:rPr>
@@ -1569,6 +1580,7 @@
             </w:r>
             <w:r>
               <w:rPr>
+                <w:rFonts w:cs="Arial"/>
                 <w:noProof/>
                 <w:webHidden/>
               </w:rPr>
@@ -1576,6 +1588,7 @@
             </w:r>
             <w:r>
               <w:rPr>
+                <w:rFonts w:cs="Arial"/>
                 <w:noProof/>
                 <w:webHidden/>
               </w:rPr>
@@ -1583,12 +1596,14 @@
             </w:r>
             <w:r>
               <w:rPr>
+                <w:rFonts w:cs="Arial"/>
                 <w:noProof/>
                 <w:webHidden/>
               </w:rPr>
             </w:r>
             <w:r>
               <w:rPr>
+                <w:rFonts w:cs="Arial"/>
                 <w:noProof/>
                 <w:webHidden/>
               </w:rPr>
@@ -1596,6 +1611,7 @@
             </w:r>
             <w:r>
               <w:rPr>
+                <w:rFonts w:cs="Arial"/>
                 <w:noProof/>
                 <w:webHidden/>
               </w:rPr>
@@ -1603,6 +1619,7 @@
             </w:r>
             <w:r>
               <w:rPr>
+                <w:rFonts w:cs="Arial"/>
                 <w:noProof/>
                 <w:webHidden/>
               </w:rPr>
@@ -1628,7 +1645,7 @@
     </w:sdt>
     <w:p>
       <w:pPr>
-        <w:pStyle w:val="berschrift1"/>
+        <w:pStyle w:val="Heading1"/>
         <w:rPr>
           <w:lang w:val="en-GB"/>
         </w:rPr>
@@ -1683,7 +1700,7 @@
     </w:p>
     <w:p>
       <w:pPr>
-        <w:pStyle w:val="berschrift1"/>
+        <w:pStyle w:val="Heading1"/>
         <w:rPr>
           <w:lang w:val="en-GB"/>
         </w:rPr>
@@ -1725,7 +1742,7 @@
     </w:p>
     <w:p>
       <w:pPr>
-        <w:pStyle w:val="berschrift2"/>
+        <w:pStyle w:val="Heading2"/>
         <w:rPr>
           <w:lang w:val="en-GB"/>
         </w:rPr>
@@ -1754,7 +1771,7 @@
     </w:p>
     <w:p>
       <w:pPr>
-        <w:pStyle w:val="Listenabsatz"/>
+        <w:pStyle w:val="ListParagraph"/>
         <w:numPr>
           <w:ilvl w:val="0"/>
           <w:numId w:val="43"/>
@@ -1991,21 +2008,21 @@
       <w:commentRangeStart w:id="3"/>
       <w:r>
         <w:rPr>
-          <w:rStyle w:val="Kommentarzeichen"/>
+          <w:rStyle w:val="CommentReference"/>
         </w:rPr>
         <w:commentReference w:id="4"/>
       </w:r>
       <w:commentRangeEnd w:id="3"/>
       <w:r>
         <w:rPr>
-          <w:rStyle w:val="Kommentarzeichen"/>
+          <w:rStyle w:val="CommentReference"/>
         </w:rPr>
         <w:commentReference w:id="3"/>
       </w:r>
     </w:p>
     <w:p>
       <w:pPr>
-        <w:pStyle w:val="Listenabsatz"/>
+        <w:pStyle w:val="ListParagraph"/>
         <w:numPr>
           <w:ilvl w:val="0"/>
           <w:numId w:val="43"/>
@@ -2036,7 +2053,7 @@
       <w:commentRangeEnd w:id="5"/>
       <w:r>
         <w:rPr>
-          <w:rStyle w:val="Kommentarzeichen"/>
+          <w:rStyle w:val="CommentReference"/>
         </w:rPr>
         <w:commentReference w:id="5"/>
       </w:r>
@@ -2236,7 +2253,7 @@
     </w:p>
     <w:p>
       <w:pPr>
-        <w:pStyle w:val="Listenabsatz"/>
+        <w:pStyle w:val="ListParagraph"/>
         <w:numPr>
           <w:ilvl w:val="0"/>
           <w:numId w:val="43"/>
@@ -2245,12 +2262,16 @@
           <w:lang w:val="en-GB"/>
         </w:rPr>
       </w:pPr>
+      <w:proofErr w:type="spellStart"/>
+      <w:proofErr w:type="gramStart"/>
       <w:r>
         <w:rPr>
           <w:lang w:val="en-GB"/>
         </w:rPr>
         <w:t>config.properties</w:t>
       </w:r>
+      <w:proofErr w:type="spellEnd"/>
+      <w:proofErr w:type="gramEnd"/>
       <w:r>
         <w:rPr>
           <w:lang w:val="en-GB"/>
@@ -2279,7 +2300,7 @@
     </w:p>
     <w:p>
       <w:pPr>
-        <w:pStyle w:val="Listenabsatz"/>
+        <w:pStyle w:val="ListParagraph"/>
         <w:numPr>
           <w:ilvl w:val="0"/>
           <w:numId w:val="43"/>
@@ -2305,7 +2326,23 @@
         <w:rPr>
           <w:lang w:val="en-GB"/>
         </w:rPr>
-        <w:t>, and as with config.properties to not require recompilation or redeployment</w:t>
+        <w:t xml:space="preserve">, and as with </w:t>
+      </w:r>
+      <w:proofErr w:type="spellStart"/>
+      <w:proofErr w:type="gramStart"/>
+      <w:r>
+        <w:rPr>
+          <w:lang w:val="en-GB"/>
+        </w:rPr>
+        <w:t>config.properties</w:t>
+      </w:r>
+      <w:proofErr w:type="spellEnd"/>
+      <w:proofErr w:type="gramEnd"/>
+      <w:r>
+        <w:rPr>
+          <w:lang w:val="en-GB"/>
+        </w:rPr>
+        <w:t xml:space="preserve"> to not require recompilation or redeployment</w:t>
       </w:r>
       <w:r>
         <w:rPr>
@@ -2316,7 +2353,7 @@
     </w:p>
     <w:p>
       <w:pPr>
-        <w:pStyle w:val="Listenabsatz"/>
+        <w:pStyle w:val="ListParagraph"/>
         <w:numPr>
           <w:ilvl w:val="0"/>
           <w:numId w:val="43"/>
@@ -2325,12 +2362,14 @@
           <w:lang w:val="en-GB"/>
         </w:rPr>
       </w:pPr>
+      <w:proofErr w:type="spellStart"/>
       <w:r>
         <w:rPr>
           <w:lang w:val="en-GB"/>
         </w:rPr>
         <w:t>CrawlerStorage.mv.db</w:t>
       </w:r>
+      <w:proofErr w:type="spellEnd"/>
       <w:r>
         <w:rPr>
           <w:lang w:val="en-GB"/>
@@ -2366,7 +2405,7 @@
       <w:commentRangeEnd w:id="6"/>
       <w:r>
         <w:rPr>
-          <w:rStyle w:val="Kommentarzeichen"/>
+          <w:rStyle w:val="CommentReference"/>
         </w:rPr>
         <w:commentReference w:id="6"/>
       </w:r>
@@ -2433,7 +2472,7 @@
     </w:p>
     <w:p>
       <w:pPr>
-        <w:pStyle w:val="Listenabsatz"/>
+        <w:pStyle w:val="ListParagraph"/>
         <w:numPr>
           <w:ilvl w:val="1"/>
           <w:numId w:val="43"/>
@@ -2458,7 +2497,7 @@
     </w:p>
     <w:p>
       <w:pPr>
-        <w:pStyle w:val="Listenabsatz"/>
+        <w:pStyle w:val="ListParagraph"/>
         <w:numPr>
           <w:ilvl w:val="1"/>
           <w:numId w:val="43"/>
@@ -2482,7 +2521,7 @@
     </w:p>
     <w:p>
       <w:pPr>
-        <w:pStyle w:val="Listenabsatz"/>
+        <w:pStyle w:val="ListParagraph"/>
         <w:numPr>
           <w:ilvl w:val="1"/>
           <w:numId w:val="43"/>
@@ -2500,7 +2539,7 @@
     </w:p>
     <w:p>
       <w:pPr>
-        <w:pStyle w:val="Listenabsatz"/>
+        <w:pStyle w:val="ListParagraph"/>
         <w:numPr>
           <w:ilvl w:val="1"/>
           <w:numId w:val="43"/>
@@ -2518,7 +2557,7 @@
     </w:p>
     <w:p>
       <w:pPr>
-        <w:pStyle w:val="Listenabsatz"/>
+        <w:pStyle w:val="ListParagraph"/>
         <w:numPr>
           <w:ilvl w:val="1"/>
           <w:numId w:val="43"/>
@@ -2536,7 +2575,7 @@
     </w:p>
     <w:p>
       <w:pPr>
-        <w:pStyle w:val="Listenabsatz"/>
+        <w:pStyle w:val="ListParagraph"/>
         <w:rPr>
           <w:lang w:val="en-GB"/>
         </w:rPr>
@@ -2689,7 +2728,7 @@
     </w:p>
     <w:p>
       <w:pPr>
-        <w:pStyle w:val="Listenabsatz"/>
+        <w:pStyle w:val="ListParagraph"/>
         <w:numPr>
           <w:ilvl w:val="0"/>
           <w:numId w:val="43"/>
@@ -2739,42 +2778,12 @@
         <w:rPr>
           <w:lang w:val="en-GB"/>
         </w:rPr>
-        <w:t xml:space="preserve">, consequently, users on Unix-based systems may just run </w:t>
-      </w:r>
-      <w:r>
-        <w:rPr>
-          <w:lang w:val="en-GB"/>
-        </w:rPr>
-        <w:t>‘</w:t>
-      </w:r>
-      <w:r>
-        <w:rPr>
-          <w:lang w:val="en-GB"/>
-        </w:rPr>
-        <w:t>server.py</w:t>
-      </w:r>
-      <w:r>
-        <w:rPr>
-          <w:lang w:val="en-GB"/>
-        </w:rPr>
-        <w:t>’</w:t>
-      </w:r>
-      <w:r>
-        <w:rPr>
-          <w:lang w:val="en-GB"/>
-        </w:rPr>
-        <w:t xml:space="preserve"> to achieve the same result</w:t>
-      </w:r>
-      <w:r>
-        <w:rPr>
-          <w:lang w:val="en-GB"/>
-        </w:rPr>
         <w:t>.</w:t>
       </w:r>
     </w:p>
     <w:p>
       <w:pPr>
-        <w:pStyle w:val="Listenabsatz"/>
+        <w:pStyle w:val="ListParagraph"/>
         <w:numPr>
           <w:ilvl w:val="0"/>
           <w:numId w:val="43"/>
@@ -2829,7 +2838,7 @@
     </w:p>
     <w:p>
       <w:pPr>
-        <w:pStyle w:val="Listenabsatz"/>
+        <w:pStyle w:val="ListParagraph"/>
         <w:numPr>
           <w:ilvl w:val="0"/>
           <w:numId w:val="43"/>
@@ -2871,7 +2880,7 @@
     </w:p>
     <w:p>
       <w:pPr>
-        <w:pStyle w:val="Listenabsatz"/>
+        <w:pStyle w:val="ListParagraph"/>
         <w:numPr>
           <w:ilvl w:val="0"/>
           <w:numId w:val="43"/>
@@ -2880,12 +2889,14 @@
           <w:lang w:val="en-GB"/>
         </w:rPr>
       </w:pPr>
+      <w:proofErr w:type="spellStart"/>
       <w:r>
         <w:rPr>
           <w:lang w:val="en-GB"/>
         </w:rPr>
         <w:t>Results.ftl</w:t>
       </w:r>
+      <w:proofErr w:type="spellEnd"/>
       <w:r>
         <w:rPr>
           <w:lang w:val="en-GB"/>
@@ -2897,19 +2908,47 @@
         <w:rPr>
           <w:lang w:val="en-US"/>
         </w:rPr>
-        <w:t>‘Results.ftl’</w:t>
-      </w:r>
+        <w:t>‘</w:t>
+      </w:r>
+      <w:proofErr w:type="spellStart"/>
       <w:r>
         <w:rPr>
           <w:lang w:val="en-US"/>
         </w:rPr>
+        <w:t>Results.ftl</w:t>
+      </w:r>
+      <w:proofErr w:type="spellEnd"/>
+      <w:r>
+        <w:rPr>
+          <w:lang w:val="en-US"/>
+        </w:rPr>
+        <w:t>’</w:t>
+      </w:r>
+      <w:r>
+        <w:rPr>
+          <w:lang w:val="en-US"/>
+        </w:rPr>
         <w:t xml:space="preserve"> which is </w:t>
       </w:r>
       <w:r>
         <w:rPr>
           <w:lang w:val="en-US"/>
         </w:rPr>
-        <w:t xml:space="preserve">an Apache FreeMarker template. This means that it </w:t>
+        <w:t xml:space="preserve">an Apache </w:t>
+      </w:r>
+      <w:proofErr w:type="spellStart"/>
+      <w:r>
+        <w:rPr>
+          <w:lang w:val="en-US"/>
+        </w:rPr>
+        <w:t>FreeMarker</w:t>
+      </w:r>
+      <w:proofErr w:type="spellEnd"/>
+      <w:r>
+        <w:rPr>
+          <w:lang w:val="en-US"/>
+        </w:rPr>
+        <w:t xml:space="preserve"> template. This means that it </w:t>
       </w:r>
       <w:r>
         <w:rPr>
@@ -2944,7 +2983,7 @@
     </w:p>
     <w:p>
       <w:pPr>
-        <w:pStyle w:val="Listenabsatz"/>
+        <w:pStyle w:val="ListParagraph"/>
         <w:numPr>
           <w:ilvl w:val="0"/>
           <w:numId w:val="43"/>
@@ -2969,7 +3008,7 @@
     </w:p>
     <w:p>
       <w:pPr>
-        <w:pStyle w:val="Listenabsatz"/>
+        <w:pStyle w:val="ListParagraph"/>
         <w:numPr>
           <w:ilvl w:val="0"/>
           <w:numId w:val="43"/>
@@ -2989,36 +3028,18 @@
           <w:lang w:val="en-GB"/>
         </w:rPr>
         <w:br/>
-        <w:t xml:space="preserve">This Windows batch-file is used to launch the client application and has no other function then calling the python script ‘client.py’ described below, consequently, users on Unix-based systems may just run </w:t>
-      </w:r>
-      <w:r>
-        <w:rPr>
-          <w:lang w:val="en-GB"/>
-        </w:rPr>
-        <w:t>‘client</w:t>
-      </w:r>
-      <w:r>
-        <w:rPr>
-          <w:lang w:val="en-GB"/>
-        </w:rPr>
-        <w:t>.py</w:t>
-      </w:r>
-      <w:r>
-        <w:rPr>
-          <w:lang w:val="en-GB"/>
-        </w:rPr>
-        <w:t>’</w:t>
-      </w:r>
-      <w:r>
-        <w:rPr>
-          <w:lang w:val="en-GB"/>
-        </w:rPr>
-        <w:t xml:space="preserve"> to achieve the same result.</w:t>
+        <w:t>This Windows batch-file is used to launch the client application and has no other function then calling the python scri</w:t>
+      </w:r>
+      <w:r>
+        <w:rPr>
+          <w:lang w:val="en-GB"/>
+        </w:rPr>
+        <w:t>pt ‘client.py’ described below.</w:t>
       </w:r>
     </w:p>
     <w:p>
       <w:pPr>
-        <w:pStyle w:val="Listenabsatz"/>
+        <w:pStyle w:val="ListParagraph"/>
         <w:numPr>
           <w:ilvl w:val="0"/>
           <w:numId w:val="43"/>
@@ -3038,57 +3059,73 @@
           <w:lang w:val="en-GB"/>
         </w:rPr>
         <w:br/>
-        <w:t>In contrast to ‘server.py’ t</w:t>
-      </w:r>
-      <w:r>
-        <w:rPr>
-          <w:lang w:val="en-GB"/>
-        </w:rPr>
-        <w:t xml:space="preserve">his python script </w:t>
-      </w:r>
-      <w:r>
-        <w:rPr>
-          <w:lang w:val="en-GB"/>
-        </w:rPr>
-        <w:t>does not</w:t>
-      </w:r>
-      <w:r>
-        <w:rPr>
-          <w:lang w:val="en-GB"/>
-        </w:rPr>
-        <w:t xml:space="preserve"> instruct the java application to crawl </w:t>
+        <w:t xml:space="preserve">In contrast to ‘server.py’ this python script does not instruct the java application to crawl the web but </w:t>
+      </w:r>
+      <w:r>
+        <w:rPr>
+          <w:lang w:val="en-GB"/>
+        </w:rPr>
+        <w:t xml:space="preserve">checks to see if the server is available. If it is, it </w:t>
+      </w:r>
+      <w:r>
+        <w:rPr>
+          <w:lang w:val="en-GB"/>
+        </w:rPr>
+        <w:t xml:space="preserve">opens ‘index.html’ in the </w:t>
       </w:r>
       <w:r>
         <w:rPr>
           <w:lang w:val="en-GB"/>
         </w:rPr>
         <w:lastRenderedPageBreak/>
-        <w:t xml:space="preserve">the web </w:t>
-      </w:r>
-      <w:r>
-        <w:rPr>
-          <w:lang w:val="en-GB"/>
-        </w:rPr>
-        <w:t xml:space="preserve">but only </w:t>
-      </w:r>
-      <w:r>
-        <w:rPr>
-          <w:lang w:val="en-GB"/>
-        </w:rPr>
-        <w:t xml:space="preserve">opens </w:t>
-      </w:r>
-      <w:r>
-        <w:rPr>
-          <w:lang w:val="en-GB"/>
-        </w:rPr>
-        <w:t>‘index.html’ in the default browser, allowing an end-user to quickly perform a web search.</w:t>
+        <w:t>default browser, allowing an end-user to quickly perform a web search.</w:t>
+      </w:r>
+      <w:r>
+        <w:rPr>
+          <w:lang w:val="en-GB"/>
+        </w:rPr>
+        <w:t xml:space="preserve"> If the server is not available, it simply informs the user that they need to run start-server.cmd first.</w:t>
       </w:r>
       <w:bookmarkStart w:id="7" w:name="_GoBack"/>
       <w:bookmarkEnd w:id="7"/>
     </w:p>
     <w:p>
       <w:pPr>
-        <w:pStyle w:val="berschrift2"/>
+        <w:pStyle w:val="ListParagraph"/>
+        <w:numPr>
+          <w:ilvl w:val="0"/>
+          <w:numId w:val="43"/>
+        </w:numPr>
+        <w:rPr>
+          <w:lang w:val="en-GB"/>
+        </w:rPr>
+      </w:pPr>
+      <w:r>
+        <w:rPr>
+          <w:lang w:val="en-GB"/>
+        </w:rPr>
+        <w:t xml:space="preserve">While not necessarily a component per se, an important design feature to note is that there is a unique key (specifiable through </w:t>
+      </w:r>
+      <w:proofErr w:type="spellStart"/>
+      <w:proofErr w:type="gramStart"/>
+      <w:r>
+        <w:rPr>
+          <w:lang w:val="en-GB"/>
+        </w:rPr>
+        <w:t>config.properties</w:t>
+      </w:r>
+      <w:proofErr w:type="spellEnd"/>
+      <w:proofErr w:type="gramEnd"/>
+      <w:r>
+        <w:rPr>
+          <w:lang w:val="en-GB"/>
+        </w:rPr>
+        <w:t>) which allows crawling and keyword searching to be done independently.</w:t>
+      </w:r>
+    </w:p>
+    <w:p>
+      <w:pPr>
+        <w:pStyle w:val="Heading2"/>
         <w:rPr>
           <w:lang w:val="en-GB"/>
         </w:rPr>
@@ -3138,7 +3175,7 @@
       <w:r>
         <w:rPr>
           <w:noProof/>
-          <w:lang w:val="en-US" w:eastAsia="en-US"/>
+          <w:lang w:val="en-CA" w:eastAsia="en-CA"/>
         </w:rPr>
         <w:drawing>
           <wp:inline distT="0" distB="0" distL="0" distR="0" wp14:anchorId="7AF7BC28" wp14:editId="204759E3">
@@ -3195,7 +3232,7 @@
     </w:p>
     <w:p>
       <w:pPr>
-        <w:pStyle w:val="Beschriftung"/>
+        <w:pStyle w:val="Caption"/>
         <w:jc w:val="left"/>
         <w:rPr>
           <w:lang w:val="en-US"/>
@@ -3255,7 +3292,7 @@
     </w:p>
     <w:p>
       <w:pPr>
-        <w:pStyle w:val="berschrift2"/>
+        <w:pStyle w:val="Heading2"/>
         <w:rPr>
           <w:lang w:val="en-GB"/>
         </w:rPr>
@@ -3266,6 +3303,7 @@
         <w:rPr>
           <w:lang w:val="en-GB"/>
         </w:rPr>
+        <w:lastRenderedPageBreak/>
         <w:t>Classes</w:t>
       </w:r>
       <w:bookmarkEnd w:id="11"/>
@@ -3322,7 +3360,7 @@
     </w:p>
     <w:p>
       <w:pPr>
-        <w:pStyle w:val="Beschriftung"/>
+        <w:pStyle w:val="Caption"/>
         <w:jc w:val="left"/>
         <w:rPr>
           <w:lang w:val="en-GB"/>
@@ -3331,9 +3369,8 @@
       <w:r>
         <w:rPr>
           <w:noProof/>
-          <w:lang w:val="en-US" w:eastAsia="en-US"/>
-        </w:rPr>
-        <w:lastRenderedPageBreak/>
+          <w:lang w:val="en-CA" w:eastAsia="en-CA"/>
+        </w:rPr>
         <w:drawing>
           <wp:inline distT="0" distB="0" distL="0" distR="0" wp14:anchorId="5D9ED998" wp14:editId="3C77AF63">
             <wp:extent cx="6042660" cy="5714687"/>
@@ -3389,7 +3426,7 @@
     </w:p>
     <w:p>
       <w:pPr>
-        <w:pStyle w:val="Beschriftung"/>
+        <w:pStyle w:val="Caption"/>
         <w:jc w:val="left"/>
         <w:rPr>
           <w:lang w:val="en-US"/>
@@ -3456,7 +3493,7 @@
     </w:p>
     <w:p>
       <w:pPr>
-        <w:pStyle w:val="Listenabsatz"/>
+        <w:pStyle w:val="ListParagraph"/>
         <w:numPr>
           <w:ilvl w:val="0"/>
           <w:numId w:val="47"/>
@@ -3475,18 +3512,53 @@
         <w:rPr>
           <w:lang w:val="en-GB"/>
         </w:rPr>
-        <w:t xml:space="preserve">is what crawls and retrieves data according to its specified inputs and stores it. It takes in the URL to start crawling from, the maximum number of URLs to search, the maximum size the URL pool can be at any given time, a HashSet of words to ignore when storing the words found on each page it crawls, and the maximum number of days a page may go without being updated and re-crawled. </w:t>
-      </w:r>
-      <w:r>
-        <w:rPr>
-          <w:lang w:val="en-GB"/>
-        </w:rPr>
-        <w:t>The process of the start() method is simply to start with the initial URL, retrieve all links on the page as well as words, store all of those, and add the links into the pool of URLs to be crawled. This process will stop either once the pool is empty, or the maximum number of URLs to crawl parameter is met.</w:t>
+        <w:t xml:space="preserve">is what crawls and retrieves data according to its specified inputs and stores it. It takes in the URL to start crawling from, the maximum number of URLs to search, the maximum size the URL pool can be at any given time, a </w:t>
+      </w:r>
+      <w:proofErr w:type="spellStart"/>
+      <w:r>
+        <w:rPr>
+          <w:lang w:val="en-GB"/>
+        </w:rPr>
+        <w:t>HashSet</w:t>
+      </w:r>
+      <w:proofErr w:type="spellEnd"/>
+      <w:r>
+        <w:rPr>
+          <w:lang w:val="en-GB"/>
+        </w:rPr>
+        <w:t xml:space="preserve"> of words to ignore when storing the words found on each page it crawls, and the maximum number of days a page may go without being updated and re-crawled. </w:t>
+      </w:r>
+      <w:r>
+        <w:rPr>
+          <w:lang w:val="en-GB"/>
+        </w:rPr>
+        <w:t xml:space="preserve">The process of the </w:t>
+      </w:r>
+      <w:proofErr w:type="gramStart"/>
+      <w:r>
+        <w:rPr>
+          <w:lang w:val="en-GB"/>
+        </w:rPr>
+        <w:t>start(</w:t>
+      </w:r>
+      <w:proofErr w:type="gramEnd"/>
+      <w:r>
+        <w:rPr>
+          <w:lang w:val="en-GB"/>
+        </w:rPr>
+        <w:t xml:space="preserve">) method is simply to start with the initial URL, retrieve all links on the page as well as words, store all of those, and add the links into the pool of URLs to be crawled. This process will stop </w:t>
+      </w:r>
+      <w:r>
+        <w:rPr>
+          <w:lang w:val="en-GB"/>
+        </w:rPr>
+        <w:lastRenderedPageBreak/>
+        <w:t>either once the pool is empty, or the maximum number of URLs to crawl parameter is met.</w:t>
       </w:r>
     </w:p>
     <w:p>
       <w:pPr>
-        <w:pStyle w:val="Listenabsatz"/>
+        <w:pStyle w:val="ListParagraph"/>
         <w:numPr>
           <w:ilvl w:val="0"/>
           <w:numId w:val="46"/>
@@ -3505,19 +3577,68 @@
         <w:rPr>
           <w:lang w:val="en-GB"/>
         </w:rPr>
-        <w:t xml:space="preserve">java contains methods that are associated with HTTP operations. The get() method uses the Jsoup library to retrieve a page and then scan through the elements contained </w:t>
-      </w:r>
-      <w:r>
-        <w:rPr>
-          <w:lang w:val="en-GB"/>
-        </w:rPr>
-        <w:lastRenderedPageBreak/>
-        <w:t>within. It will return a PageResult object which contains a list of all href tags (with any text after a # inclusive to be removed so as to only get the base URL), as well as all of the words on the page, with the condition that they are alphabetic only (no punctuation, or non-Latin characters), and are not on the list of words to ignore.</w:t>
+        <w:t xml:space="preserve">java contains methods that are associated with HTTP operations. The </w:t>
+      </w:r>
+      <w:proofErr w:type="gramStart"/>
+      <w:r>
+        <w:rPr>
+          <w:lang w:val="en-GB"/>
+        </w:rPr>
+        <w:t>get(</w:t>
+      </w:r>
+      <w:proofErr w:type="gramEnd"/>
+      <w:r>
+        <w:rPr>
+          <w:lang w:val="en-GB"/>
+        </w:rPr>
+        <w:t xml:space="preserve">) method uses the </w:t>
+      </w:r>
+      <w:proofErr w:type="spellStart"/>
+      <w:r>
+        <w:rPr>
+          <w:lang w:val="en-GB"/>
+        </w:rPr>
+        <w:t>Jsoup</w:t>
+      </w:r>
+      <w:proofErr w:type="spellEnd"/>
+      <w:r>
+        <w:rPr>
+          <w:lang w:val="en-GB"/>
+        </w:rPr>
+        <w:t xml:space="preserve"> library to retrieve a page and then scan through the elements contained within. It will return a </w:t>
+      </w:r>
+      <w:proofErr w:type="spellStart"/>
+      <w:r>
+        <w:rPr>
+          <w:lang w:val="en-GB"/>
+        </w:rPr>
+        <w:t>PageResult</w:t>
+      </w:r>
+      <w:proofErr w:type="spellEnd"/>
+      <w:r>
+        <w:rPr>
+          <w:lang w:val="en-GB"/>
+        </w:rPr>
+        <w:t xml:space="preserve"> object which contains a list of all </w:t>
+      </w:r>
+      <w:proofErr w:type="spellStart"/>
+      <w:r>
+        <w:rPr>
+          <w:lang w:val="en-GB"/>
+        </w:rPr>
+        <w:t>href</w:t>
+      </w:r>
+      <w:proofErr w:type="spellEnd"/>
+      <w:r>
+        <w:rPr>
+          <w:lang w:val="en-GB"/>
+        </w:rPr>
+        <w:t xml:space="preserve"> tags (with any text after a # inclusive to be removed so as to only get the base URL), as well as all of the words on the page, with the condition that they are alphabetic only (no punctuation, or non-Latin characters), and are not on the list of words to ignore.</w:t>
       </w:r>
     </w:p>
     <w:p>
       <w:pPr>
-        <w:pStyle w:val="Listenabsatz"/>
+        <w:pStyle w:val="ListParagraph"/>
         <w:numPr>
           <w:ilvl w:val="0"/>
           <w:numId w:val="46"/>
@@ -3541,7 +3662,7 @@
     </w:p>
     <w:p>
       <w:pPr>
-        <w:pStyle w:val="Listenabsatz"/>
+        <w:pStyle w:val="ListParagraph"/>
         <w:numPr>
           <w:ilvl w:val="0"/>
           <w:numId w:val="46"/>
@@ -3559,7 +3680,7 @@
     </w:p>
     <w:p>
       <w:pPr>
-        <w:pStyle w:val="Listenabsatz"/>
+        <w:pStyle w:val="ListParagraph"/>
         <w:numPr>
           <w:ilvl w:val="0"/>
           <w:numId w:val="46"/>
@@ -3589,7 +3710,7 @@
     </w:p>
     <w:p>
       <w:pPr>
-        <w:pStyle w:val="Listenabsatz"/>
+        <w:pStyle w:val="ListParagraph"/>
         <w:numPr>
           <w:ilvl w:val="0"/>
           <w:numId w:val="46"/>
@@ -3619,7 +3740,7 @@
     </w:p>
     <w:p>
       <w:pPr>
-        <w:pStyle w:val="Listenabsatz"/>
+        <w:pStyle w:val="ListParagraph"/>
         <w:numPr>
           <w:ilvl w:val="0"/>
           <w:numId w:val="46"/>
@@ -3632,12 +3753,62 @@
         <w:rPr>
           <w:lang w:val="en-GB"/>
         </w:rPr>
-        <w:t>TemplateResponse.java uses the createHTML() method to create an HTML string dynamically by merging the results it’s passed from SearchServer.java and the Apache FreeMarker Results.ftl.</w:t>
+        <w:t xml:space="preserve">TemplateResponse.java uses the </w:t>
+      </w:r>
+      <w:proofErr w:type="spellStart"/>
+      <w:proofErr w:type="gramStart"/>
+      <w:r>
+        <w:rPr>
+          <w:lang w:val="en-GB"/>
+        </w:rPr>
+        <w:t>createHTML</w:t>
+      </w:r>
+      <w:proofErr w:type="spellEnd"/>
+      <w:r>
+        <w:rPr>
+          <w:lang w:val="en-GB"/>
+        </w:rPr>
+        <w:t>(</w:t>
+      </w:r>
+      <w:proofErr w:type="gramEnd"/>
+      <w:r>
+        <w:rPr>
+          <w:lang w:val="en-GB"/>
+        </w:rPr>
+        <w:t xml:space="preserve">) method to create an HTML string dynamically by merging the results it’s passed from SearchServer.java and the Apache </w:t>
+      </w:r>
+      <w:proofErr w:type="spellStart"/>
+      <w:r>
+        <w:rPr>
+          <w:lang w:val="en-GB"/>
+        </w:rPr>
+        <w:t>FreeMarker</w:t>
+      </w:r>
+      <w:proofErr w:type="spellEnd"/>
+      <w:r>
+        <w:rPr>
+          <w:lang w:val="en-GB"/>
+        </w:rPr>
+        <w:t xml:space="preserve"> </w:t>
+      </w:r>
+      <w:proofErr w:type="spellStart"/>
+      <w:r>
+        <w:rPr>
+          <w:lang w:val="en-GB"/>
+        </w:rPr>
+        <w:t>Results.ftl</w:t>
+      </w:r>
+      <w:proofErr w:type="spellEnd"/>
+      <w:r>
+        <w:rPr>
+          <w:lang w:val="en-GB"/>
+        </w:rPr>
+        <w:t>.</w:t>
       </w:r>
     </w:p>
     <w:p>
       <w:pPr>
-        <w:pStyle w:val="Listenabsatz"/>
+        <w:pStyle w:val="ListParagraph"/>
         <w:numPr>
           <w:ilvl w:val="0"/>
           <w:numId w:val="46"/>
@@ -3655,7 +3826,7 @@
     </w:p>
     <w:p>
       <w:pPr>
-        <w:pStyle w:val="berschrift2"/>
+        <w:pStyle w:val="Heading2"/>
         <w:rPr>
           <w:lang w:val="en-GB"/>
         </w:rPr>
@@ -3681,7 +3852,47 @@
         <w:rPr>
           <w:lang w:val="en-GB"/>
         </w:rPr>
-        <w:t xml:space="preserve">Most of the data processed through the application is only used temporarily and is managed by the java application using common data structures like HashSets, Maps, and ArrayLists. </w:t>
+        <w:t xml:space="preserve">Most of the data </w:t>
+      </w:r>
+      <w:r>
+        <w:rPr>
+          <w:lang w:val="en-GB"/>
+        </w:rPr>
+        <w:t xml:space="preserve">that is </w:t>
+      </w:r>
+      <w:r>
+        <w:rPr>
+          <w:lang w:val="en-GB"/>
+        </w:rPr>
+        <w:t xml:space="preserve">processed is only used temporarily and is managed by the java application using common data structures like </w:t>
+      </w:r>
+      <w:proofErr w:type="spellStart"/>
+      <w:r>
+        <w:rPr>
+          <w:lang w:val="en-GB"/>
+        </w:rPr>
+        <w:t>HashSets</w:t>
+      </w:r>
+      <w:proofErr w:type="spellEnd"/>
+      <w:r>
+        <w:rPr>
+          <w:lang w:val="en-GB"/>
+        </w:rPr>
+        <w:t xml:space="preserve">, Maps, and </w:t>
+      </w:r>
+      <w:proofErr w:type="spellStart"/>
+      <w:r>
+        <w:rPr>
+          <w:lang w:val="en-GB"/>
+        </w:rPr>
+        <w:t>ArrayLists</w:t>
+      </w:r>
+      <w:proofErr w:type="spellEnd"/>
+      <w:r>
+        <w:rPr>
+          <w:lang w:val="en-GB"/>
+        </w:rPr>
+        <w:t xml:space="preserve">. </w:t>
       </w:r>
       <w:r>
         <w:rPr>
@@ -3699,7 +3910,35 @@
         <w:rPr>
           <w:lang w:val="en-GB"/>
         </w:rPr>
-        <w:t xml:space="preserve"> PageResult, WordResult, etc. The only data which is required on a permanent basis and shall remain available for future sessions is the information regarding keywords and their URL. During crawling the java app</w:t>
+        <w:t xml:space="preserve"> </w:t>
+      </w:r>
+      <w:proofErr w:type="spellStart"/>
+      <w:r>
+        <w:rPr>
+          <w:lang w:val="en-GB"/>
+        </w:rPr>
+        <w:t>PageResult</w:t>
+      </w:r>
+      <w:proofErr w:type="spellEnd"/>
+      <w:r>
+        <w:rPr>
+          <w:lang w:val="en-GB"/>
+        </w:rPr>
+        <w:t xml:space="preserve">, </w:t>
+      </w:r>
+      <w:proofErr w:type="spellStart"/>
+      <w:r>
+        <w:rPr>
+          <w:lang w:val="en-GB"/>
+        </w:rPr>
+        <w:t>WordResult</w:t>
+      </w:r>
+      <w:proofErr w:type="spellEnd"/>
+      <w:r>
+        <w:rPr>
+          <w:lang w:val="en-GB"/>
+        </w:rPr>
+        <w:t>, etc. The only data which is required on a permanent basis and shall remain available for future sessions is the information regarding keywords and their URL. During crawling the java app</w:t>
       </w:r>
       <w:r>
         <w:rPr>
@@ -3765,13 +4004,37 @@
         <w:rPr>
           <w:lang w:val="en-GB"/>
         </w:rPr>
-        <w:t xml:space="preserve"> reference table. The following entity relationship diagram is illustrating </w:t>
-      </w:r>
-      <w:r>
-        <w:rPr>
-          <w:lang w:val="en-GB"/>
-        </w:rPr>
-        <w:t>the used tables and their relation.</w:t>
+        <w:t xml:space="preserve"> reference table. </w:t>
+      </w:r>
+      <w:r>
+        <w:rPr>
+          <w:lang w:val="en-GB"/>
+        </w:rPr>
+        <w:t xml:space="preserve">Additionally, a timestamp for each URL is stored in order to indicate when it was last crawled. </w:t>
+      </w:r>
+      <w:r>
+        <w:rPr>
+          <w:lang w:val="en-GB"/>
+        </w:rPr>
+        <w:t xml:space="preserve">The following entity relationship diagram </w:t>
+      </w:r>
+      <w:r>
+        <w:rPr>
+          <w:lang w:val="en-GB"/>
+        </w:rPr>
+        <w:t>illustrates</w:t>
+      </w:r>
+      <w:r>
+        <w:rPr>
+          <w:lang w:val="en-GB"/>
+        </w:rPr>
+        <w:t xml:space="preserve"> </w:t>
+      </w:r>
+      <w:r>
+        <w:rPr>
+          <w:lang w:val="en-GB"/>
+        </w:rPr>
+        <w:t>the tables and their relation.</w:t>
       </w:r>
     </w:p>
     <w:p>
@@ -3783,7 +4046,7 @@
       <w:r>
         <w:rPr>
           <w:noProof/>
-          <w:lang w:val="en-US" w:eastAsia="en-US"/>
+          <w:lang w:val="en-CA" w:eastAsia="en-CA"/>
         </w:rPr>
         <w:lastRenderedPageBreak/>
         <w:drawing>
@@ -3841,7 +4104,7 @@
     </w:p>
     <w:p>
       <w:pPr>
-        <w:pStyle w:val="Beschriftung"/>
+        <w:pStyle w:val="Caption"/>
         <w:jc w:val="left"/>
         <w:rPr>
           <w:lang w:val="en-US"/>
@@ -3908,7 +4171,7 @@
     </w:p>
     <w:p>
       <w:pPr>
-        <w:pStyle w:val="berschrift1"/>
+        <w:pStyle w:val="Heading1"/>
         <w:rPr>
           <w:lang w:val="en-GB"/>
         </w:rPr>
@@ -3925,7 +4188,7 @@
     </w:p>
     <w:p>
       <w:pPr>
-        <w:pStyle w:val="berschrift2"/>
+        <w:pStyle w:val="Heading2"/>
         <w:rPr>
           <w:lang w:val="en-GB"/>
         </w:rPr>
@@ -3955,18 +4218,40 @@
         <w:rPr>
           <w:lang w:val="en-GB"/>
         </w:rPr>
-        <w:t>arious parameters of the crawler can be changed inside the configuration file ‘config.properties’.</w:t>
-      </w:r>
-      <w:r>
-        <w:rPr>
-          <w:lang w:val="en-GB"/>
-        </w:rPr>
-        <w:t xml:space="preserve"> This allows any users to easily customize this software to match their preferences. They can change the…</w:t>
+        <w:t>arious parameters of the crawler can be changed inside the configuration file ‘</w:t>
+      </w:r>
+      <w:proofErr w:type="spellStart"/>
+      <w:proofErr w:type="gramStart"/>
+      <w:r>
+        <w:rPr>
+          <w:lang w:val="en-GB"/>
+        </w:rPr>
+        <w:t>config.properties</w:t>
+      </w:r>
+      <w:proofErr w:type="spellEnd"/>
+      <w:proofErr w:type="gramEnd"/>
+      <w:r>
+        <w:rPr>
+          <w:lang w:val="en-GB"/>
+        </w:rPr>
+        <w:t>’.</w:t>
+      </w:r>
+      <w:r>
+        <w:rPr>
+          <w:lang w:val="en-GB"/>
+        </w:rPr>
+        <w:t xml:space="preserve"> This allows any users to easily customize this software to match their </w:t>
+      </w:r>
+      <w:r>
+        <w:rPr>
+          <w:lang w:val="en-GB"/>
+        </w:rPr>
+        <w:t>preferences. They can change any of the following:</w:t>
       </w:r>
     </w:p>
     <w:p>
       <w:pPr>
-        <w:pStyle w:val="Listenabsatz"/>
+        <w:pStyle w:val="ListParagraph"/>
         <w:numPr>
           <w:ilvl w:val="0"/>
           <w:numId w:val="44"/>
@@ -3979,12 +4264,18 @@
         <w:rPr>
           <w:lang w:val="en-GB"/>
         </w:rPr>
-        <w:t>initial URL which the crawler shall use as starting point.</w:t>
+        <w:t>I</w:t>
+      </w:r>
+      <w:r>
+        <w:rPr>
+          <w:lang w:val="en-GB"/>
+        </w:rPr>
+        <w:t>nitial URL which the crawler shall use as starting point.</w:t>
       </w:r>
     </w:p>
     <w:p>
       <w:pPr>
-        <w:pStyle w:val="Listenabsatz"/>
+        <w:pStyle w:val="ListParagraph"/>
         <w:numPr>
           <w:ilvl w:val="0"/>
           <w:numId w:val="44"/>
@@ -3997,12 +4288,36 @@
         <w:rPr>
           <w:lang w:val="en-GB"/>
         </w:rPr>
-        <w:t>max number of URLs which shall be crawled</w:t>
+        <w:t>M</w:t>
+      </w:r>
+      <w:r>
+        <w:rPr>
+          <w:lang w:val="en-GB"/>
+        </w:rPr>
+        <w:t xml:space="preserve">ax number of URLs </w:t>
+      </w:r>
+      <w:r>
+        <w:rPr>
+          <w:lang w:val="en-GB"/>
+        </w:rPr>
+        <w:t>to</w:t>
+      </w:r>
+      <w:r>
+        <w:rPr>
+          <w:lang w:val="en-GB"/>
+        </w:rPr>
+        <w:t xml:space="preserve"> be crawled</w:t>
+      </w:r>
+      <w:r>
+        <w:rPr>
+          <w:lang w:val="en-GB"/>
+        </w:rPr>
+        <w:t>.</w:t>
       </w:r>
     </w:p>
     <w:p>
       <w:pPr>
-        <w:pStyle w:val="Listenabsatz"/>
+        <w:pStyle w:val="ListParagraph"/>
         <w:numPr>
           <w:ilvl w:val="0"/>
           <w:numId w:val="44"/>
@@ -4015,32 +4330,18 @@
         <w:rPr>
           <w:lang w:val="en-GB"/>
         </w:rPr>
-        <w:t xml:space="preserve">max </w:t>
-      </w:r>
-      <w:commentRangeStart w:id="19"/>
-      <w:r>
-        <w:rPr>
-          <w:lang w:val="en-GB"/>
-        </w:rPr>
-        <w:t>poolsize</w:t>
-      </w:r>
-      <w:commentRangeEnd w:id="19"/>
-      <w:r>
-        <w:rPr>
-          <w:rStyle w:val="Kommentarzeichen"/>
-        </w:rPr>
-        <w:commentReference w:id="19"/>
-      </w:r>
-      <w:r>
-        <w:rPr>
-          <w:lang w:val="en-GB"/>
-        </w:rPr>
-        <w:t>?</w:t>
+        <w:t xml:space="preserve">Max Pool-size, which is the amount of URLs the crawler will temporarily store before crawling them. Limiting </w:t>
+      </w:r>
+      <w:r>
+        <w:rPr>
+          <w:lang w:val="en-GB"/>
+        </w:rPr>
+        <w:t>creates a more directed crawl and prevents exponential growth.</w:t>
       </w:r>
     </w:p>
     <w:p>
       <w:pPr>
-        <w:pStyle w:val="Listenabsatz"/>
+        <w:pStyle w:val="ListParagraph"/>
         <w:numPr>
           <w:ilvl w:val="0"/>
           <w:numId w:val="44"/>
@@ -4053,12 +4354,24 @@
         <w:rPr>
           <w:lang w:val="en-GB"/>
         </w:rPr>
-        <w:t>template which shall be used to display the search results</w:t>
+        <w:t>The t</w:t>
+      </w:r>
+      <w:r>
+        <w:rPr>
+          <w:lang w:val="en-GB"/>
+        </w:rPr>
+        <w:t>emplate which shall be used to display the search results</w:t>
+      </w:r>
+      <w:r>
+        <w:rPr>
+          <w:lang w:val="en-GB"/>
+        </w:rPr>
+        <w:t>.</w:t>
       </w:r>
     </w:p>
     <w:p>
       <w:pPr>
-        <w:pStyle w:val="Listenabsatz"/>
+        <w:pStyle w:val="ListParagraph"/>
         <w:numPr>
           <w:ilvl w:val="0"/>
           <w:numId w:val="44"/>
@@ -4071,26 +4384,24 @@
         <w:rPr>
           <w:lang w:val="en-GB"/>
         </w:rPr>
-        <w:t xml:space="preserve">amount of days after which the crawler regards a stored URL as outdated and will </w:t>
-      </w:r>
-      <w:commentRangeStart w:id="20"/>
-      <w:r>
-        <w:rPr>
-          <w:lang w:val="en-GB"/>
-        </w:rPr>
-        <w:t>remove it from the database</w:t>
-      </w:r>
-      <w:commentRangeEnd w:id="20"/>
-      <w:r>
-        <w:rPr>
-          <w:rStyle w:val="Kommentarzeichen"/>
-        </w:rPr>
-        <w:commentReference w:id="20"/>
+        <w:t>The a</w:t>
+      </w:r>
+      <w:r>
+        <w:rPr>
+          <w:lang w:val="en-GB"/>
+        </w:rPr>
+        <w:t xml:space="preserve">mount of days after which the crawler regards a stored URL as outdated and </w:t>
+      </w:r>
+      <w:r>
+        <w:rPr>
+          <w:lang w:val="en-GB"/>
+        </w:rPr>
+        <w:t>subsequently re-crawl and update when the crawler is next triggered.</w:t>
       </w:r>
     </w:p>
     <w:p>
       <w:pPr>
-        <w:pStyle w:val="Listenabsatz"/>
+        <w:pStyle w:val="ListParagraph"/>
         <w:numPr>
           <w:ilvl w:val="0"/>
           <w:numId w:val="44"/>
@@ -4103,6 +4414,12 @@
         <w:rPr>
           <w:lang w:val="en-GB"/>
         </w:rPr>
+        <w:t xml:space="preserve">A unique </w:t>
+      </w:r>
+      <w:r>
+        <w:rPr>
+          <w:lang w:val="en-GB"/>
+        </w:rPr>
         <w:t xml:space="preserve">keyword which is used to instruct the java application to crawl the web rather than performing a search </w:t>
       </w:r>
       <w:r>
@@ -4133,19 +4450,19 @@
     </w:p>
     <w:p>
       <w:pPr>
-        <w:pStyle w:val="berschrift2"/>
-        <w:rPr>
-          <w:lang w:val="en-GB"/>
-        </w:rPr>
-      </w:pPr>
-      <w:bookmarkStart w:id="21" w:name="_Toc465615800"/>
+        <w:pStyle w:val="Heading2"/>
+        <w:rPr>
+          <w:lang w:val="en-GB"/>
+        </w:rPr>
+      </w:pPr>
+      <w:bookmarkStart w:id="19" w:name="_Toc465615800"/>
       <w:r>
         <w:rPr>
           <w:lang w:val="en-GB"/>
         </w:rPr>
         <w:t>Installation</w:t>
       </w:r>
-      <w:bookmarkEnd w:id="21"/>
+      <w:bookmarkEnd w:id="19"/>
     </w:p>
     <w:p>
       <w:pPr>
@@ -4162,7 +4479,7 @@
     </w:p>
     <w:p>
       <w:pPr>
-        <w:pStyle w:val="Listenabsatz"/>
+        <w:pStyle w:val="ListParagraph"/>
         <w:numPr>
           <w:ilvl w:val="0"/>
           <w:numId w:val="45"/>
@@ -4180,7 +4497,7 @@
     </w:p>
     <w:p>
       <w:pPr>
-        <w:pStyle w:val="Listenabsatz"/>
+        <w:pStyle w:val="ListParagraph"/>
         <w:numPr>
           <w:ilvl w:val="0"/>
           <w:numId w:val="45"/>
@@ -4207,12 +4524,16 @@
         </w:rPr>
         <w:t>‘</w:t>
       </w:r>
+      <w:proofErr w:type="spellStart"/>
+      <w:proofErr w:type="gramStart"/>
       <w:r>
         <w:rPr>
           <w:lang w:val="en-GB"/>
         </w:rPr>
         <w:t>config.properties</w:t>
       </w:r>
+      <w:proofErr w:type="spellEnd"/>
+      <w:proofErr w:type="gramEnd"/>
       <w:r>
         <w:rPr>
           <w:lang w:val="en-GB"/>
@@ -4235,7 +4556,21 @@
         <w:rPr>
           <w:lang w:val="en-GB"/>
         </w:rPr>
-        <w:t>web-crawler/src/main/resources</w:t>
+        <w:t>web-crawler/</w:t>
+      </w:r>
+      <w:proofErr w:type="spellStart"/>
+      <w:r>
+        <w:rPr>
+          <w:lang w:val="en-GB"/>
+        </w:rPr>
+        <w:t>src</w:t>
+      </w:r>
+      <w:proofErr w:type="spellEnd"/>
+      <w:r>
+        <w:rPr>
+          <w:lang w:val="en-GB"/>
+        </w:rPr>
+        <w:t>/main/resources</w:t>
       </w:r>
       <w:r>
         <w:rPr>
@@ -4246,7 +4581,7 @@
     </w:p>
     <w:p>
       <w:pPr>
-        <w:pStyle w:val="Listenabsatz"/>
+        <w:pStyle w:val="ListParagraph"/>
         <w:numPr>
           <w:ilvl w:val="0"/>
           <w:numId w:val="45"/>
@@ -4264,7 +4599,7 @@
     </w:p>
     <w:p>
       <w:pPr>
-        <w:pStyle w:val="Listenabsatz"/>
+        <w:pStyle w:val="ListParagraph"/>
         <w:numPr>
           <w:ilvl w:val="0"/>
           <w:numId w:val="45"/>
@@ -4277,12 +4612,26 @@
         <w:rPr>
           <w:lang w:val="en-GB"/>
         </w:rPr>
-        <w:t>Open a new cmd window and set the directory to be ‘/web-crawler’</w:t>
+        <w:t xml:space="preserve">Open a new </w:t>
+      </w:r>
+      <w:proofErr w:type="spellStart"/>
+      <w:r>
+        <w:rPr>
+          <w:lang w:val="en-GB"/>
+        </w:rPr>
+        <w:t>cmd</w:t>
+      </w:r>
+      <w:proofErr w:type="spellEnd"/>
+      <w:r>
+        <w:rPr>
+          <w:lang w:val="en-GB"/>
+        </w:rPr>
+        <w:t xml:space="preserve"> window and set the directory to be ‘/web-crawler’</w:t>
       </w:r>
     </w:p>
     <w:p>
       <w:pPr>
-        <w:pStyle w:val="Listenabsatz"/>
+        <w:pStyle w:val="ListParagraph"/>
         <w:numPr>
           <w:ilvl w:val="0"/>
           <w:numId w:val="45"/>
@@ -4295,7 +4644,35 @@
         <w:rPr>
           <w:lang w:val="en-GB"/>
         </w:rPr>
-        <w:t>Type and call the cmd ‘mvn clean install’</w:t>
+        <w:t xml:space="preserve">Type and call the </w:t>
+      </w:r>
+      <w:proofErr w:type="spellStart"/>
+      <w:r>
+        <w:rPr>
+          <w:lang w:val="en-GB"/>
+        </w:rPr>
+        <w:t>cmd</w:t>
+      </w:r>
+      <w:proofErr w:type="spellEnd"/>
+      <w:r>
+        <w:rPr>
+          <w:lang w:val="en-GB"/>
+        </w:rPr>
+        <w:t xml:space="preserve"> ‘</w:t>
+      </w:r>
+      <w:proofErr w:type="spellStart"/>
+      <w:r>
+        <w:rPr>
+          <w:lang w:val="en-GB"/>
+        </w:rPr>
+        <w:t>mvn</w:t>
+      </w:r>
+      <w:proofErr w:type="spellEnd"/>
+      <w:r>
+        <w:rPr>
+          <w:lang w:val="en-GB"/>
+        </w:rPr>
+        <w:t xml:space="preserve"> clean install’</w:t>
       </w:r>
     </w:p>
     <w:p>
@@ -4338,8 +4715,16 @@
         <w:rPr>
           <w:lang w:val="en-GB"/>
         </w:rPr>
-        <w:t>/htdocs</w:t>
-      </w:r>
+        <w:t>/</w:t>
+      </w:r>
+      <w:proofErr w:type="spellStart"/>
+      <w:r>
+        <w:rPr>
+          <w:lang w:val="en-GB"/>
+        </w:rPr>
+        <w:t>htdocs</w:t>
+      </w:r>
+      <w:proofErr w:type="spellEnd"/>
       <w:r>
         <w:rPr>
           <w:lang w:val="en-GB"/>
@@ -4368,12 +4753,12 @@
     </w:p>
     <w:p>
       <w:pPr>
-        <w:pStyle w:val="berschrift1"/>
-        <w:rPr>
-          <w:lang w:val="en-GB"/>
-        </w:rPr>
-      </w:pPr>
-      <w:bookmarkStart w:id="22" w:name="_Toc465615801"/>
+        <w:pStyle w:val="Heading1"/>
+        <w:rPr>
+          <w:lang w:val="en-GB"/>
+        </w:rPr>
+      </w:pPr>
+      <w:bookmarkStart w:id="20" w:name="_Toc465615801"/>
       <w:r>
         <w:rPr>
           <w:lang w:val="en-GB"/>
@@ -4381,11 +4766,11 @@
         <w:lastRenderedPageBreak/>
         <w:t>Appendix</w:t>
       </w:r>
-      <w:bookmarkEnd w:id="22"/>
+      <w:bookmarkEnd w:id="20"/>
     </w:p>
     <w:p>
       <w:pPr>
-        <w:pStyle w:val="berschrift2"/>
+        <w:pStyle w:val="Heading2"/>
         <w:rPr>
           <w:rFonts w:eastAsiaTheme="minorEastAsia" w:cstheme="minorBidi"/>
           <w:color w:val="auto"/>
@@ -4394,18 +4779,18 @@
           <w:lang w:val="en-GB"/>
         </w:rPr>
       </w:pPr>
-      <w:bookmarkStart w:id="23" w:name="_Toc465615802"/>
+      <w:bookmarkStart w:id="21" w:name="_Toc465615802"/>
       <w:r>
         <w:rPr>
           <w:lang w:val="en-GB"/>
         </w:rPr>
         <w:t>List of Figures</w:t>
       </w:r>
-      <w:bookmarkEnd w:id="23"/>
+      <w:bookmarkEnd w:id="21"/>
     </w:p>
     <w:p>
       <w:pPr>
-        <w:pStyle w:val="Abbildungsverzeichnis"/>
+        <w:pStyle w:val="TableofFigures"/>
         <w:tabs>
           <w:tab w:val="right" w:leader="dot" w:pos="9054"/>
         </w:tabs>
@@ -4489,7 +4874,7 @@
     </w:p>
     <w:p>
       <w:pPr>
-        <w:pStyle w:val="Abbildungsverzeichnis"/>
+        <w:pStyle w:val="TableofFigures"/>
         <w:tabs>
           <w:tab w:val="right" w:leader="dot" w:pos="9054"/>
         </w:tabs>
@@ -4555,7 +4940,7 @@
     </w:p>
     <w:p>
       <w:pPr>
-        <w:pStyle w:val="Abbildungsverzeichnis"/>
+        <w:pStyle w:val="TableofFigures"/>
         <w:tabs>
           <w:tab w:val="right" w:leader="dot" w:pos="9054"/>
         </w:tabs>
@@ -4622,6 +5007,10 @@
     <w:p>
       <w:pPr>
         <w:rPr>
+          <w:rFonts w:eastAsiaTheme="majorEastAsia" w:cstheme="majorBidi"/>
+          <w:color w:val="000000" w:themeColor="text1"/>
+          <w:sz w:val="26"/>
+          <w:szCs w:val="26"/>
           <w:lang w:val="en-GB"/>
         </w:rPr>
       </w:pPr>
@@ -4631,58 +5020,34 @@
         </w:rPr>
         <w:fldChar w:fldCharType="end"/>
       </w:r>
+      <w:bookmarkStart w:id="22" w:name="_Toc465615804"/>
     </w:p>
     <w:p>
       <w:pPr>
-        <w:pStyle w:val="berschrift2"/>
-        <w:rPr>
-          <w:lang w:val="en-GB"/>
-        </w:rPr>
-      </w:pPr>
-      <w:bookmarkStart w:id="24" w:name="_Toc465615803"/>
-      <w:r>
-        <w:rPr>
-          <w:lang w:val="en-GB"/>
-        </w:rPr>
-        <w:t>List of Tables</w:t>
-      </w:r>
-      <w:bookmarkEnd w:id="24"/>
+        <w:spacing w:after="0" w:line="240" w:lineRule="auto"/>
+        <w:jc w:val="left"/>
+        <w:rPr>
+          <w:rFonts w:eastAsiaTheme="majorEastAsia" w:cstheme="majorBidi"/>
+          <w:color w:val="000000" w:themeColor="text1"/>
+          <w:sz w:val="26"/>
+          <w:szCs w:val="26"/>
+          <w:lang w:val="en-GB"/>
+        </w:rPr>
+      </w:pPr>
+      <w:r>
+        <w:rPr>
+          <w:rFonts w:eastAsiaTheme="majorEastAsia" w:cstheme="majorBidi"/>
+          <w:color w:val="000000" w:themeColor="text1"/>
+          <w:sz w:val="26"/>
+          <w:szCs w:val="26"/>
+          <w:lang w:val="en-GB"/>
+        </w:rPr>
+        <w:br w:type="page"/>
+      </w:r>
     </w:p>
     <w:p>
-      <w:r>
-        <w:rPr>
-          <w:lang w:val="en-GB"/>
-        </w:rPr>
-        <w:fldChar w:fldCharType="begin"/>
-      </w:r>
-      <w:r>
-        <w:instrText xml:space="preserve"> TOC \c "Tabelle" </w:instrText>
-      </w:r>
-      <w:r>
-        <w:rPr>
-          <w:lang w:val="en-GB"/>
-        </w:rPr>
-        <w:fldChar w:fldCharType="separate"/>
-      </w:r>
-      <w:r>
-        <w:rPr>
-          <w:b/>
-          <w:bCs/>
-          <w:noProof/>
-          <w:lang w:val="de-DE"/>
-        </w:rPr>
-        <w:t>Es konnten keine Einträge für ein Abbildungsverzeichnis gefunden werden.</w:t>
-      </w:r>
-      <w:r>
-        <w:rPr>
-          <w:lang w:val="en-GB"/>
-        </w:rPr>
-        <w:fldChar w:fldCharType="end"/>
-      </w:r>
-    </w:p>
-    <w:p>
-      <w:pPr>
-        <w:pStyle w:val="Titel"/>
+      <w:pPr>
+        <w:pStyle w:val="Title"/>
         <w:jc w:val="center"/>
         <w:outlineLvl w:val="1"/>
         <w:rPr>
@@ -4692,13 +5057,6 @@
           <w:lang w:val="en-GB" w:eastAsia="zh-TW"/>
         </w:rPr>
       </w:pPr>
-      <w:r>
-        <w:rPr>
-          <w:lang w:val="en-US"/>
-        </w:rPr>
-        <w:br w:type="page"/>
-      </w:r>
-      <w:bookmarkStart w:id="25" w:name="_Toc465615804"/>
       <w:r>
         <w:rPr>
           <w:rFonts w:ascii="Times New Roman" w:eastAsia="PMingLiU" w:hAnsi="Times New Roman" w:cs="Times New Roman"/>
@@ -4710,7 +5068,7 @@
         <w:lastRenderedPageBreak/>
         <w:t>Participation Form</w:t>
       </w:r>
-      <w:bookmarkEnd w:id="25"/>
+      <w:bookmarkEnd w:id="22"/>
     </w:p>
     <w:p>
       <w:pPr>
@@ -4988,6 +5346,15 @@
                 <w:lang w:val="en-GB" w:eastAsia="zh-TW"/>
               </w:rPr>
             </w:pPr>
+            <w:r>
+              <w:rPr>
+                <w:rFonts w:ascii="Times New Roman" w:eastAsia="PMingLiU" w:hAnsi="Times New Roman" w:cs="Times New Roman"/>
+                <w:kern w:val="2"/>
+                <w:sz w:val="24"/>
+                <w:lang w:val="en-GB" w:eastAsia="zh-TW"/>
+              </w:rPr>
+              <w:t>16500938</w:t>
+            </w:r>
           </w:p>
         </w:tc>
         <w:tc>
@@ -5111,8 +5478,19 @@
                 <w:sz w:val="24"/>
                 <w:lang w:val="en-GB" w:eastAsia="zh-TW"/>
               </w:rPr>
-              <w:t>Marco Ambrosini</w:t>
-            </w:r>
+              <w:t xml:space="preserve">Marco </w:t>
+            </w:r>
+            <w:proofErr w:type="spellStart"/>
+            <w:r>
+              <w:rPr>
+                <w:rFonts w:ascii="Times New Roman" w:eastAsia="PMingLiU" w:hAnsi="Times New Roman" w:cs="Times New Roman"/>
+                <w:kern w:val="2"/>
+                <w:sz w:val="24"/>
+                <w:lang w:val="en-GB" w:eastAsia="zh-TW"/>
+              </w:rPr>
+              <w:t>Ambrosini</w:t>
+            </w:r>
+            <w:proofErr w:type="spellEnd"/>
           </w:p>
         </w:tc>
         <w:tc>
@@ -6581,14 +6959,14 @@
   <w:comment w:id="4" w:author="Marco Ambrosini" w:date="2016-10-27T22:40:00Z" w:initials="MA">
     <w:p>
       <w:pPr>
-        <w:pStyle w:val="Kommentartext"/>
+        <w:pStyle w:val="CommentText"/>
         <w:rPr>
           <w:lang w:val="en-US"/>
         </w:rPr>
       </w:pPr>
       <w:r>
         <w:rPr>
-          <w:rStyle w:val="Kommentarzeichen"/>
+          <w:rStyle w:val="CommentReference"/>
         </w:rPr>
         <w:annotationRef/>
       </w:r>
@@ -6609,14 +6987,14 @@
   <w:comment w:id="3" w:author="Asmodean" w:date="2016-10-29T17:15:00Z" w:initials="A">
     <w:p>
       <w:pPr>
-        <w:pStyle w:val="Kommentartext"/>
+        <w:pStyle w:val="CommentText"/>
         <w:rPr>
           <w:lang w:val="en-US"/>
         </w:rPr>
       </w:pPr>
       <w:r>
         <w:rPr>
-          <w:rStyle w:val="Kommentarzeichen"/>
+          <w:rStyle w:val="CommentReference"/>
         </w:rPr>
         <w:annotationRef/>
       </w:r>
@@ -6624,21 +7002,35 @@
         <w:rPr>
           <w:lang w:val="en-US"/>
         </w:rPr>
-        <w:t>The other jar would not necessarily work as it does not contain the dependencies. Unfortunately a .jar cannot resolve external dependencies.</w:t>
+        <w:t xml:space="preserve">The other jar would not necessarily work as it does not contain the dependencies. </w:t>
+      </w:r>
+      <w:proofErr w:type="gramStart"/>
+      <w:r>
+        <w:rPr>
+          <w:lang w:val="en-US"/>
+        </w:rPr>
+        <w:t>Unfortunately</w:t>
+      </w:r>
+      <w:proofErr w:type="gramEnd"/>
+      <w:r>
+        <w:rPr>
+          <w:lang w:val="en-US"/>
+        </w:rPr>
+        <w:t xml:space="preserve"> a .jar cannot resolve external dependencies.</w:t>
       </w:r>
     </w:p>
   </w:comment>
   <w:comment w:id="5" w:author="Asmodean" w:date="2016-10-29T17:03:00Z" w:initials="A">
     <w:p>
       <w:pPr>
-        <w:pStyle w:val="Kommentartext"/>
+        <w:pStyle w:val="CommentText"/>
         <w:rPr>
           <w:lang w:val="en-US"/>
         </w:rPr>
       </w:pPr>
       <w:r>
         <w:rPr>
-          <w:rStyle w:val="Kommentarzeichen"/>
+          <w:rStyle w:val="CommentReference"/>
         </w:rPr>
         <w:annotationRef/>
       </w:r>
@@ -6646,21 +7038,85 @@
         <w:rPr>
           <w:lang w:val="en-US"/>
         </w:rPr>
-        <w:t>Removed references to web-crawler.iml as it’s not included in the git repository. ‘.iml’ files are actually used by IntelliJ and not by maven. Since they are IDE dependent, the are not included in the project-source or documentation.</w:t>
+        <w:t>Removed references to web-</w:t>
+      </w:r>
+      <w:proofErr w:type="spellStart"/>
+      <w:r>
+        <w:rPr>
+          <w:lang w:val="en-US"/>
+        </w:rPr>
+        <w:t>crawler.iml</w:t>
+      </w:r>
+      <w:proofErr w:type="spellEnd"/>
+      <w:r>
+        <w:rPr>
+          <w:lang w:val="en-US"/>
+        </w:rPr>
+        <w:t xml:space="preserve"> as it’s not included in the </w:t>
+      </w:r>
+      <w:proofErr w:type="spellStart"/>
+      <w:r>
+        <w:rPr>
+          <w:lang w:val="en-US"/>
+        </w:rPr>
+        <w:t>git</w:t>
+      </w:r>
+      <w:proofErr w:type="spellEnd"/>
+      <w:r>
+        <w:rPr>
+          <w:lang w:val="en-US"/>
+        </w:rPr>
+        <w:t xml:space="preserve"> repository. </w:t>
+      </w:r>
+      <w:proofErr w:type="gramStart"/>
+      <w:r>
+        <w:rPr>
+          <w:lang w:val="en-US"/>
+        </w:rPr>
+        <w:t>‘.</w:t>
+      </w:r>
+      <w:proofErr w:type="spellStart"/>
+      <w:r>
+        <w:rPr>
+          <w:lang w:val="en-US"/>
+        </w:rPr>
+        <w:t>iml</w:t>
+      </w:r>
+      <w:proofErr w:type="spellEnd"/>
+      <w:proofErr w:type="gramEnd"/>
+      <w:r>
+        <w:rPr>
+          <w:lang w:val="en-US"/>
+        </w:rPr>
+        <w:t xml:space="preserve">’ files are actually used by IntelliJ and not by maven. Since they are IDE dependent, </w:t>
+      </w:r>
+      <w:proofErr w:type="spellStart"/>
+      <w:r>
+        <w:rPr>
+          <w:lang w:val="en-US"/>
+        </w:rPr>
+        <w:t>the</w:t>
+      </w:r>
+      <w:proofErr w:type="spellEnd"/>
+      <w:r>
+        <w:rPr>
+          <w:lang w:val="en-US"/>
+        </w:rPr>
+        <w:t xml:space="preserve"> are not included in the project-source or documentation.</w:t>
       </w:r>
     </w:p>
   </w:comment>
   <w:comment w:id="6" w:author="Marco Ambrosini" w:date="2016-10-27T23:02:00Z" w:initials="MA">
     <w:p>
       <w:pPr>
-        <w:pStyle w:val="Kommentartext"/>
+        <w:pStyle w:val="CommentText"/>
         <w:rPr>
           <w:lang w:val="en-US"/>
         </w:rPr>
       </w:pPr>
       <w:r>
         <w:rPr>
-          <w:rStyle w:val="Kommentarzeichen"/>
+          <w:rStyle w:val="CommentReference"/>
         </w:rPr>
         <w:annotationRef/>
       </w:r>
@@ -6681,44 +7137,6 @@
           <w:lang w:val="en-US"/>
         </w:rPr>
         <w:t xml:space="preserve"> Flash? Both?</w:t>
-      </w:r>
-    </w:p>
-  </w:comment>
-  <w:comment w:id="19" w:author="Marco Ambrosini" w:date="2016-10-27T23:59:00Z" w:initials="MA">
-    <w:p>
-      <w:pPr>
-        <w:pStyle w:val="Kommentartext"/>
-        <w:rPr>
-          <w:lang w:val="en-US"/>
-        </w:rPr>
-      </w:pPr>
-      <w:r>
-        <w:rPr>
-          <w:rStyle w:val="Kommentarzeichen"/>
-        </w:rPr>
-        <w:annotationRef/>
-      </w:r>
-      <w:r>
-        <w:rPr>
-          <w:lang w:val="en-US"/>
-        </w:rPr>
-        <w:t>What is this good for?</w:t>
-      </w:r>
-    </w:p>
-  </w:comment>
-  <w:comment w:id="20" w:author="Marco Ambrosini" w:date="2016-10-28T00:03:00Z" w:initials="MA">
-    <w:p>
-      <w:pPr>
-        <w:pStyle w:val="Kommentartext"/>
-      </w:pPr>
-      <w:r>
-        <w:rPr>
-          <w:rStyle w:val="Kommentarzeichen"/>
-        </w:rPr>
-        <w:annotationRef/>
-      </w:r>
-      <w:r>
-        <w:t>Or what would happen?</w:t>
       </w:r>
     </w:p>
   </w:comment>
@@ -6731,8 +7149,6 @@
   <w15:commentEx w15:paraId="0E37CF8F" w15:paraIdParent="76951F51" w15:done="1"/>
   <w15:commentEx w15:paraId="6B3D007D" w15:done="1"/>
   <w15:commentEx w15:paraId="1518813B" w15:done="1"/>
-  <w15:commentEx w15:paraId="077C89CF" w15:done="0"/>
-  <w15:commentEx w15:paraId="568A54E7" w15:done="0"/>
 </w15:commentsEx>
 </file>
 
@@ -6766,34 +7182,34 @@
 <w:ftr xmlns:wpc="http://schemas.microsoft.com/office/word/2010/wordprocessingCanvas" xmlns:cx="http://schemas.microsoft.com/office/drawing/2014/chartex" xmlns:cx1="http://schemas.microsoft.com/office/drawing/2015/9/8/chartex" xmlns:cx2="http://schemas.microsoft.com/office/drawing/2015/10/21/chartex" xmlns:mc="http://schemas.openxmlformats.org/markup-compatibility/2006" xmlns:o="urn:schemas-microsoft-com:office:office" xmlns:r="http://schemas.openxmlformats.org/officeDocument/2006/relationships" xmlns:m="http://schemas.openxmlformats.org/officeDocument/2006/math" xmlns:v="urn:schemas-microsoft-com:vml" xmlns:wp14="http://schemas.microsoft.com/office/word/2010/wordprocessingDrawing" xmlns:wp="http://schemas.openxmlformats.org/drawingml/2006/wordprocessingDrawing" xmlns:w10="urn:schemas-microsoft-com:office:word" xmlns:w="http://schemas.openxmlformats.org/wordprocessingml/2006/main" xmlns:w14="http://schemas.microsoft.com/office/word/2010/wordml" xmlns:w15="http://schemas.microsoft.com/office/word/2012/wordml" xmlns:w16se="http://schemas.microsoft.com/office/word/2015/wordml/symex" xmlns:wpg="http://schemas.microsoft.com/office/word/2010/wordprocessingGroup" xmlns:wpi="http://schemas.microsoft.com/office/word/2010/wordprocessingInk" xmlns:wne="http://schemas.microsoft.com/office/word/2006/wordml" xmlns:wps="http://schemas.microsoft.com/office/word/2010/wordprocessingShape" mc:Ignorable="w14 w15 w16se wp14">
   <w:p>
     <w:pPr>
-      <w:pStyle w:val="Fuzeile"/>
+      <w:pStyle w:val="Footer"/>
       <w:framePr w:wrap="none" w:vAnchor="text" w:hAnchor="margin" w:xAlign="right" w:y="1"/>
       <w:rPr>
-        <w:rStyle w:val="Seitenzahl"/>
+        <w:rStyle w:val="PageNumber"/>
       </w:rPr>
     </w:pPr>
     <w:r>
       <w:rPr>
-        <w:rStyle w:val="Seitenzahl"/>
+        <w:rStyle w:val="PageNumber"/>
       </w:rPr>
       <w:fldChar w:fldCharType="begin"/>
     </w:r>
     <w:r>
       <w:rPr>
-        <w:rStyle w:val="Seitenzahl"/>
+        <w:rStyle w:val="PageNumber"/>
       </w:rPr>
       <w:instrText xml:space="preserve">PAGE  </w:instrText>
     </w:r>
     <w:r>
       <w:rPr>
-        <w:rStyle w:val="Seitenzahl"/>
+        <w:rStyle w:val="PageNumber"/>
       </w:rPr>
       <w:fldChar w:fldCharType="end"/>
     </w:r>
   </w:p>
   <w:p>
     <w:pPr>
-      <w:pStyle w:val="Fuzeile"/>
+      <w:pStyle w:val="Footer"/>
       <w:ind w:right="360"/>
     </w:pPr>
   </w:p>
@@ -6804,7 +7220,7 @@
 <w:ftr xmlns:wpc="http://schemas.microsoft.com/office/word/2010/wordprocessingCanvas" xmlns:cx="http://schemas.microsoft.com/office/drawing/2014/chartex" xmlns:cx1="http://schemas.microsoft.com/office/drawing/2015/9/8/chartex" xmlns:cx2="http://schemas.microsoft.com/office/drawing/2015/10/21/chartex" xmlns:mc="http://schemas.openxmlformats.org/markup-compatibility/2006" xmlns:o="urn:schemas-microsoft-com:office:office" xmlns:r="http://schemas.openxmlformats.org/officeDocument/2006/relationships" xmlns:m="http://schemas.openxmlformats.org/officeDocument/2006/math" xmlns:v="urn:schemas-microsoft-com:vml" xmlns:wp14="http://schemas.microsoft.com/office/word/2010/wordprocessingDrawing" xmlns:wp="http://schemas.openxmlformats.org/drawingml/2006/wordprocessingDrawing" xmlns:w10="urn:schemas-microsoft-com:office:word" xmlns:w="http://schemas.openxmlformats.org/wordprocessingml/2006/main" xmlns:w14="http://schemas.microsoft.com/office/word/2010/wordml" xmlns:w15="http://schemas.microsoft.com/office/word/2012/wordml" xmlns:w16se="http://schemas.microsoft.com/office/word/2015/wordml/symex" xmlns:wpg="http://schemas.microsoft.com/office/word/2010/wordprocessingGroup" xmlns:wpi="http://schemas.microsoft.com/office/word/2010/wordprocessingInk" xmlns:wne="http://schemas.microsoft.com/office/word/2006/wordml" xmlns:wps="http://schemas.microsoft.com/office/word/2010/wordprocessingShape" mc:Ignorable="w14 w15 w16se wp14">
   <w:p>
     <w:pPr>
-      <w:pStyle w:val="Fuzeile"/>
+      <w:pStyle w:val="Footer"/>
       <w:tabs>
         <w:tab w:val="clear" w:pos="4536"/>
       </w:tabs>
@@ -6821,7 +7237,25 @@
         <w:szCs w:val="20"/>
         <w:lang w:val="en-US"/>
       </w:rPr>
-      <w:t>Group #8: Marco Ambrosini, Robert Herman, Jonathan Rempel</w:t>
+      <w:t xml:space="preserve">Group #8: Marco </w:t>
+    </w:r>
+    <w:proofErr w:type="spellStart"/>
+    <w:r>
+      <w:rPr>
+        <w:sz w:val="20"/>
+        <w:szCs w:val="20"/>
+        <w:lang w:val="en-US"/>
+      </w:rPr>
+      <w:t>Ambrosini</w:t>
+    </w:r>
+    <w:proofErr w:type="spellEnd"/>
+    <w:r>
+      <w:rPr>
+        <w:sz w:val="20"/>
+        <w:szCs w:val="20"/>
+        <w:lang w:val="en-US"/>
+      </w:rPr>
+      <w:t>, Robert Herman, Jonathan Rempel</w:t>
     </w:r>
     <w:r>
       <w:rPr>
@@ -6880,7 +7314,7 @@
         <w:szCs w:val="18"/>
         <w:lang w:val="en-US"/>
       </w:rPr>
-      <w:t>5</w:t>
+      <w:t>12</w:t>
     </w:r>
     <w:r>
       <w:rPr>
@@ -7984,7 +8418,7 @@
     <w:lvl w:ilvl="0">
       <w:start w:val="1"/>
       <w:numFmt w:val="decimal"/>
-      <w:pStyle w:val="berschrift1"/>
+      <w:pStyle w:val="Heading1"/>
       <w:lvlText w:val="%1"/>
       <w:lvlJc w:val="left"/>
       <w:pPr>
@@ -7994,7 +8428,7 @@
     <w:lvl w:ilvl="1">
       <w:start w:val="1"/>
       <w:numFmt w:val="decimal"/>
-      <w:pStyle w:val="berschrift2"/>
+      <w:pStyle w:val="Heading2"/>
       <w:lvlText w:val="%1.%2"/>
       <w:lvlJc w:val="left"/>
       <w:pPr>
@@ -8008,7 +8442,7 @@
     <w:lvl w:ilvl="2">
       <w:start w:val="1"/>
       <w:numFmt w:val="decimal"/>
-      <w:pStyle w:val="berschrift3"/>
+      <w:pStyle w:val="Heading3"/>
       <w:lvlText w:val="%1.%2.%3"/>
       <w:lvlJc w:val="left"/>
       <w:pPr>
@@ -8018,7 +8452,7 @@
     <w:lvl w:ilvl="3">
       <w:start w:val="1"/>
       <w:numFmt w:val="decimal"/>
-      <w:pStyle w:val="berschrift4"/>
+      <w:pStyle w:val="Heading4"/>
       <w:lvlText w:val="%1.%2.%3.%4"/>
       <w:lvlJc w:val="left"/>
       <w:pPr>
@@ -8028,7 +8462,7 @@
     <w:lvl w:ilvl="4">
       <w:start w:val="1"/>
       <w:numFmt w:val="decimal"/>
-      <w:pStyle w:val="berschrift5"/>
+      <w:pStyle w:val="Heading5"/>
       <w:lvlText w:val="%1.%2.%3.%4.%5"/>
       <w:lvlJc w:val="left"/>
       <w:pPr>
@@ -8038,7 +8472,7 @@
     <w:lvl w:ilvl="5">
       <w:start w:val="1"/>
       <w:numFmt w:val="decimal"/>
-      <w:pStyle w:val="berschrift6"/>
+      <w:pStyle w:val="Heading6"/>
       <w:lvlText w:val="%1.%2.%3.%4.%5.%6"/>
       <w:lvlJc w:val="left"/>
       <w:pPr>
@@ -8048,7 +8482,7 @@
     <w:lvl w:ilvl="6">
       <w:start w:val="1"/>
       <w:numFmt w:val="decimal"/>
-      <w:pStyle w:val="berschrift7"/>
+      <w:pStyle w:val="Heading7"/>
       <w:lvlText w:val="%1.%2.%3.%4.%5.%6.%7"/>
       <w:lvlJc w:val="left"/>
       <w:pPr>
@@ -8058,7 +8492,7 @@
     <w:lvl w:ilvl="7">
       <w:start w:val="1"/>
       <w:numFmt w:val="decimal"/>
-      <w:pStyle w:val="berschrift8"/>
+      <w:pStyle w:val="Heading8"/>
       <w:lvlText w:val="%1.%2.%3.%4.%5.%6.%7.%8"/>
       <w:lvlJc w:val="left"/>
       <w:pPr>
@@ -8068,7 +8502,7 @@
     <w:lvl w:ilvl="8">
       <w:start w:val="1"/>
       <w:numFmt w:val="decimal"/>
-      <w:pStyle w:val="berschrift9"/>
+      <w:pStyle w:val="Heading9"/>
       <w:lvlText w:val="%1.%2.%3.%4.%5.%6.%7.%8.%9"/>
       <w:lvlJc w:val="left"/>
       <w:pPr>
@@ -11587,7 +12021,7 @@
     </w:rPrDefault>
     <w:pPrDefault/>
   </w:docDefaults>
-  <w:latentStyles w:defLockedState="0" w:defUIPriority="99" w:defSemiHidden="0" w:defUnhideWhenUsed="0" w:defQFormat="0" w:count="373">
+  <w:latentStyles w:defLockedState="0" w:defUIPriority="99" w:defSemiHidden="0" w:defUnhideWhenUsed="0" w:defQFormat="0" w:count="372">
     <w:lsdException w:name="Normal" w:uiPriority="0" w:qFormat="1"/>
     <w:lsdException w:name="heading 1" w:uiPriority="9" w:qFormat="1"/>
     <w:lsdException w:name="heading 2" w:semiHidden="1" w:uiPriority="9" w:unhideWhenUsed="1" w:qFormat="1"/>
@@ -11959,9 +12393,8 @@
     <w:lsdException w:name="List Table 5 Dark Accent 6" w:uiPriority="50"/>
     <w:lsdException w:name="List Table 6 Colorful Accent 6" w:uiPriority="51"/>
     <w:lsdException w:name="List Table 7 Colorful Accent 6" w:uiPriority="52"/>
-    <w:lsdException w:name="Smart Hyperlink" w:semiHidden="1" w:unhideWhenUsed="1"/>
   </w:latentStyles>
-  <w:style w:type="paragraph" w:default="1" w:styleId="Standard">
+  <w:style w:type="paragraph" w:default="1" w:styleId="Normal">
     <w:name w:val="Normal"/>
     <w:qFormat/>
     <w:rsid w:val="003057A4"/>
@@ -11974,11 +12407,11 @@
       <w:sz w:val="21"/>
     </w:rPr>
   </w:style>
-  <w:style w:type="paragraph" w:styleId="berschrift1">
+  <w:style w:type="paragraph" w:styleId="Heading1">
     <w:name w:val="heading 1"/>
-    <w:basedOn w:val="Standard"/>
-    <w:next w:val="Standard"/>
-    <w:link w:val="berschrift1Zchn"/>
+    <w:basedOn w:val="Normal"/>
+    <w:next w:val="Normal"/>
+    <w:link w:val="Heading1Char"/>
     <w:uiPriority w:val="9"/>
     <w:qFormat/>
     <w:rsid w:val="00536E43"/>
@@ -11999,11 +12432,11 @@
       <w:szCs w:val="32"/>
     </w:rPr>
   </w:style>
-  <w:style w:type="paragraph" w:styleId="berschrift2">
+  <w:style w:type="paragraph" w:styleId="Heading2">
     <w:name w:val="heading 2"/>
-    <w:basedOn w:val="Standard"/>
-    <w:next w:val="Standard"/>
-    <w:link w:val="berschrift2Zchn"/>
+    <w:basedOn w:val="Normal"/>
+    <w:next w:val="Normal"/>
+    <w:link w:val="Heading2Char"/>
     <w:autoRedefine/>
     <w:uiPriority w:val="9"/>
     <w:unhideWhenUsed/>
@@ -12026,11 +12459,11 @@
       <w:szCs w:val="26"/>
     </w:rPr>
   </w:style>
-  <w:style w:type="paragraph" w:styleId="berschrift3">
+  <w:style w:type="paragraph" w:styleId="Heading3">
     <w:name w:val="heading 3"/>
-    <w:basedOn w:val="Standard"/>
-    <w:next w:val="Standard"/>
-    <w:link w:val="berschrift3Zchn"/>
+    <w:basedOn w:val="Normal"/>
+    <w:next w:val="Normal"/>
+    <w:link w:val="Heading3Char"/>
     <w:uiPriority w:val="9"/>
     <w:unhideWhenUsed/>
     <w:qFormat/>
@@ -12050,11 +12483,11 @@
       <w:color w:val="000000" w:themeColor="text1"/>
     </w:rPr>
   </w:style>
-  <w:style w:type="paragraph" w:styleId="berschrift4">
+  <w:style w:type="paragraph" w:styleId="Heading4">
     <w:name w:val="heading 4"/>
-    <w:basedOn w:val="Standard"/>
-    <w:next w:val="Standard"/>
-    <w:link w:val="berschrift4Zchn"/>
+    <w:basedOn w:val="Normal"/>
+    <w:next w:val="Normal"/>
+    <w:link w:val="Heading4Char"/>
     <w:uiPriority w:val="9"/>
     <w:unhideWhenUsed/>
     <w:qFormat/>
@@ -12076,11 +12509,11 @@
       <w:color w:val="2E74B5" w:themeColor="accent1" w:themeShade="BF"/>
     </w:rPr>
   </w:style>
-  <w:style w:type="paragraph" w:styleId="berschrift5">
+  <w:style w:type="paragraph" w:styleId="Heading5">
     <w:name w:val="heading 5"/>
-    <w:basedOn w:val="Standard"/>
-    <w:next w:val="Standard"/>
-    <w:link w:val="berschrift5Zchn"/>
+    <w:basedOn w:val="Normal"/>
+    <w:next w:val="Normal"/>
+    <w:link w:val="Heading5Char"/>
     <w:uiPriority w:val="9"/>
     <w:unhideWhenUsed/>
     <w:qFormat/>
@@ -12100,11 +12533,11 @@
       <w:color w:val="2E74B5" w:themeColor="accent1" w:themeShade="BF"/>
     </w:rPr>
   </w:style>
-  <w:style w:type="paragraph" w:styleId="berschrift6">
+  <w:style w:type="paragraph" w:styleId="Heading6">
     <w:name w:val="heading 6"/>
-    <w:basedOn w:val="Standard"/>
-    <w:next w:val="Standard"/>
-    <w:link w:val="berschrift6Zchn"/>
+    <w:basedOn w:val="Normal"/>
+    <w:next w:val="Normal"/>
+    <w:link w:val="Heading6Char"/>
     <w:uiPriority w:val="9"/>
     <w:semiHidden/>
     <w:unhideWhenUsed/>
@@ -12125,11 +12558,11 @@
       <w:color w:val="1F4D78" w:themeColor="accent1" w:themeShade="7F"/>
     </w:rPr>
   </w:style>
-  <w:style w:type="paragraph" w:styleId="berschrift7">
+  <w:style w:type="paragraph" w:styleId="Heading7">
     <w:name w:val="heading 7"/>
-    <w:basedOn w:val="Standard"/>
-    <w:next w:val="Standard"/>
-    <w:link w:val="berschrift7Zchn"/>
+    <w:basedOn w:val="Normal"/>
+    <w:next w:val="Normal"/>
+    <w:link w:val="Heading7Char"/>
     <w:uiPriority w:val="9"/>
     <w:semiHidden/>
     <w:unhideWhenUsed/>
@@ -12152,11 +12585,11 @@
       <w:color w:val="1F4D78" w:themeColor="accent1" w:themeShade="7F"/>
     </w:rPr>
   </w:style>
-  <w:style w:type="paragraph" w:styleId="berschrift8">
+  <w:style w:type="paragraph" w:styleId="Heading8">
     <w:name w:val="heading 8"/>
-    <w:basedOn w:val="Standard"/>
-    <w:next w:val="Standard"/>
-    <w:link w:val="berschrift8Zchn"/>
+    <w:basedOn w:val="Normal"/>
+    <w:next w:val="Normal"/>
+    <w:link w:val="Heading8Char"/>
     <w:uiPriority w:val="9"/>
     <w:semiHidden/>
     <w:unhideWhenUsed/>
@@ -12178,11 +12611,11 @@
       <w:szCs w:val="21"/>
     </w:rPr>
   </w:style>
-  <w:style w:type="paragraph" w:styleId="berschrift9">
+  <w:style w:type="paragraph" w:styleId="Heading9">
     <w:name w:val="heading 9"/>
-    <w:basedOn w:val="Standard"/>
-    <w:next w:val="Standard"/>
-    <w:link w:val="berschrift9Zchn"/>
+    <w:basedOn w:val="Normal"/>
+    <w:next w:val="Normal"/>
+    <w:link w:val="Heading9Char"/>
     <w:uiPriority w:val="9"/>
     <w:semiHidden/>
     <w:unhideWhenUsed/>
@@ -12206,13 +12639,13 @@
       <w:szCs w:val="21"/>
     </w:rPr>
   </w:style>
-  <w:style w:type="character" w:default="1" w:styleId="Absatz-Standardschriftart">
+  <w:style w:type="character" w:default="1" w:styleId="DefaultParagraphFont">
     <w:name w:val="Default Paragraph Font"/>
     <w:uiPriority w:val="1"/>
     <w:semiHidden/>
     <w:unhideWhenUsed/>
   </w:style>
-  <w:style w:type="table" w:default="1" w:styleId="NormaleTabelle">
+  <w:style w:type="table" w:default="1" w:styleId="TableNormal">
     <w:name w:val="Normal Table"/>
     <w:uiPriority w:val="99"/>
     <w:semiHidden/>
@@ -12227,16 +12660,16 @@
       </w:tblCellMar>
     </w:tblPr>
   </w:style>
-  <w:style w:type="numbering" w:default="1" w:styleId="KeineListe">
+  <w:style w:type="numbering" w:default="1" w:styleId="NoList">
     <w:name w:val="No List"/>
     <w:uiPriority w:val="99"/>
     <w:semiHidden/>
     <w:unhideWhenUsed/>
   </w:style>
-  <w:style w:type="paragraph" w:styleId="Kopfzeile">
+  <w:style w:type="paragraph" w:styleId="Header">
     <w:name w:val="header"/>
-    <w:basedOn w:val="Standard"/>
-    <w:link w:val="KopfzeileZchn"/>
+    <w:basedOn w:val="Normal"/>
+    <w:link w:val="HeaderChar"/>
     <w:uiPriority w:val="99"/>
     <w:unhideWhenUsed/>
     <w:rsid w:val="004B5FF9"/>
@@ -12247,20 +12680,20 @@
       </w:tabs>
     </w:pPr>
   </w:style>
-  <w:style w:type="character" w:customStyle="1" w:styleId="KopfzeileZchn">
-    <w:name w:val="Kopfzeile Zchn"/>
-    <w:basedOn w:val="Absatz-Standardschriftart"/>
-    <w:link w:val="Kopfzeile"/>
+  <w:style w:type="character" w:customStyle="1" w:styleId="HeaderChar">
+    <w:name w:val="Header Char"/>
+    <w:basedOn w:val="DefaultParagraphFont"/>
+    <w:link w:val="Header"/>
     <w:uiPriority w:val="99"/>
     <w:rsid w:val="004B5FF9"/>
     <w:rPr>
       <w:lang w:val="de-DE"/>
     </w:rPr>
   </w:style>
-  <w:style w:type="paragraph" w:styleId="Fuzeile">
+  <w:style w:type="paragraph" w:styleId="Footer">
     <w:name w:val="footer"/>
-    <w:basedOn w:val="Standard"/>
-    <w:link w:val="FuzeileZchn"/>
+    <w:basedOn w:val="Normal"/>
+    <w:link w:val="FooterChar"/>
     <w:uiPriority w:val="99"/>
     <w:unhideWhenUsed/>
     <w:rsid w:val="004B5FF9"/>
@@ -12271,21 +12704,21 @@
       </w:tabs>
     </w:pPr>
   </w:style>
-  <w:style w:type="character" w:customStyle="1" w:styleId="FuzeileZchn">
-    <w:name w:val="Fußzeile Zchn"/>
-    <w:basedOn w:val="Absatz-Standardschriftart"/>
-    <w:link w:val="Fuzeile"/>
+  <w:style w:type="character" w:customStyle="1" w:styleId="FooterChar">
+    <w:name w:val="Footer Char"/>
+    <w:basedOn w:val="DefaultParagraphFont"/>
+    <w:link w:val="Footer"/>
     <w:uiPriority w:val="99"/>
     <w:rsid w:val="004B5FF9"/>
     <w:rPr>
       <w:lang w:val="de-DE"/>
     </w:rPr>
   </w:style>
-  <w:style w:type="paragraph" w:styleId="Titel">
+  <w:style w:type="paragraph" w:styleId="Title">
     <w:name w:val="Title"/>
-    <w:basedOn w:val="Standard"/>
-    <w:next w:val="Standard"/>
-    <w:link w:val="TitelZchn"/>
+    <w:basedOn w:val="Normal"/>
+    <w:next w:val="Normal"/>
+    <w:link w:val="TitleChar"/>
     <w:qFormat/>
     <w:rsid w:val="004B5FF9"/>
     <w:pPr>
@@ -12299,10 +12732,10 @@
       <w:szCs w:val="56"/>
     </w:rPr>
   </w:style>
-  <w:style w:type="character" w:customStyle="1" w:styleId="TitelZchn">
-    <w:name w:val="Titel Zchn"/>
-    <w:basedOn w:val="Absatz-Standardschriftart"/>
-    <w:link w:val="Titel"/>
+  <w:style w:type="character" w:customStyle="1" w:styleId="TitleChar">
+    <w:name w:val="Title Char"/>
+    <w:basedOn w:val="DefaultParagraphFont"/>
+    <w:link w:val="Title"/>
     <w:uiPriority w:val="10"/>
     <w:rsid w:val="004B5FF9"/>
     <w:rPr>
@@ -12314,10 +12747,10 @@
       <w:lang w:val="de-DE"/>
     </w:rPr>
   </w:style>
-  <w:style w:type="character" w:customStyle="1" w:styleId="berschrift1Zchn">
-    <w:name w:val="Überschrift 1 Zchn"/>
-    <w:basedOn w:val="Absatz-Standardschriftart"/>
-    <w:link w:val="berschrift1"/>
+  <w:style w:type="character" w:customStyle="1" w:styleId="Heading1Char">
+    <w:name w:val="Heading 1 Char"/>
+    <w:basedOn w:val="DefaultParagraphFont"/>
+    <w:link w:val="Heading1"/>
     <w:uiPriority w:val="9"/>
     <w:rsid w:val="00536E43"/>
     <w:rPr>
@@ -12327,10 +12760,10 @@
       <w:szCs w:val="32"/>
     </w:rPr>
   </w:style>
-  <w:style w:type="character" w:customStyle="1" w:styleId="berschrift2Zchn">
-    <w:name w:val="Überschrift 2 Zchn"/>
-    <w:basedOn w:val="Absatz-Standardschriftart"/>
-    <w:link w:val="berschrift2"/>
+  <w:style w:type="character" w:customStyle="1" w:styleId="Heading2Char">
+    <w:name w:val="Heading 2 Char"/>
+    <w:basedOn w:val="DefaultParagraphFont"/>
+    <w:link w:val="Heading2"/>
     <w:uiPriority w:val="9"/>
     <w:rsid w:val="0078113E"/>
     <w:rPr>
@@ -12340,10 +12773,10 @@
       <w:szCs w:val="26"/>
     </w:rPr>
   </w:style>
-  <w:style w:type="character" w:customStyle="1" w:styleId="berschrift3Zchn">
-    <w:name w:val="Überschrift 3 Zchn"/>
-    <w:basedOn w:val="Absatz-Standardschriftart"/>
-    <w:link w:val="berschrift3"/>
+  <w:style w:type="character" w:customStyle="1" w:styleId="Heading3Char">
+    <w:name w:val="Heading 3 Char"/>
+    <w:basedOn w:val="DefaultParagraphFont"/>
+    <w:link w:val="Heading3"/>
     <w:uiPriority w:val="9"/>
     <w:rsid w:val="00E04546"/>
     <w:rPr>
@@ -12352,10 +12785,10 @@
       <w:sz w:val="21"/>
     </w:rPr>
   </w:style>
-  <w:style w:type="character" w:customStyle="1" w:styleId="berschrift4Zchn">
-    <w:name w:val="Überschrift 4 Zchn"/>
-    <w:basedOn w:val="Absatz-Standardschriftart"/>
-    <w:link w:val="berschrift4"/>
+  <w:style w:type="character" w:customStyle="1" w:styleId="Heading4Char">
+    <w:name w:val="Heading 4 Char"/>
+    <w:basedOn w:val="DefaultParagraphFont"/>
+    <w:link w:val="Heading4"/>
     <w:uiPriority w:val="9"/>
     <w:rsid w:val="004B5FF9"/>
     <w:rPr>
@@ -12366,10 +12799,10 @@
       <w:sz w:val="21"/>
     </w:rPr>
   </w:style>
-  <w:style w:type="character" w:customStyle="1" w:styleId="berschrift5Zchn">
-    <w:name w:val="Überschrift 5 Zchn"/>
-    <w:basedOn w:val="Absatz-Standardschriftart"/>
-    <w:link w:val="berschrift5"/>
+  <w:style w:type="character" w:customStyle="1" w:styleId="Heading5Char">
+    <w:name w:val="Heading 5 Char"/>
+    <w:basedOn w:val="DefaultParagraphFont"/>
+    <w:link w:val="Heading5"/>
     <w:uiPriority w:val="9"/>
     <w:semiHidden/>
     <w:rsid w:val="004B5FF9"/>
@@ -12379,10 +12812,10 @@
       <w:sz w:val="21"/>
     </w:rPr>
   </w:style>
-  <w:style w:type="character" w:customStyle="1" w:styleId="berschrift6Zchn">
-    <w:name w:val="Überschrift 6 Zchn"/>
-    <w:basedOn w:val="Absatz-Standardschriftart"/>
-    <w:link w:val="berschrift6"/>
+  <w:style w:type="character" w:customStyle="1" w:styleId="Heading6Char">
+    <w:name w:val="Heading 6 Char"/>
+    <w:basedOn w:val="DefaultParagraphFont"/>
+    <w:link w:val="Heading6"/>
     <w:uiPriority w:val="9"/>
     <w:semiHidden/>
     <w:rsid w:val="004B5FF9"/>
@@ -12392,10 +12825,10 @@
       <w:sz w:val="21"/>
     </w:rPr>
   </w:style>
-  <w:style w:type="character" w:customStyle="1" w:styleId="berschrift7Zchn">
-    <w:name w:val="Überschrift 7 Zchn"/>
-    <w:basedOn w:val="Absatz-Standardschriftart"/>
-    <w:link w:val="berschrift7"/>
+  <w:style w:type="character" w:customStyle="1" w:styleId="Heading7Char">
+    <w:name w:val="Heading 7 Char"/>
+    <w:basedOn w:val="DefaultParagraphFont"/>
+    <w:link w:val="Heading7"/>
     <w:uiPriority w:val="9"/>
     <w:semiHidden/>
     <w:rsid w:val="004B5FF9"/>
@@ -12407,10 +12840,10 @@
       <w:sz w:val="21"/>
     </w:rPr>
   </w:style>
-  <w:style w:type="character" w:customStyle="1" w:styleId="berschrift8Zchn">
-    <w:name w:val="Überschrift 8 Zchn"/>
-    <w:basedOn w:val="Absatz-Standardschriftart"/>
-    <w:link w:val="berschrift8"/>
+  <w:style w:type="character" w:customStyle="1" w:styleId="Heading8Char">
+    <w:name w:val="Heading 8 Char"/>
+    <w:basedOn w:val="DefaultParagraphFont"/>
+    <w:link w:val="Heading8"/>
     <w:uiPriority w:val="9"/>
     <w:semiHidden/>
     <w:rsid w:val="004B5FF9"/>
@@ -12421,10 +12854,10 @@
       <w:szCs w:val="21"/>
     </w:rPr>
   </w:style>
-  <w:style w:type="character" w:customStyle="1" w:styleId="berschrift9Zchn">
-    <w:name w:val="Überschrift 9 Zchn"/>
-    <w:basedOn w:val="Absatz-Standardschriftart"/>
-    <w:link w:val="berschrift9"/>
+  <w:style w:type="character" w:customStyle="1" w:styleId="Heading9Char">
+    <w:name w:val="Heading 9 Char"/>
+    <w:basedOn w:val="DefaultParagraphFont"/>
+    <w:link w:val="Heading9"/>
     <w:uiPriority w:val="9"/>
     <w:semiHidden/>
     <w:rsid w:val="004B5FF9"/>
@@ -12437,18 +12870,18 @@
       <w:szCs w:val="21"/>
     </w:rPr>
   </w:style>
-  <w:style w:type="character" w:styleId="Seitenzahl">
+  <w:style w:type="character" w:styleId="PageNumber">
     <w:name w:val="page number"/>
-    <w:basedOn w:val="Absatz-Standardschriftart"/>
+    <w:basedOn w:val="DefaultParagraphFont"/>
     <w:uiPriority w:val="99"/>
     <w:semiHidden/>
     <w:unhideWhenUsed/>
     <w:rsid w:val="000A3884"/>
   </w:style>
-  <w:style w:type="paragraph" w:styleId="Inhaltsverzeichnisberschrift">
+  <w:style w:type="paragraph" w:styleId="TOCHeading">
     <w:name w:val="TOC Heading"/>
-    <w:basedOn w:val="berschrift1"/>
-    <w:next w:val="Standard"/>
+    <w:basedOn w:val="Heading1"/>
+    <w:next w:val="Normal"/>
     <w:uiPriority w:val="39"/>
     <w:unhideWhenUsed/>
     <w:qFormat/>
@@ -12466,10 +12899,10 @@
       <w:szCs w:val="28"/>
     </w:rPr>
   </w:style>
-  <w:style w:type="paragraph" w:styleId="Verzeichnis1">
+  <w:style w:type="paragraph" w:styleId="TOC1">
     <w:name w:val="toc 1"/>
-    <w:basedOn w:val="Standard"/>
-    <w:next w:val="Standard"/>
+    <w:basedOn w:val="Normal"/>
+    <w:next w:val="Normal"/>
     <w:autoRedefine/>
     <w:uiPriority w:val="39"/>
     <w:unhideWhenUsed/>
@@ -12481,10 +12914,10 @@
       <w:sz w:val="22"/>
     </w:rPr>
   </w:style>
-  <w:style w:type="paragraph" w:styleId="Verzeichnis2">
+  <w:style w:type="paragraph" w:styleId="TOC2">
     <w:name w:val="toc 2"/>
-    <w:basedOn w:val="Standard"/>
-    <w:next w:val="Standard"/>
+    <w:basedOn w:val="Normal"/>
+    <w:next w:val="Normal"/>
     <w:autoRedefine/>
     <w:uiPriority w:val="39"/>
     <w:unhideWhenUsed/>
@@ -12493,10 +12926,10 @@
       <w:szCs w:val="22"/>
     </w:rPr>
   </w:style>
-  <w:style w:type="paragraph" w:styleId="Verzeichnis3">
+  <w:style w:type="paragraph" w:styleId="TOC3">
     <w:name w:val="toc 3"/>
-    <w:basedOn w:val="Standard"/>
-    <w:next w:val="Standard"/>
+    <w:basedOn w:val="Normal"/>
+    <w:next w:val="Normal"/>
     <w:autoRedefine/>
     <w:uiPriority w:val="39"/>
     <w:unhideWhenUsed/>
@@ -12513,10 +12946,10 @@
       <w:szCs w:val="22"/>
     </w:rPr>
   </w:style>
-  <w:style w:type="paragraph" w:styleId="Verzeichnis4">
+  <w:style w:type="paragraph" w:styleId="TOC4">
     <w:name w:val="toc 4"/>
-    <w:basedOn w:val="Standard"/>
-    <w:next w:val="Standard"/>
+    <w:basedOn w:val="Normal"/>
+    <w:next w:val="Normal"/>
     <w:autoRedefine/>
     <w:uiPriority w:val="39"/>
     <w:semiHidden/>
@@ -12534,10 +12967,10 @@
       <w:szCs w:val="20"/>
     </w:rPr>
   </w:style>
-  <w:style w:type="paragraph" w:styleId="Verzeichnis5">
+  <w:style w:type="paragraph" w:styleId="TOC5">
     <w:name w:val="toc 5"/>
-    <w:basedOn w:val="Standard"/>
-    <w:next w:val="Standard"/>
+    <w:basedOn w:val="Normal"/>
+    <w:next w:val="Normal"/>
     <w:autoRedefine/>
     <w:uiPriority w:val="39"/>
     <w:semiHidden/>
@@ -12555,10 +12988,10 @@
       <w:szCs w:val="20"/>
     </w:rPr>
   </w:style>
-  <w:style w:type="paragraph" w:styleId="Verzeichnis6">
+  <w:style w:type="paragraph" w:styleId="TOC6">
     <w:name w:val="toc 6"/>
-    <w:basedOn w:val="Standard"/>
-    <w:next w:val="Standard"/>
+    <w:basedOn w:val="Normal"/>
+    <w:next w:val="Normal"/>
     <w:autoRedefine/>
     <w:uiPriority w:val="39"/>
     <w:semiHidden/>
@@ -12576,10 +13009,10 @@
       <w:szCs w:val="20"/>
     </w:rPr>
   </w:style>
-  <w:style w:type="paragraph" w:styleId="Verzeichnis7">
+  <w:style w:type="paragraph" w:styleId="TOC7">
     <w:name w:val="toc 7"/>
-    <w:basedOn w:val="Standard"/>
-    <w:next w:val="Standard"/>
+    <w:basedOn w:val="Normal"/>
+    <w:next w:val="Normal"/>
     <w:autoRedefine/>
     <w:uiPriority w:val="39"/>
     <w:semiHidden/>
@@ -12597,10 +13030,10 @@
       <w:szCs w:val="20"/>
     </w:rPr>
   </w:style>
-  <w:style w:type="paragraph" w:styleId="Verzeichnis8">
+  <w:style w:type="paragraph" w:styleId="TOC8">
     <w:name w:val="toc 8"/>
-    <w:basedOn w:val="Standard"/>
-    <w:next w:val="Standard"/>
+    <w:basedOn w:val="Normal"/>
+    <w:next w:val="Normal"/>
     <w:autoRedefine/>
     <w:uiPriority w:val="39"/>
     <w:semiHidden/>
@@ -12618,10 +13051,10 @@
       <w:szCs w:val="20"/>
     </w:rPr>
   </w:style>
-  <w:style w:type="paragraph" w:styleId="Verzeichnis9">
+  <w:style w:type="paragraph" w:styleId="TOC9">
     <w:name w:val="toc 9"/>
-    <w:basedOn w:val="Standard"/>
-    <w:next w:val="Standard"/>
+    <w:basedOn w:val="Normal"/>
+    <w:next w:val="Normal"/>
     <w:autoRedefine/>
     <w:uiPriority w:val="39"/>
     <w:semiHidden/>
@@ -12639,9 +13072,9 @@
       <w:szCs w:val="20"/>
     </w:rPr>
   </w:style>
-  <w:style w:type="paragraph" w:styleId="Listenabsatz">
+  <w:style w:type="paragraph" w:styleId="ListParagraph">
     <w:name w:val="List Paragraph"/>
-    <w:basedOn w:val="Standard"/>
+    <w:basedOn w:val="Normal"/>
     <w:uiPriority w:val="34"/>
     <w:qFormat/>
     <w:rsid w:val="000B0C86"/>
@@ -12653,7 +13086,7 @@
   </w:style>
   <w:style w:type="character" w:styleId="Hyperlink">
     <w:name w:val="Hyperlink"/>
-    <w:basedOn w:val="Absatz-Standardschriftart"/>
+    <w:basedOn w:val="DefaultParagraphFont"/>
     <w:uiPriority w:val="99"/>
     <w:unhideWhenUsed/>
     <w:rsid w:val="00F55A23"/>
@@ -12664,9 +13097,9 @@
       <w:u w:val="single"/>
     </w:rPr>
   </w:style>
-  <w:style w:type="table" w:styleId="Tabellenraster">
+  <w:style w:type="table" w:styleId="TableGrid">
     <w:name w:val="Table Grid"/>
-    <w:basedOn w:val="NormaleTabelle"/>
+    <w:basedOn w:val="TableNormal"/>
     <w:uiPriority w:val="39"/>
     <w:rsid w:val="00513A5D"/>
     <w:tblPr>
@@ -12680,9 +13113,9 @@
       </w:tblBorders>
     </w:tblPr>
   </w:style>
-  <w:style w:type="character" w:styleId="Kommentarzeichen">
+  <w:style w:type="character" w:styleId="CommentReference">
     <w:name w:val="annotation reference"/>
-    <w:basedOn w:val="Absatz-Standardschriftart"/>
+    <w:basedOn w:val="DefaultParagraphFont"/>
     <w:uiPriority w:val="99"/>
     <w:semiHidden/>
     <w:unhideWhenUsed/>
@@ -12692,10 +13125,10 @@
       <w:szCs w:val="16"/>
     </w:rPr>
   </w:style>
-  <w:style w:type="paragraph" w:styleId="Kommentartext">
+  <w:style w:type="paragraph" w:styleId="CommentText">
     <w:name w:val="annotation text"/>
-    <w:basedOn w:val="Standard"/>
-    <w:link w:val="KommentartextZchn"/>
+    <w:basedOn w:val="Normal"/>
+    <w:link w:val="CommentTextChar"/>
     <w:uiPriority w:val="99"/>
     <w:semiHidden/>
     <w:unhideWhenUsed/>
@@ -12705,10 +13138,10 @@
       <w:szCs w:val="20"/>
     </w:rPr>
   </w:style>
-  <w:style w:type="character" w:customStyle="1" w:styleId="KommentartextZchn">
-    <w:name w:val="Kommentartext Zchn"/>
-    <w:basedOn w:val="Absatz-Standardschriftart"/>
-    <w:link w:val="Kommentartext"/>
+  <w:style w:type="character" w:customStyle="1" w:styleId="CommentTextChar">
+    <w:name w:val="Comment Text Char"/>
+    <w:basedOn w:val="DefaultParagraphFont"/>
+    <w:link w:val="CommentText"/>
     <w:uiPriority w:val="99"/>
     <w:semiHidden/>
     <w:rsid w:val="007504AC"/>
@@ -12719,11 +13152,11 @@
       <w:lang w:val="de-DE"/>
     </w:rPr>
   </w:style>
-  <w:style w:type="paragraph" w:styleId="Kommentarthema">
+  <w:style w:type="paragraph" w:styleId="CommentSubject">
     <w:name w:val="annotation subject"/>
-    <w:basedOn w:val="Kommentartext"/>
-    <w:next w:val="Kommentartext"/>
-    <w:link w:val="KommentarthemaZchn"/>
+    <w:basedOn w:val="CommentText"/>
+    <w:next w:val="CommentText"/>
+    <w:link w:val="CommentSubjectChar"/>
     <w:uiPriority w:val="99"/>
     <w:semiHidden/>
     <w:unhideWhenUsed/>
@@ -12733,10 +13166,10 @@
       <w:bCs/>
     </w:rPr>
   </w:style>
-  <w:style w:type="character" w:customStyle="1" w:styleId="KommentarthemaZchn">
-    <w:name w:val="Kommentarthema Zchn"/>
-    <w:basedOn w:val="KommentartextZchn"/>
-    <w:link w:val="Kommentarthema"/>
+  <w:style w:type="character" w:customStyle="1" w:styleId="CommentSubjectChar">
+    <w:name w:val="Comment Subject Char"/>
+    <w:basedOn w:val="CommentTextChar"/>
+    <w:link w:val="CommentSubject"/>
     <w:uiPriority w:val="99"/>
     <w:semiHidden/>
     <w:rsid w:val="007504AC"/>
@@ -12749,10 +13182,10 @@
       <w:lang w:val="de-DE"/>
     </w:rPr>
   </w:style>
-  <w:style w:type="paragraph" w:styleId="Sprechblasentext">
+  <w:style w:type="paragraph" w:styleId="BalloonText">
     <w:name w:val="Balloon Text"/>
-    <w:basedOn w:val="Standard"/>
-    <w:link w:val="SprechblasentextZchn"/>
+    <w:basedOn w:val="Normal"/>
+    <w:link w:val="BalloonTextChar"/>
     <w:uiPriority w:val="99"/>
     <w:semiHidden/>
     <w:unhideWhenUsed/>
@@ -12763,10 +13196,10 @@
       <w:szCs w:val="18"/>
     </w:rPr>
   </w:style>
-  <w:style w:type="character" w:customStyle="1" w:styleId="SprechblasentextZchn">
-    <w:name w:val="Sprechblasentext Zchn"/>
-    <w:basedOn w:val="Absatz-Standardschriftart"/>
-    <w:link w:val="Sprechblasentext"/>
+  <w:style w:type="character" w:customStyle="1" w:styleId="BalloonTextChar">
+    <w:name w:val="Balloon Text Char"/>
+    <w:basedOn w:val="DefaultParagraphFont"/>
+    <w:link w:val="BalloonText"/>
     <w:uiPriority w:val="99"/>
     <w:semiHidden/>
     <w:rsid w:val="007504AC"/>
@@ -12777,10 +13210,10 @@
       <w:lang w:val="de-DE"/>
     </w:rPr>
   </w:style>
-  <w:style w:type="paragraph" w:styleId="NurText">
+  <w:style w:type="paragraph" w:styleId="PlainText">
     <w:name w:val="Plain Text"/>
-    <w:basedOn w:val="Standard"/>
-    <w:link w:val="NurTextZchn"/>
+    <w:basedOn w:val="Normal"/>
+    <w:link w:val="PlainTextChar"/>
     <w:uiPriority w:val="99"/>
     <w:unhideWhenUsed/>
     <w:rsid w:val="00090FDC"/>
@@ -12790,10 +13223,10 @@
       <w:lang w:eastAsia="en-US"/>
     </w:rPr>
   </w:style>
-  <w:style w:type="character" w:customStyle="1" w:styleId="NurTextZchn">
-    <w:name w:val="Nur Text Zchn"/>
-    <w:basedOn w:val="Absatz-Standardschriftart"/>
-    <w:link w:val="NurText"/>
+  <w:style w:type="character" w:customStyle="1" w:styleId="PlainTextChar">
+    <w:name w:val="Plain Text Char"/>
+    <w:basedOn w:val="DefaultParagraphFont"/>
+    <w:link w:val="PlainText"/>
     <w:uiPriority w:val="99"/>
     <w:rsid w:val="00090FDC"/>
     <w:rPr>
@@ -12803,9 +13236,9 @@
       <w:lang w:eastAsia="en-US"/>
     </w:rPr>
   </w:style>
-  <w:style w:type="table" w:styleId="Gitternetztabelle6farbig">
+  <w:style w:type="table" w:styleId="GridTable6Colorful">
     <w:name w:val="Grid Table 6 Colorful"/>
-    <w:basedOn w:val="NormaleTabelle"/>
+    <w:basedOn w:val="TableNormal"/>
     <w:uiPriority w:val="51"/>
     <w:rsid w:val="00E93718"/>
     <w:rPr>
@@ -12874,17 +13307,17 @@
   </w:style>
   <w:style w:type="paragraph" w:customStyle="1" w:styleId="StandardmitEinzug">
     <w:name w:val="Standard mit Einzug"/>
-    <w:basedOn w:val="Standard"/>
+    <w:basedOn w:val="Normal"/>
     <w:qFormat/>
     <w:rsid w:val="000B0C86"/>
     <w:pPr>
       <w:ind w:left="709"/>
     </w:pPr>
   </w:style>
-  <w:style w:type="paragraph" w:styleId="Beschriftung">
+  <w:style w:type="paragraph" w:styleId="Caption">
     <w:name w:val="caption"/>
-    <w:basedOn w:val="Standard"/>
-    <w:next w:val="Standard"/>
+    <w:basedOn w:val="Normal"/>
+    <w:next w:val="Normal"/>
     <w:uiPriority w:val="35"/>
     <w:unhideWhenUsed/>
     <w:qFormat/>
@@ -12898,17 +13331,17 @@
       <w:szCs w:val="18"/>
     </w:rPr>
   </w:style>
-  <w:style w:type="paragraph" w:styleId="Abbildungsverzeichnis">
+  <w:style w:type="paragraph" w:styleId="TableofFigures">
     <w:name w:val="table of figures"/>
-    <w:basedOn w:val="Standard"/>
-    <w:next w:val="Standard"/>
+    <w:basedOn w:val="Normal"/>
+    <w:next w:val="Normal"/>
     <w:uiPriority w:val="99"/>
     <w:unhideWhenUsed/>
     <w:rsid w:val="00A84BA6"/>
   </w:style>
-  <w:style w:type="table" w:styleId="Gitternetztabelle2">
+  <w:style w:type="table" w:styleId="GridTable2">
     <w:name w:val="Grid Table 2"/>
-    <w:basedOn w:val="NormaleTabelle"/>
+    <w:basedOn w:val="TableNormal"/>
     <w:uiPriority w:val="47"/>
     <w:rsid w:val="00EA52CF"/>
     <w:tblPr>
@@ -12978,10 +13411,10 @@
       </w:tcPr>
     </w:tblStylePr>
   </w:style>
-  <w:style w:type="paragraph" w:styleId="Funotentext">
+  <w:style w:type="paragraph" w:styleId="FootnoteText">
     <w:name w:val="footnote text"/>
-    <w:basedOn w:val="Standard"/>
-    <w:link w:val="FunotentextZchn"/>
+    <w:basedOn w:val="Normal"/>
+    <w:link w:val="FootnoteTextChar"/>
     <w:uiPriority w:val="99"/>
     <w:unhideWhenUsed/>
     <w:rsid w:val="00961B25"/>
@@ -12989,10 +13422,10 @@
       <w:sz w:val="24"/>
     </w:rPr>
   </w:style>
-  <w:style w:type="character" w:customStyle="1" w:styleId="FunotentextZchn">
-    <w:name w:val="Fußnotentext Zchn"/>
-    <w:basedOn w:val="Absatz-Standardschriftart"/>
-    <w:link w:val="Funotentext"/>
+  <w:style w:type="character" w:customStyle="1" w:styleId="FootnoteTextChar">
+    <w:name w:val="Footnote Text Char"/>
+    <w:basedOn w:val="DefaultParagraphFont"/>
+    <w:link w:val="FootnoteText"/>
     <w:uiPriority w:val="99"/>
     <w:rsid w:val="00961B25"/>
     <w:rPr>
@@ -13000,9 +13433,9 @@
       <w:lang w:val="de-DE"/>
     </w:rPr>
   </w:style>
-  <w:style w:type="character" w:styleId="Funotenzeichen">
+  <w:style w:type="character" w:styleId="FootnoteReference">
     <w:name w:val="footnote reference"/>
-    <w:basedOn w:val="Absatz-Standardschriftart"/>
+    <w:basedOn w:val="DefaultParagraphFont"/>
     <w:uiPriority w:val="99"/>
     <w:unhideWhenUsed/>
     <w:rsid w:val="00961B25"/>
@@ -13012,14 +13445,14 @@
   </w:style>
   <w:style w:type="paragraph" w:customStyle="1" w:styleId="TextTabelle">
     <w:name w:val="Text Tabelle"/>
-    <w:basedOn w:val="Standard"/>
+    <w:basedOn w:val="Normal"/>
     <w:qFormat/>
     <w:pPr>
       <w:spacing w:line="240" w:lineRule="auto"/>
       <w:jc w:val="left"/>
     </w:pPr>
   </w:style>
-  <w:style w:type="paragraph" w:styleId="berarbeitung">
+  <w:style w:type="paragraph" w:styleId="Revision">
     <w:name w:val="Revision"/>
     <w:hidden/>
     <w:uiPriority w:val="99"/>
@@ -13032,7 +13465,7 @@
   </w:style>
   <w:style w:type="paragraph" w:customStyle="1" w:styleId="Tabelleberschrift">
     <w:name w:val="Tabelle Überschrift"/>
-    <w:basedOn w:val="Standard"/>
+    <w:basedOn w:val="Normal"/>
     <w:qFormat/>
     <w:rsid w:val="000564AA"/>
     <w:pPr>
@@ -13048,7 +13481,7 @@
   </w:style>
   <w:style w:type="table" w:customStyle="1" w:styleId="Formatvorlage1">
     <w:name w:val="Formatvorlage1"/>
-    <w:basedOn w:val="NormaleTabelle"/>
+    <w:basedOn w:val="TableNormal"/>
     <w:uiPriority w:val="99"/>
     <w:rsid w:val="00C67FAD"/>
     <w:tblPr>
@@ -13121,9 +13554,9 @@
       </w:tcPr>
     </w:tblStylePr>
   </w:style>
-  <w:style w:type="character" w:styleId="Fett">
+  <w:style w:type="character" w:styleId="Strong">
     <w:name w:val="Strong"/>
-    <w:basedOn w:val="Absatz-Standardschriftart"/>
+    <w:basedOn w:val="DefaultParagraphFont"/>
     <w:uiPriority w:val="22"/>
     <w:qFormat/>
     <w:rsid w:val="00C67FAD"/>
@@ -13132,11 +13565,11 @@
       <w:bCs/>
     </w:rPr>
   </w:style>
-  <w:style w:type="paragraph" w:styleId="Untertitel">
+  <w:style w:type="paragraph" w:styleId="Subtitle">
     <w:name w:val="Subtitle"/>
-    <w:basedOn w:val="Standard"/>
-    <w:next w:val="Standard"/>
-    <w:link w:val="UntertitelZchn"/>
+    <w:basedOn w:val="Normal"/>
+    <w:next w:val="Normal"/>
+    <w:link w:val="SubtitleChar"/>
     <w:uiPriority w:val="11"/>
     <w:qFormat/>
     <w:rsid w:val="00C67FAD"/>
@@ -13153,10 +13586,10 @@
       <w:szCs w:val="22"/>
     </w:rPr>
   </w:style>
-  <w:style w:type="character" w:customStyle="1" w:styleId="UntertitelZchn">
-    <w:name w:val="Untertitel Zchn"/>
-    <w:basedOn w:val="Absatz-Standardschriftart"/>
-    <w:link w:val="Untertitel"/>
+  <w:style w:type="character" w:customStyle="1" w:styleId="SubtitleChar">
+    <w:name w:val="Subtitle Char"/>
+    <w:basedOn w:val="DefaultParagraphFont"/>
+    <w:link w:val="Subtitle"/>
     <w:uiPriority w:val="11"/>
     <w:rsid w:val="00C67FAD"/>
     <w:rPr>
@@ -13166,11 +13599,11 @@
       <w:szCs w:val="22"/>
     </w:rPr>
   </w:style>
-  <w:style w:type="paragraph" w:styleId="IntensivesZitat">
+  <w:style w:type="paragraph" w:styleId="IntenseQuote">
     <w:name w:val="Intense Quote"/>
-    <w:basedOn w:val="Standard"/>
-    <w:next w:val="Standard"/>
-    <w:link w:val="IntensivesZitatZchn"/>
+    <w:basedOn w:val="Normal"/>
+    <w:next w:val="Normal"/>
+    <w:link w:val="IntenseQuoteChar"/>
     <w:uiPriority w:val="30"/>
     <w:qFormat/>
     <w:rsid w:val="00C67FAD"/>
@@ -13189,10 +13622,10 @@
       <w:color w:val="5B9BD5" w:themeColor="accent1"/>
     </w:rPr>
   </w:style>
-  <w:style w:type="character" w:customStyle="1" w:styleId="IntensivesZitatZchn">
-    <w:name w:val="Intensives Zitat Zchn"/>
-    <w:basedOn w:val="Absatz-Standardschriftart"/>
-    <w:link w:val="IntensivesZitat"/>
+  <w:style w:type="character" w:customStyle="1" w:styleId="IntenseQuoteChar">
+    <w:name w:val="Intense Quote Char"/>
+    <w:basedOn w:val="DefaultParagraphFont"/>
+    <w:link w:val="IntenseQuote"/>
     <w:uiPriority w:val="30"/>
     <w:rsid w:val="00C67FAD"/>
     <w:rPr>
@@ -13203,10 +13636,10 @@
       <w:sz w:val="21"/>
     </w:rPr>
   </w:style>
-  <w:style w:type="paragraph" w:styleId="Dokumentstruktur">
+  <w:style w:type="paragraph" w:styleId="DocumentMap">
     <w:name w:val="Document Map"/>
-    <w:basedOn w:val="Standard"/>
-    <w:link w:val="DokumentstrukturZchn"/>
+    <w:basedOn w:val="Normal"/>
+    <w:link w:val="DocumentMapChar"/>
     <w:uiPriority w:val="99"/>
     <w:semiHidden/>
     <w:unhideWhenUsed/>
@@ -13219,10 +13652,10 @@
       <w:sz w:val="24"/>
     </w:rPr>
   </w:style>
-  <w:style w:type="character" w:customStyle="1" w:styleId="DokumentstrukturZchn">
-    <w:name w:val="Dokumentstruktur Zchn"/>
-    <w:basedOn w:val="Absatz-Standardschriftart"/>
-    <w:link w:val="Dokumentstruktur"/>
+  <w:style w:type="character" w:customStyle="1" w:styleId="DocumentMapChar">
+    <w:name w:val="Document Map Char"/>
+    <w:basedOn w:val="DefaultParagraphFont"/>
+    <w:link w:val="DocumentMap"/>
     <w:uiPriority w:val="99"/>
     <w:semiHidden/>
     <w:rsid w:val="0074585A"/>
@@ -13244,9 +13677,9 @@
       <w:lang w:val="de-DE" w:eastAsia="en-US"/>
     </w:rPr>
   </w:style>
-  <w:style w:type="table" w:styleId="Listentabelle6farbigAkzent1">
+  <w:style w:type="table" w:styleId="ListTable6Colorful-Accent1">
     <w:name w:val="List Table 6 Colorful Accent 1"/>
-    <w:basedOn w:val="NormaleTabelle"/>
+    <w:basedOn w:val="TableNormal"/>
     <w:uiPriority w:val="51"/>
     <w:rsid w:val="00294F15"/>
     <w:rPr>
@@ -13313,10 +13746,10 @@
       </w:tcPr>
     </w:tblStylePr>
   </w:style>
-  <w:style w:type="paragraph" w:styleId="Endnotentext">
+  <w:style w:type="paragraph" w:styleId="EndnoteText">
     <w:name w:val="endnote text"/>
-    <w:basedOn w:val="Standard"/>
-    <w:link w:val="EndnotentextZchn"/>
+    <w:basedOn w:val="Normal"/>
+    <w:link w:val="EndnoteTextChar"/>
     <w:uiPriority w:val="99"/>
     <w:semiHidden/>
     <w:unhideWhenUsed/>
@@ -13329,10 +13762,10 @@
       <w:szCs w:val="20"/>
     </w:rPr>
   </w:style>
-  <w:style w:type="character" w:customStyle="1" w:styleId="EndnotentextZchn">
-    <w:name w:val="Endnotentext Zchn"/>
-    <w:basedOn w:val="Absatz-Standardschriftart"/>
-    <w:link w:val="Endnotentext"/>
+  <w:style w:type="character" w:customStyle="1" w:styleId="EndnoteTextChar">
+    <w:name w:val="Endnote Text Char"/>
+    <w:basedOn w:val="DefaultParagraphFont"/>
+    <w:link w:val="EndnoteText"/>
     <w:uiPriority w:val="99"/>
     <w:semiHidden/>
     <w:rsid w:val="0067198A"/>
@@ -13342,9 +13775,9 @@
       <w:szCs w:val="20"/>
     </w:rPr>
   </w:style>
-  <w:style w:type="character" w:styleId="Endnotenzeichen">
+  <w:style w:type="character" w:styleId="EndnoteReference">
     <w:name w:val="endnote reference"/>
-    <w:basedOn w:val="Absatz-Standardschriftart"/>
+    <w:basedOn w:val="DefaultParagraphFont"/>
     <w:uiPriority w:val="99"/>
     <w:semiHidden/>
     <w:unhideWhenUsed/>
@@ -13622,7 +14055,7 @@
 </file>
 
 <file path=customXml/itemProps1.xml><?xml version="1.0" encoding="utf-8"?>
-<ds:datastoreItem xmlns:ds="http://schemas.openxmlformats.org/officeDocument/2006/customXml" ds:itemID="{8C535192-95A1-4751-8395-969288DA94E5}">
+<ds:datastoreItem xmlns:ds="http://schemas.openxmlformats.org/officeDocument/2006/customXml" ds:itemID="{6AF75090-C10A-4723-A3B2-7871D66633B9}">
   <ds:schemaRefs>
     <ds:schemaRef ds:uri="http://schemas.openxmlformats.org/officeDocument/2006/bibliography"/>
   </ds:schemaRefs>

</xml_diff>